<commit_message>
update of power analysis and preregistration
</commit_message>
<xml_diff>
--- a/preregistrations/1_pilot/preregistration.docx
+++ b/preregistrations/1_pilot/preregistration.docx
@@ -4,119 +4,84 @@
   <w:body>
     <w:p>
       <w:pPr>
-        <w:pStyle w:val="FirstParagraph"/>
-      </w:pPr>
-      <w:r>
-        <w:rPr>
-          <w:i/>
-        </w:rPr>
-        <w:t xml:space="preserve">NOTE: This document serves as a time-stamped Preregistration of the pilot study. For each study/data collection, we will complete one preregistration. Each preregistration is written as a dynamic document in manuscript form. After data collection, the preregistration document will be extended to incorporate the analyses results and discussion. For each study/data collection, the document will go through a couple of milestones: 1) Preregistration; 2) Potential deviations from the preregistration; 3) Final manuscript. Each of these milestones will be time-stamped and tagged on</w:t>
-      </w:r>
-      <w:r>
-        <w:rPr>
-          <w:i/>
-        </w:rPr>
-        <w:t xml:space="preserve"> </w:t>
-      </w:r>
-      <w:hyperlink r:id="rId20">
-        <w:r>
-          <w:rPr>
-            <w:rStyle w:val="Hyperlink"/>
-            <w:i/>
-          </w:rPr>
-          <w:t xml:space="preserve">Github</w:t>
-        </w:r>
-      </w:hyperlink>
-      <w:r>
-        <w:rPr>
-          <w:i/>
-        </w:rPr>
-        <w:t xml:space="preserve"> </w:t>
-      </w:r>
-      <w:r>
-        <w:rPr>
-          <w:i/>
-        </w:rPr>
-        <w:t xml:space="preserve">for easy referencing.</w:t>
-      </w:r>
+        <w:pStyle w:val="Heading1"/>
+      </w:pPr>
+      <w:bookmarkStart w:id="20" w:name="introduction"/>
+      <w:r>
+        <w:t xml:space="preserve">Introduction</w:t>
+      </w:r>
+      <w:bookmarkEnd w:id="20"/>
     </w:p>
     <w:p>
       <w:pPr>
-        <w:pStyle w:val="Heading1"/>
-      </w:pPr>
-      <w:bookmarkStart w:id="21" w:name="introduction"/>
-      <w:r>
-        <w:t xml:space="preserve">Introduction</w:t>
-      </w:r>
-      <w:bookmarkEnd w:id="21"/>
+        <w:pStyle w:val="FirstParagraph"/>
+      </w:pPr>
+      <w:r>
+        <w:t xml:space="preserve">Experiencing childhood adversity can have detrimental effects on cognitive outcomes</w:t>
+      </w:r>
+      <w:r>
+        <w:t xml:space="preserve"> </w:t>
+      </w:r>
+      <w:r>
+        <w:t xml:space="preserve">(Hackman et al., 2010; Ursache &amp; Noble, 2016)</w:t>
+      </w:r>
+      <w:r>
+        <w:t xml:space="preserve">. However, the hidden talents approach suggests that people living in adversity might develop specific skills that help them navigate harsh and unpredictable environments</w:t>
+      </w:r>
+      <w:r>
+        <w:t xml:space="preserve"> </w:t>
+      </w:r>
+      <w:r>
+        <w:t xml:space="preserve">(Ellis et al., 2017; Frankenhuis &amp; Weerth, 2013)</w:t>
+      </w:r>
+      <w:r>
+        <w:t xml:space="preserve">. For example, recent work shows that growing up in stressful environments can enhance working memory updating, at least under certain conditions</w:t>
+      </w:r>
+      <w:r>
+        <w:t xml:space="preserve"> </w:t>
+      </w:r>
+      <w:r>
+        <w:t xml:space="preserve">(Young et al., 2018)</w:t>
+      </w:r>
+      <w:r>
+        <w:t xml:space="preserve">. However, the cognitive mechanisms responsible for lowered (impairments) and improved (enhancements) performance on various tests remain poorly understood. Some studies suggest that specific types of adversity lead to specific abilities independent of the current context</w:t>
+      </w:r>
+      <w:r>
+        <w:t xml:space="preserve"> </w:t>
+      </w:r>
+      <w:r>
+        <w:t xml:space="preserve">(Fields et al., 2021; Nweze et al., 2020)</w:t>
+      </w:r>
+      <w:r>
+        <w:t xml:space="preserve">. Others only find enhancement effects under stressful</w:t>
+      </w:r>
+      <w:r>
+        <w:t xml:space="preserve"> </w:t>
+      </w:r>
+      <w:r>
+        <w:t xml:space="preserve">(Mittal et al., 2015; Young et al., 2018)</w:t>
+      </w:r>
+      <w:r>
+        <w:t xml:space="preserve"> </w:t>
+      </w:r>
+      <w:r>
+        <w:t xml:space="preserve">or more ecologically relevant</w:t>
+      </w:r>
+      <w:r>
+        <w:t xml:space="preserve"> </w:t>
+      </w:r>
+      <w:r>
+        <w:t xml:space="preserve">(Young et al., n.d.)</w:t>
+      </w:r>
+      <w:r>
+        <w:t xml:space="preserve"> </w:t>
+      </w:r>
+      <w:r>
+        <w:t xml:space="preserve">testing conditions.</w:t>
+      </w:r>
     </w:p>
     <w:p>
       <w:pPr>
-        <w:pStyle w:val="FirstParagraph"/>
-      </w:pPr>
-      <w:r>
-        <w:t xml:space="preserve">Experiencing childhood adversity can have detrimental effects on cognitive outcomes</w:t>
-      </w:r>
-      <w:r>
-        <w:t xml:space="preserve"> </w:t>
-      </w:r>
-      <w:r>
-        <w:t xml:space="preserve">(</w:t>
-      </w:r>
-      <w:r>
-        <w:rPr>
-          <w:b/>
-        </w:rPr>
-        <w:t xml:space="preserve">???</w:t>
-      </w:r>
-      <w:r>
-        <w:t xml:space="preserve">;</w:t>
-      </w:r>
-      <w:r>
-        <w:t xml:space="preserve"> </w:t>
-      </w:r>
-      <w:r>
-        <w:rPr>
-          <w:b/>
-        </w:rPr>
-        <w:t xml:space="preserve">???</w:t>
-      </w:r>
-      <w:r>
-        <w:t xml:space="preserve">)</w:t>
-      </w:r>
-      <w:r>
-        <w:t xml:space="preserve">. However, the hidden talents approach suggests that people living in adversity might develop specific skills that help them navigate harsh and unpredictable environments. For example, recent work shows that growing up in stressful environments can enhance working memory updating, at least under certain conditions</w:t>
-      </w:r>
-      <w:r>
-        <w:t xml:space="preserve"> </w:t>
-      </w:r>
-      <w:r>
-        <w:t xml:space="preserve">(Young et al., 2018)</w:t>
-      </w:r>
-      <w:r>
-        <w:t xml:space="preserve">. However, the cognitive mechanisms responsible for lowered (impairments) and improved (enhancements) performance on various tests remain poorly understood. Some studies suggest that specific types of adversity lead to specific abilities independent of the current context</w:t>
-      </w:r>
-      <w:r>
-        <w:t xml:space="preserve"> </w:t>
-      </w:r>
-      <w:r>
-        <w:t xml:space="preserve">(Fields et al., 2021)</w:t>
-      </w:r>
-      <w:r>
-        <w:t xml:space="preserve">. Others only find enhancement effects when testing conditions are made more ecologically relevant</w:t>
-      </w:r>
-      <w:r>
-        <w:t xml:space="preserve"> </w:t>
-      </w:r>
-      <w:r>
-        <w:t xml:space="preserve">(Young et al., 2018, submitted for publication)</w:t>
-      </w:r>
-      <w:r>
-        <w:t xml:space="preserve">.</w:t>
-      </w:r>
-    </w:p>
-    <w:p>
-      <w:pPr>
         <w:pStyle w:val="BodyText"/>
       </w:pPr>
       <w:r>
@@ -126,7 +91,7 @@
         <w:t xml:space="preserve"> </w:t>
       </w:r>
       <w:r>
-        <w:t xml:space="preserve">(Conway et al., 2021, p. @kovacs_2019; Verbruggen et al., 2014)</w:t>
+        <w:t xml:space="preserve">(Conway et al., 2021; Kovacs &amp; Conway, 2019; Verbruggen et al., 2014)</w:t>
       </w:r>
       <w:r>
         <w:t xml:space="preserve">. This overlap means that impairment and enhancement patterns across tasks could be driven by the same underlying process. Second, which</w:t>
@@ -156,7 +121,7 @@
         <w:t xml:space="preserve"> </w:t>
       </w:r>
       <w:r>
-        <w:t xml:space="preserve">might provide inside into the exact processes that are impaired or enhanced by adversity. In this pilot study, we leverage the DDM to better understand the processes involved in performance differences.</w:t>
+        <w:t xml:space="preserve">might provide inside into the specific processes that are impaired or enhanced by adversity.</w:t>
       </w:r>
     </w:p>
     <w:p>
@@ -164,13 +129,74 @@
         <w:pStyle w:val="BodyText"/>
       </w:pPr>
       <w:r>
-        <w:t xml:space="preserve">The DDM accounts for the fundamental cognitive processes underlying relatively simple, binary decision-making processes (2-AFC). The model assumes that the decision-making process constitutes a noisy information accumulation process that continues until one of two decision boundaries (corresponding to the response options) is reached. As soon as the accumulation process reaches a decision boundary, the process terminates and a motor response is initiated (e.g, pressing a a key on the keyboard). The DDM accounts for the full pattern of correct RTs, incorrect RTs, and proportion of errors. In doing so, it recovers four parameters that map onto distinct cognitive processes (</w:t>
+        <w:t xml:space="preserve">Hidden talents research makes the often implicit assumption that enhanced abilities might reflect an externally focused orientation on the present</w:t>
+      </w:r>
+      <w:r>
+        <w:t xml:space="preserve"> </w:t>
+      </w:r>
+      <w:r>
+        <w:t xml:space="preserve">(e.g., Ellis et al., 2020; Frankenhuis et al., 2016; Frankenhuis &amp; Weerth, 2013)</w:t>
+      </w:r>
+      <w:r>
+        <w:t xml:space="preserve">. For example,</w:t>
+      </w:r>
+      <w:r>
+        <w:t xml:space="preserve"> </w:t>
+      </w:r>
+      <w:r>
+        <w:t xml:space="preserve">Frankenhuis et al. (2016)</w:t>
+      </w:r>
+      <w:r>
+        <w:t xml:space="preserve"> </w:t>
+      </w:r>
+      <w:r>
+        <w:t xml:space="preserve">argued that living in a harsh and unpredictable environment might require a stronger present-orientation (as opposed to being focused on the future) in order to deal with unpredictable threats and benefit from fleeting rewards. Empirical findings seem to point in the same direction. Enhanced performance on attention-shifting</w:t>
+      </w:r>
+      <w:r>
+        <w:t xml:space="preserve"> </w:t>
+      </w:r>
+      <w:r>
+        <w:t xml:space="preserve">(Fields et al., 2021; Mittal et al., 2015)</w:t>
+      </w:r>
+      <w:r>
+        <w:t xml:space="preserve"> </w:t>
+      </w:r>
+      <w:r>
+        <w:t xml:space="preserve">and working memory updating</w:t>
+      </w:r>
+      <w:r>
+        <w:t xml:space="preserve"> </w:t>
+      </w:r>
+      <w:r>
+        <w:t xml:space="preserve">(Nweze et al., 2020; Young et al., 2018)</w:t>
+      </w:r>
+      <w:r>
+        <w:t xml:space="preserve"> </w:t>
+      </w:r>
+      <w:r>
+        <w:t xml:space="preserve">have been explained in terms of an ability to track contextual changes, which is thought to help cope with changing information. One possibility that has yet to be empirically tested is that such effects are driven by a shared present and/or externally oriented attention mechanism. In this pilot study, we leverage the DDM to better understand the processes involved in performance differences, specifically by focusing on basic attention skills.</w:t>
+      </w:r>
+    </w:p>
+    <w:p>
+      <w:pPr>
+        <w:pStyle w:val="BodyText"/>
+      </w:pPr>
+      <w:r>
+        <w:t xml:space="preserve">The DDM accounts for the fundamental cognitive processes underlying relatively simple, binary decision-making processes (2-AFC). The model assumes that the decision-making process constitutes a noisy information accumulation process that continues until one of two decision boundaries (corresponding to the response options) is reached. As soon as the accumulation process reaches a decision boundary, the process terminates and a motor response is initiated (e.g., pressing a key on the keyboard). The DDM accounts for the full pattern of correct RTs, incorrect RTs, and proportion of errors. In doing so, it recovers four parameters that map onto distinct cognitive processes (</w:t>
       </w:r>
       <w:r>
         <w:t xml:space="preserve">(Voss et al., 2004)</w:t>
       </w:r>
       <w:r>
-        <w:t xml:space="preserve">; see Figure XXX). The accumulation process is modeled as a drift rate (</w:t>
+        <w:t xml:space="preserve">; see Figure 1A).</w:t>
+      </w:r>
+    </w:p>
+    <w:p>
+      <w:pPr>
+        <w:pStyle w:val="BodyText"/>
+      </w:pPr>
+      <w:r>
+        <w:t xml:space="preserve">The accumulation process is modeled as a drift rate (</w:t>
       </w:r>
       <w:r>
         <w:rPr>
@@ -179,7 +205,7 @@
         <w:t xml:space="preserve">v</w:t>
       </w:r>
       <w:r>
-        <w:t xml:space="preserve">), reflecting basic cognitive speed/speed of information uptake. large values of</w:t>
+        <w:t xml:space="preserve">), reflecting basic cognitive speed/speed of information uptake. Large values of</w:t>
       </w:r>
       <w:r>
         <w:t xml:space="preserve"> </w:t>
@@ -221,7 +247,7 @@
         <w:t xml:space="preserve">a</w:t>
       </w:r>
       <w:r>
-        <w:t xml:space="preserve">). larger values of</w:t>
+        <w:t xml:space="preserve">). Larger values of</w:t>
       </w:r>
       <w:r>
         <w:t xml:space="preserve"> </w:t>
@@ -266,7 +292,7 @@
         <w:t xml:space="preserve"> </w:t>
       </w:r>
       <w:r>
-        <w:t xml:space="preserve">reflects the speed-accuracy trade-off made by an indidual. The fourth and final parameter is the non-decision time (</w:t>
+        <w:t xml:space="preserve">reflects the speed-accuracy trade-off made by an individual. The fourth and final parameter is the non-decision time (</w:t>
       </w:r>
       <w:r>
         <w:rPr>
@@ -283,7 +309,7 @@
         <w:pStyle w:val="BodyText"/>
       </w:pPr>
       <w:r>
-        <w:t xml:space="preserve">The current study aims to address these questions using an incremental preregistration approach. In the current preregistered pilot study, we measured various forms of adversity with a focus on unpredictability on different time scales. In addition, Participants completed three attention tasks that differed in the extent to which they would favor or punish a broad, externally focused attention style. We applied the DDM to the RT and accuracy data to decompose performance. If people from adversity develop specialized attention skills, this should be reflected in DDM parameters. First and foremost, more attention on the relevant stimuli should be reflected in a higher drift rate</w:t>
+        <w:t xml:space="preserve">If people from adversity develop hidden talents, this should be reflected in specific DDM parameters. First and foremost, an enhanced cognitive ability would lead to more efficient information processing on tasks measuring that ability, which will be reflected in a higher drift rate</w:t>
       </w:r>
       <w:r>
         <w:t xml:space="preserve"> </w:t>
@@ -295,7 +321,28 @@
         <w:t xml:space="preserve">v</w:t>
       </w:r>
       <w:r>
-        <w:t xml:space="preserve">. Second, enhanced initial detection of peripheral stimuli should be reflected in a lower non-decision time (</w:t>
+        <w:t xml:space="preserve"> </w:t>
+      </w:r>
+      <w:r>
+        <w:t xml:space="preserve">(or the other way around in case of a cognitive impairment). Second, enhanced performance could also be (partly) driven by the ability to quickly detect relevant stimuli before the onset of the decision-making process. Even if</w:t>
+      </w:r>
+      <w:r>
+        <w:t xml:space="preserve"> </w:t>
+      </w:r>
+      <w:r>
+        <w:rPr>
+          <w:i/>
+        </w:rPr>
+        <w:t xml:space="preserve">v</w:t>
+      </w:r>
+      <w:r>
+        <w:t xml:space="preserve"> </w:t>
+      </w:r>
+      <w:r>
+        <w:t xml:space="preserve">is similar across levels of adversity, faster detection and encoding of relevant stimuli would allow individuals to start accumulating information sooner. This would be reflected in</w:t>
+      </w:r>
+      <w:r>
+        <w:t xml:space="preserve"> </w:t>
       </w:r>
       <w:r>
         <w:rPr>
@@ -304,48 +351,56 @@
         <w:t xml:space="preserve">Ter</w:t>
       </w:r>
       <w:r>
-        <w:t xml:space="preserve">) since this would allow the decision process to initiate sooner in time. Beyond attention skills, people from adversity might have a smaller boundary separation</w:t>
-      </w:r>
-      <w:r>
-        <w:t xml:space="preserve"> </w:t>
-      </w:r>
-      <w:r>
-        <w:rPr>
-          <w:i/>
-        </w:rPr>
-        <w:t xml:space="preserve">a</w:t>
-      </w:r>
-      <w:r>
-        <w:t xml:space="preserve">, reflecting more impulsive responses.</w:t>
+        <w:t xml:space="preserve">. Finally, differences in performance across levels of adversity could be (partly) caused by the use of different strategies instead of by cognitive efficiency per se, for example, favoring speed over accuracy or vice versa. A tendency to adopt a specific strategy might be linked to individual differences in constructs like impulsivity. It is an open question whether performance differences driven by strategies should count as hidden talents</w:t>
+      </w:r>
+      <w:r>
+        <w:t xml:space="preserve"> </w:t>
+      </w:r>
+      <w:r>
+        <w:t xml:space="preserve">(Young et al., 2020)</w:t>
+      </w:r>
+      <w:r>
+        <w:t xml:space="preserve">.</w:t>
       </w:r>
     </w:p>
     <w:p>
       <w:pPr>
+        <w:pStyle w:val="BodyText"/>
+      </w:pPr>
+      <w:r>
+        <w:t xml:space="preserve">The current study aims to address these questions using an incremental preregistration approach. In the current preregistered pilot study, we measured various forms of adversity with a focus on unpredictability on different time scales (e.g., seconds, days, years). In addition, participants completed three basic attention tasks (Flanker Task, Cued Attention Task, and Change Detection Task) that differed in the extent to which they would favor or punish a broad, externally focused attention style. We applied the DDM to the RT and accuracy data to decompose performance.</w:t>
+      </w:r>
+    </w:p>
+    <w:p>
+      <w:pPr>
         <w:pStyle w:val="Heading1"/>
       </w:pPr>
-      <w:bookmarkStart w:id="22" w:name="hypotheses"/>
+      <w:bookmarkStart w:id="21" w:name="hypotheses"/>
       <w:r>
         <w:t xml:space="preserve">Hypotheses</w:t>
+      </w:r>
+      <w:bookmarkEnd w:id="21"/>
+    </w:p>
+    <w:p>
+      <w:pPr>
+        <w:pStyle w:val="Heading2"/>
+      </w:pPr>
+      <w:bookmarkStart w:id="22" w:name="primary-hypotheses"/>
+      <w:r>
+        <w:t xml:space="preserve">Primary hypotheses</w:t>
       </w:r>
       <w:bookmarkEnd w:id="22"/>
     </w:p>
     <w:p>
       <w:pPr>
-        <w:pStyle w:val="FirstParagraph"/>
-      </w:pPr>
-      <w:r>
-        <w:t xml:space="preserve">Our primary hypotheses were as follows:</w:t>
-      </w:r>
-    </w:p>
-    <w:p>
-      <w:pPr>
+        <w:pStyle w:val="Compact"/>
         <w:numPr>
           <w:numId w:val="1001"/>
           <w:ilvl w:val="0"/>
         </w:numPr>
       </w:pPr>
       <w:r>
-        <w:t xml:space="preserve">People with more exposure to violence and environmental unpredictability during childhood will show enhanced or equal performance compared to people from safe environments on tasks that require quickly detecting peripheral stimuli and detecting subtle changes (i.e., the Cued Attention Task and Change Detection Task). This effect is explained by at least one of two DDM parameters: the speed of information uptake</w:t>
+        <w:t xml:space="preserve">People with more exposure to violence during childhood will show enhanced performance compared to people from safe environments on tasks that require quickly detecting peripheral stimuli and detecting subtle changes (i.e., the Cued Attention Task and Change Detection Task). This effect is explained by at least one of two DDM parameters: the speed of information uptake</w:t>
       </w:r>
       <w:r>
         <w:t xml:space="preserve"> </w:t>
@@ -377,13 +432,14 @@
     </w:p>
     <w:p>
       <w:pPr>
+        <w:pStyle w:val="Compact"/>
         <w:numPr>
           <w:numId w:val="1001"/>
           <w:ilvl w:val="0"/>
         </w:numPr>
       </w:pPr>
       <w:r>
-        <w:t xml:space="preserve">People with more exposure to violence and environmental unpredictability during childhood will perform worse on tasks that require ignoring distracting peripheral stimuli (i.e., the Flanker Task). This effect is at least partly explained by a wider initial attentional focus, (operationalized through the attentional width parameter of a special adaptation of the original DDM; see</w:t>
+        <w:t xml:space="preserve">People with more exposure to violence during childhood will perform worse on tasks that require ignoring distracting peripheral stimuli (i.e., the Flanker Task). This effect is at least partly explained by a wider initial attentional focus, (operationalized through the attentional width parameter of a special adaptation of the original DDM; see</w:t>
       </w:r>
       <w:r>
         <w:t xml:space="preserve"> </w:t>
@@ -400,79 +456,148 @@
         <w:t xml:space="preserve"> </w:t>
       </w:r>
       <w:r>
-        <w:t xml:space="preserve">for more details).</w:t>
+        <w:t xml:space="preserve">for details).</w:t>
       </w:r>
     </w:p>
     <w:p>
       <w:pPr>
-        <w:pStyle w:val="FirstParagraph"/>
-      </w:pPr>
-      <w:r>
-        <w:t xml:space="preserve">In addition, the pilot study had a number of secondary aims: First, we investigated whether the link between measures of adversity and attention would be contingent on the timescale of the adversity items. More specifically, we explored whether stable attention styles might be better predicted by items of momentary unpredictability (e.g.,</w:t>
-      </w:r>
-      <w:r>
-        <w:t xml:space="preserve"> </w:t>
-      </w:r>
-      <w:r>
-        <w:t xml:space="preserve">“</w:t>
-      </w:r>
-      <w:r>
-        <w:t xml:space="preserve">things were often chaotic in my house</w:t>
-      </w:r>
-      <w:r>
-        <w:t xml:space="preserve">”</w:t>
-      </w:r>
-      <w:r>
-        <w:t xml:space="preserve">) than by items of temporally extended unpredictability (</w:t>
-      </w:r>
-      <w:r>
-        <w:t xml:space="preserve">“</w:t>
-      </w:r>
-      <w:r>
-        <w:t xml:space="preserve">At least one of my parents changed jobs frequently</w:t>
-      </w:r>
-      <w:r>
-        <w:t xml:space="preserve">”</w:t>
-      </w:r>
-      <w:r>
-        <w:t xml:space="preserve">). Second, we conducted exploratory correlation analyses between measures of adversity, attention, and measures of temporal orientation (i.e., impulsivity and future orientation). Third, we explored whether potential effects of adversity on task performance might be moderated by current anxiety. Fourth, we explored effects of hunger and sleep deprivation on performance. Finally, we explored the extent to which our retrospective measures of adversity correlate with current depressive symptoms, which might reflect a retrospective negativity bias driven by current psychopathological symptoms</w:t>
-      </w:r>
-      <w:r>
-        <w:t xml:space="preserve"> </w:t>
-      </w:r>
-      <w:r>
-        <w:t xml:space="preserve">(Nivison et al., 2021)</w:t>
-      </w:r>
-      <w:r>
-        <w:t xml:space="preserve">.</w:t>
-      </w:r>
-    </w:p>
-    <w:p>
-      <w:pPr>
-        <w:pStyle w:val="Heading1"/>
-      </w:pPr>
-      <w:bookmarkStart w:id="23" w:name="methods"/>
-      <w:r>
-        <w:t xml:space="preserve">Methods</w:t>
+        <w:pStyle w:val="Heading2"/>
+      </w:pPr>
+      <w:bookmarkStart w:id="23" w:name="exploratory-analyses"/>
+      <w:r>
+        <w:t xml:space="preserve">Exploratory analyses</w:t>
       </w:r>
       <w:bookmarkEnd w:id="23"/>
     </w:p>
     <w:p>
       <w:pPr>
-        <w:pStyle w:val="Heading2"/>
-      </w:pPr>
-      <w:bookmarkStart w:id="24" w:name="participants"/>
-      <w:r>
-        <w:t xml:space="preserve">Participants</w:t>
+        <w:pStyle w:val="Compact"/>
+        <w:numPr>
+          <w:numId w:val="1002"/>
+          <w:ilvl w:val="0"/>
+        </w:numPr>
+      </w:pPr>
+      <w:r>
+        <w:t xml:space="preserve">Develop an</w:t>
+      </w:r>
+      <w:r>
+        <w:t xml:space="preserve"> </w:t>
+      </w:r>
+      <w:hyperlink w:anchor="ddm_plan">
+        <w:r>
+          <w:rPr>
+            <w:rStyle w:val="Hyperlink"/>
+          </w:rPr>
+          <w:t xml:space="preserve">analysis pipeline</w:t>
+        </w:r>
+      </w:hyperlink>
+      <w:r>
+        <w:t xml:space="preserve"> </w:t>
+      </w:r>
+      <w:r>
+        <w:t xml:space="preserve">to estimate DDM parameters for use as dependent variables.</w:t>
+      </w:r>
+    </w:p>
+    <w:p>
+      <w:pPr>
+        <w:pStyle w:val="Compact"/>
+        <w:numPr>
+          <w:numId w:val="1002"/>
+          <w:ilvl w:val="0"/>
+        </w:numPr>
+      </w:pPr>
+      <w:r>
+        <w:t xml:space="preserve">Investigate the</w:t>
+      </w:r>
+      <w:r>
+        <w:t xml:space="preserve"> </w:t>
+      </w:r>
+      <w:hyperlink w:anchor="efa">
+        <w:r>
+          <w:rPr>
+            <w:rStyle w:val="Hyperlink"/>
+          </w:rPr>
+          <w:t xml:space="preserve">factor structure</w:t>
+        </w:r>
+      </w:hyperlink>
+      <w:r>
+        <w:t xml:space="preserve"> </w:t>
+      </w:r>
+      <w:r>
+        <w:t xml:space="preserve">of several measures of unpredictability on different timescales through exploratory factor analysis (EFA). We then reran the analyses of the primary hypotheses using unpredictability as the independent variable, operationalized through composites of the original scales and through the factors resulting from the EFA.</w:t>
+      </w:r>
+    </w:p>
+    <w:p>
+      <w:pPr>
+        <w:pStyle w:val="Compact"/>
+        <w:numPr>
+          <w:numId w:val="1002"/>
+          <w:ilvl w:val="0"/>
+        </w:numPr>
+      </w:pPr>
+      <w:r>
+        <w:t xml:space="preserve">Explore the role of state anxiety, hunger, and sleep deprivation as potential moderators of the relationship between adversity and attention performance. Anxiety might enhance attention performance by making participants more vigilant. Conversely, hunger and sleep deprivation could have a negative effect on performance.</w:t>
+      </w:r>
+    </w:p>
+    <w:p>
+      <w:pPr>
+        <w:pStyle w:val="Compact"/>
+        <w:numPr>
+          <w:numId w:val="1002"/>
+          <w:ilvl w:val="0"/>
+        </w:numPr>
+      </w:pPr>
+      <w:r>
+        <w:t xml:space="preserve">Explore bivariate correlations between measures of adversity, attention, and measures of temporal orientation (i.e., impulsivity and future orientation).</w:t>
+      </w:r>
+    </w:p>
+    <w:p>
+      <w:pPr>
+        <w:pStyle w:val="Compact"/>
+        <w:numPr>
+          <w:numId w:val="1002"/>
+          <w:ilvl w:val="0"/>
+        </w:numPr>
+      </w:pPr>
+      <w:r>
+        <w:t xml:space="preserve">Explore the correlation between current depressive symptoms and retrospective measures of adversity, which might reflect a negativity bias in recalling past events driven by current depressive symptoms</w:t>
+      </w:r>
+      <w:r>
+        <w:t xml:space="preserve"> </w:t>
+      </w:r>
+      <w:r>
+        <w:t xml:space="preserve">(Nivison et al., 2021)</w:t>
+      </w:r>
+      <w:r>
+        <w:t xml:space="preserve">.</w:t>
+      </w:r>
+    </w:p>
+    <w:p>
+      <w:pPr>
+        <w:pStyle w:val="Heading1"/>
+      </w:pPr>
+      <w:bookmarkStart w:id="24" w:name="methods"/>
+      <w:r>
+        <w:t xml:space="preserve">Methods</w:t>
       </w:r>
       <w:bookmarkEnd w:id="24"/>
     </w:p>
     <w:p>
       <w:pPr>
+        <w:pStyle w:val="Heading2"/>
+      </w:pPr>
+      <w:bookmarkStart w:id="25" w:name="participants"/>
+      <w:r>
+        <w:t xml:space="preserve">Participants</w:t>
+      </w:r>
+      <w:bookmarkEnd w:id="25"/>
+    </w:p>
+    <w:p>
+      <w:pPr>
         <w:pStyle w:val="FirstParagraph"/>
       </w:pPr>
       <w:r>
-        <w:t xml:space="preserve">Participants were 450 US-based individuals between the ages of 18 and 30 (</w:t>
+        <w:t xml:space="preserve">Participants were 550 US-based individuals between the ages of 18 and 30 (</w:t>
       </w:r>
       <w:r>
         <w:rPr>
@@ -499,7 +624,7 @@
         <w:t xml:space="preserve"> </w:t>
       </w:r>
       <w:r>
-        <w:t xml:space="preserve">= ). We decided for this age cut-off to limit the effect of healthy age-related cognitive decline on speeded cognitive tasks, which becomes more pronounced after age 30</w:t>
+        <w:t xml:space="preserve">= ). We decided for this age cut-off to reduce the effect of healthy age-related cognitive decline on speeded cognitive tasks, which becomes more pronounced after age 30</w:t>
       </w:r>
       <w:r>
         <w:t xml:space="preserve"> </w:t>
@@ -508,7 +633,7 @@
         <w:t xml:space="preserve">(Salthouse, 2010)</w:t>
       </w:r>
       <w:r>
-        <w:t xml:space="preserve">. Recruitment took place through Prolific. Participants were eligible for for the study if they were between 18 and 30 years old, if they were currently residing in the United States, if they did not have a history of brain injury, and if they had normal or corrected-to-normal eyesight.</w:t>
+        <w:t xml:space="preserve">. Recruitment took place through Prolific Academic [www.prolific.co]. Participants were eligible for the study if they were currently residing in the United States, if they did not have a history of brain injury, and if they had normal or corrected-to-normal eyesight.</w:t>
       </w:r>
     </w:p>
     <w:p>
@@ -516,164 +641,39 @@
         <w:pStyle w:val="BodyText"/>
       </w:pPr>
       <w:r>
-        <w:t xml:space="preserve">The sample size was determined based on a power analysis for detecting a standardized effect of 0.1 and 90% power.</w:t>
-      </w:r>
-      <w:r>
-        <w:t xml:space="preserve"> </w:t>
-      </w:r>
-      <w:hyperlink r:id="rId25">
-        <w:r>
-          <w:rPr>
-            <w:rStyle w:val="Hyperlink"/>
-          </w:rPr>
-          <w:t xml:space="preserve">preregistered power analysis</w:t>
-        </w:r>
-      </w:hyperlink>
-      <w:r>
-        <w:t xml:space="preserve">)).</w:t>
-      </w:r>
-      <w:r>
-        <w:t xml:space="preserve"> </w:t>
-      </w:r>
-      <w:r>
-        <w:t xml:space="preserve">[TO BE FILLED IN]</w:t>
-      </w:r>
-    </w:p>
-    <w:p>
-      <w:pPr>
-        <w:pStyle w:val="Heading2"/>
-      </w:pPr>
-      <w:bookmarkStart w:id="26" w:name="exclusion"/>
-      <w:r>
-        <w:t xml:space="preserve">Exclusion criteria</w:t>
-      </w:r>
-      <w:bookmarkEnd w:id="26"/>
-    </w:p>
-    <w:p>
-      <w:pPr>
-        <w:pStyle w:val="FirstParagraph"/>
-      </w:pPr>
-      <w:r>
-        <w:t xml:space="preserve">We applied several exclusion criteria prior to analyzing the data. First, we excluded participants with incomplete data on any of the attention tasks (</w:t>
+        <w:t xml:space="preserve">We conducted a power simulation using the</w:t>
+      </w:r>
+      <w:r>
+        <w:t xml:space="preserve"> </w:t>
       </w:r>
       <w:r>
         <w:rPr>
           <w:i/>
         </w:rPr>
-        <w:t xml:space="preserve">N</w:t>
-      </w:r>
-      <w:r>
-        <w:t xml:space="preserve"> </w:t>
-      </w:r>
-      <w:r>
-        <w:t xml:space="preserve">= ). Second, we analyzed responses to the attention checks and reversed coded items in the questionnaire part of the experiment. We excluded participants if they missed both attention check items or if they had suspicious response patterns (e.g., consistently endorsing high response options even when some items were reversed coded) (</w:t>
-      </w:r>
-      <w:r>
-        <w:rPr>
-          <w:i/>
-        </w:rPr>
-        <w:t xml:space="preserve">N</w:t>
-      </w:r>
-      <w:r>
-        <w:t xml:space="preserve"> </w:t>
-      </w:r>
-      <w:r>
-        <w:t xml:space="preserve">= ).</w:t>
-      </w:r>
-    </w:p>
-    <w:p>
-      <w:pPr>
-        <w:pStyle w:val="BodyText"/>
-      </w:pPr>
-      <w:r>
-        <w:t xml:space="preserve">In addition, we screened the reaction times on each of the three attention tasks. For the Drift Diffusion analyses, it is important that each response is generated by a process of active information accumulation (i.e., a diffusion process, as opposed to guessing). To this end, trials with reaction times &lt; 250ms or longer than 3500ms</w:t>
-      </w:r>
-      <w:r>
-        <w:t xml:space="preserve"> </w:t>
-      </w:r>
-      <w:r>
-        <w:t xml:space="preserve">(Ratcliff &amp; Childers, 2015)</w:t>
-      </w:r>
-      <w:r>
-        <w:t xml:space="preserve"> </w:t>
-      </w:r>
-      <w:r>
-        <w:t xml:space="preserve">were excluded from the analyses (</w:t>
-      </w:r>
-      <w:r>
-        <w:rPr>
-          <w:i/>
-        </w:rPr>
-        <w:t xml:space="preserve">N</w:t>
-      </w:r>
-      <w:r>
-        <w:t xml:space="preserve"> </w:t>
-      </w:r>
-      <w:r>
-        <w:t xml:space="preserve">= ). Participants with more than 10 removed trials were excluded from the analyses (N = ).</w:t>
-      </w:r>
-    </w:p>
-    <w:p>
-      <w:pPr>
-        <w:pStyle w:val="BodyText"/>
-      </w:pPr>
-      <w:r>
-        <w:t xml:space="preserve">The exclusion criteria listed above are our best</w:t>
-      </w:r>
-      <w:r>
-        <w:t xml:space="preserve"> </w:t>
-      </w:r>
-      <w:r>
-        <w:rPr>
-          <w:i/>
-        </w:rPr>
-        <w:t xml:space="preserve">a-priori</w:t>
-      </w:r>
-      <w:r>
-        <w:t xml:space="preserve"> </w:t>
-      </w:r>
-      <w:r>
-        <w:t xml:space="preserve">guesses. We expect to develop new criteria empirically after collecting the data.</w:t>
-      </w:r>
-    </w:p>
-    <w:p>
-      <w:pPr>
-        <w:pStyle w:val="Heading2"/>
-      </w:pPr>
-      <w:bookmarkStart w:id="27" w:name="procedure"/>
-      <w:r>
-        <w:t xml:space="preserve">Procedure</w:t>
-      </w:r>
-      <w:bookmarkEnd w:id="27"/>
-    </w:p>
-    <w:p>
-      <w:pPr>
-        <w:pStyle w:val="FirstParagraph"/>
-      </w:pPr>
-      <w:r>
-        <w:t xml:space="preserve">The experiment was completed on the participants’ own laptop or desktop computer and consisted of four parts: consent, attention task battery, questionnaire battery, brief demographics form, and final checks and the opportunity to give feedback on the experiment. [something on ethical approval].</w:t>
-      </w:r>
-    </w:p>
-    <w:p>
-      <w:pPr>
-        <w:pStyle w:val="BodyText"/>
-      </w:pPr>
-      <w:r>
-        <w:t xml:space="preserve">After providing consent, participants started with the three attention tasks. They were asked to complete the attention tasks in a quiet room in the house where they would be least likely to be distracted by other people or outside noises. The order of the tasks was counterbalanced between subjects. At the onset of the first task, the experiment went into full-screen mode to limit distractions from other programs or browser tabs. The size of the task stimuli was controlled between subjects using the resize plugin in JsPsych</w:t>
-      </w:r>
-      <w:r>
-        <w:t xml:space="preserve"> </w:t>
-      </w:r>
-      <w:r>
-        <w:t xml:space="preserve">(Leeuw, 2015)</w:t>
-      </w:r>
-      <w:r>
-        <w:t xml:space="preserve">. Participants were asked to hold a creditcard (or similarly sized card) up against the screen and to increase the size of a blue rectangle on the screen until it matched the size of the creditcard. The stimulus display for each task was resized so that 100 pixels corresponded to 1 inch for all participants. After succesfully resizing the screen, participants completed all three tasks. Whenever participants had to respond by use of their keyboard, the cursor was hidden from the screen to minimize distractions. Code for the three tasks can be found on</w:t>
-      </w:r>
-      <w:r>
-        <w:t xml:space="preserve"> </w:t>
-      </w:r>
-      <w:hyperlink r:id="rId28">
+        <w:t xml:space="preserve">faux</w:t>
+      </w:r>
+      <w:r>
+        <w:t xml:space="preserve"> </w:t>
+      </w:r>
+      <w:r>
+        <w:t xml:space="preserve">package in R</w:t>
+      </w:r>
+      <w:r>
+        <w:t xml:space="preserve"> </w:t>
+      </w:r>
+      <w:r>
+        <w:t xml:space="preserve">(DeBruine, 2021)</w:t>
+      </w:r>
+      <w:r>
+        <w:t xml:space="preserve"> </w:t>
+      </w:r>
+      <w:r>
+        <w:t xml:space="preserve">to determine the optimal number of participants to include (more information including all simulation code on</w:t>
+      </w:r>
+      <w:r>
+        <w:t xml:space="preserve"> </w:t>
+      </w:r>
+      <w:hyperlink r:id="rId26">
         <w:r>
           <w:rPr>
             <w:rStyle w:val="Hyperlink"/>
@@ -682,7 +682,21 @@
         </w:r>
       </w:hyperlink>
       <w:r>
-        <w:t xml:space="preserve">.</w:t>
+        <w:t xml:space="preserve">. We ran simulations for two scenarios: A linear regression model to test the effect of adversity (standardized) on attention performance (standardized) and a mixed regression model to test the adversity (standardized) X task condition (sum-coded) interaction, including a random intercept for subjects. We ran simulations for a standardized</w:t>
+      </w:r>
+      <w:r>
+        <w:t xml:space="preserve"> </w:t>
+      </w:r>
+      <m:oMath>
+        <m:r>
+          <m:t>β</m:t>
+        </m:r>
+      </m:oMath>
+      <w:r>
+        <w:t xml:space="preserve"> </w:t>
+      </w:r>
+      <w:r>
+        <w:t xml:space="preserve">of 0.10 and 0.15.</w:t>
       </w:r>
     </w:p>
     <w:p>
@@ -690,7 +704,62 @@
         <w:pStyle w:val="BodyText"/>
       </w:pPr>
       <w:r>
-        <w:t xml:space="preserve">After completing the attention tasks, participants completed the questionnaire battery in the following fixed order: 1) Current state (state anxiety and separate questions relating to specific states); 2) Childhood adversity (perceived unpredictability, perceived socio-economic status, exposure to violence and physical fights, household chaos); 3) Temporal orientation (impulsivity, future orientation); 4) Depressive symptoms.</w:t>
+        <w:t xml:space="preserve">In determining the final sample size, we weighed the simulation results against our uncertainty about certain model parameters (mostly the fixed effects and sigma term for the mixed model) and the fact that this was a first pilot study. For the mixed model, we found that power was &gt; .80 for the adversity X task condition interaction with</w:t>
+      </w:r>
+      <w:r>
+        <w:t xml:space="preserve"> </w:t>
+      </w:r>
+      <w:r>
+        <w:rPr>
+          <w:i/>
+        </w:rPr>
+        <w:t xml:space="preserve">N</w:t>
+      </w:r>
+      <w:r>
+        <w:t xml:space="preserve"> </w:t>
+      </w:r>
+      <w:r>
+        <w:t xml:space="preserve">= 450 or more. For a linear main effect, detecting an effect of</w:t>
+      </w:r>
+      <w:r>
+        <w:t xml:space="preserve"> </w:t>
+      </w:r>
+      <m:oMath>
+        <m:r>
+          <m:t>β</m:t>
+        </m:r>
+      </m:oMath>
+      <w:r>
+        <w:t xml:space="preserve"> </w:t>
+      </w:r>
+      <w:r>
+        <w:t xml:space="preserve">= 0.15 with .90 power would require 462. This was significantly higher for</w:t>
+      </w:r>
+      <w:r>
+        <w:t xml:space="preserve"> </w:t>
+      </w:r>
+      <m:oMath>
+        <m:r>
+          <m:t>β</m:t>
+        </m:r>
+      </m:oMath>
+      <w:r>
+        <w:t xml:space="preserve"> </w:t>
+      </w:r>
+      <w:r>
+        <w:t xml:space="preserve">= 0.10 (</w:t>
+      </w:r>
+      <w:r>
+        <w:rPr>
+          <w:i/>
+        </w:rPr>
+        <w:t xml:space="preserve">N</w:t>
+      </w:r>
+      <w:r>
+        <w:t xml:space="preserve"> </w:t>
+      </w:r>
+      <w:r>
+        <w:t xml:space="preserve">= 782 when power = 1 and 1011 when power = 1).</w:t>
       </w:r>
     </w:p>
     <w:p>
@@ -698,16 +767,250 @@
         <w:pStyle w:val="BodyText"/>
       </w:pPr>
       <w:r>
-        <w:t xml:space="preserve">Finally, the demographics questions asked about the participant’s age, weight, height, physical activity, sex at birth, gender, ethnicity, social class (current and during childhood), education level (one’s own as well as parents’ education level), occupation, and household income. At the end of the experiment, we asked participants if they ever got up or were interrupted during the study, and how noisy their environment was during the attention tasks.</w:t>
+        <w:t xml:space="preserve">Data were simulated for two scenarios: We ran 500 simulations for each parameter combination, varying the sample size (between 400 and 1200) accuracy of the DDM parameter recovery (</w:t>
+      </w:r>
+      <w:r>
+        <w:rPr>
+          <w:i/>
+        </w:rPr>
+        <w:t xml:space="preserve">r</w:t>
+      </w:r>
+      <w:r>
+        <w:t xml:space="preserve"> </w:t>
+      </w:r>
+      <w:r>
+        <w:t xml:space="preserve">= .60, .85 and 1), and the</w:t>
+      </w:r>
+      <w:r>
+        <w:t xml:space="preserve"> </w:t>
+      </w:r>
+      <w:r>
+        <w:rPr>
+          <w:i/>
+        </w:rPr>
+        <w:t xml:space="preserve">SD</w:t>
+      </w:r>
+      <w:r>
+        <w:t xml:space="preserve"> </w:t>
+      </w:r>
+      <w:r>
+        <w:t xml:space="preserve">of error term sigma for the mixed model (0.5 and 1).</w:t>
       </w:r>
     </w:p>
     <w:p>
       <w:pPr>
+        <w:pStyle w:val="BodyText"/>
+      </w:pPr>
+      <w:r>
+        <w:t xml:space="preserve">For the mixed model, power was &gt; 90% starting at</w:t>
+      </w:r>
+      <w:r>
+        <w:t xml:space="preserve"> </w:t>
+      </w:r>
+      <w:r>
+        <w:rPr>
+          <w:i/>
+        </w:rPr>
+        <w:t xml:space="preserve">N</w:t>
+      </w:r>
+      <w:r>
+        <w:t xml:space="preserve"> </w:t>
+      </w:r>
+      <w:r>
+        <w:t xml:space="preserve">= 400 when DDM parameter recovery was perfect and sigma was low. […] . When DDM parameter recovery accuracy was</w:t>
+      </w:r>
+      <w:r>
+        <w:t xml:space="preserve"> </w:t>
+      </w:r>
+      <w:r>
+        <w:rPr>
+          <w:i/>
+        </w:rPr>
+        <w:t xml:space="preserve">r</w:t>
+      </w:r>
+      <w:r>
+        <w:t xml:space="preserve"> </w:t>
+      </w:r>
+      <w:r>
+        <w:t xml:space="preserve">= .85, 80% power was reached at […]. Power never reached 80% when recovery accuracy was .60. For the linear model, 80% power was reached</w:t>
+      </w:r>
+      <w:r>
+        <w:t xml:space="preserve"> </w:t>
+      </w:r>
+      <w:r>
+        <w:rPr>
+          <w:i/>
+        </w:rPr>
+        <w:t xml:space="preserve">N</w:t>
+      </w:r>
+      <w:r>
+        <w:t xml:space="preserve"> </w:t>
+      </w:r>
+      <w:r>
+        <w:t xml:space="preserve">= 800 when parameter recovery was perfect, and</w:t>
+      </w:r>
+      <w:r>
+        <w:t xml:space="preserve"> </w:t>
+      </w:r>
+      <w:r>
+        <w:rPr>
+          <w:i/>
+        </w:rPr>
+        <w:t xml:space="preserve">N</w:t>
+      </w:r>
+      <w:r>
+        <w:t xml:space="preserve"> </w:t>
+      </w:r>
+      <w:r>
+        <w:t xml:space="preserve">= 1200 when parameter recovery accuracy was</w:t>
+      </w:r>
+      <w:r>
+        <w:t xml:space="preserve"> </w:t>
+      </w:r>
+      <w:r>
+        <w:rPr>
+          <w:i/>
+        </w:rPr>
+        <w:t xml:space="preserve">r</w:t>
+      </w:r>
+      <w:r>
+        <w:t xml:space="preserve"> </w:t>
+      </w:r>
+      <w:r>
+        <w:t xml:space="preserve">= .85.</w:t>
+      </w:r>
+    </w:p>
+    <w:p>
+      <w:pPr>
         <w:pStyle w:val="Heading2"/>
       </w:pPr>
-      <w:bookmarkStart w:id="29" w:name="measures"/>
+      <w:bookmarkStart w:id="27" w:name="exclusion"/>
+      <w:r>
+        <w:t xml:space="preserve">Exclusion criteria</w:t>
+      </w:r>
+      <w:bookmarkEnd w:id="27"/>
+    </w:p>
+    <w:p>
+      <w:pPr>
+        <w:pStyle w:val="FirstParagraph"/>
+      </w:pPr>
+      <w:r>
+        <w:t xml:space="preserve">We applied several exclusion criteria prior to analyzing the data. First, we excluded participants who did not complete the full study and those who had incomplete data on any of the attention tasks (</w:t>
+      </w:r>
+      <w:r>
+        <w:rPr>
+          <w:i/>
+        </w:rPr>
+        <w:t xml:space="preserve">N</w:t>
+      </w:r>
+      <w:r>
+        <w:t xml:space="preserve"> </w:t>
+      </w:r>
+      <w:r>
+        <w:t xml:space="preserve">= ). Second, we analyzed responses to the attention checks and reversed coded items in the questionnaire part of the experiment. We excluded participants if they missed both attention check items or if they had suspicious response patterns (e.g., consistently endorsing high response options even when some items were reverse coded) (</w:t>
+      </w:r>
+      <w:r>
+        <w:rPr>
+          <w:i/>
+        </w:rPr>
+        <w:t xml:space="preserve">N</w:t>
+      </w:r>
+      <w:r>
+        <w:t xml:space="preserve"> </w:t>
+      </w:r>
+      <w:r>
+        <w:t xml:space="preserve">= ).</w:t>
+      </w:r>
+    </w:p>
+    <w:p>
+      <w:pPr>
+        <w:pStyle w:val="BodyText"/>
+      </w:pPr>
+      <w:r>
+        <w:t xml:space="preserve">In addition, we screened the reaction times on each of the three attention tasks. For the Drift Diffusion analyses, it is important that each response is generated by a process of active information accumulation (i.e., a diffusion process, as opposed to guessing). To this end, trials with reaction times &lt; 250 ms or &gt; 3500 ms</w:t>
+      </w:r>
+      <w:r>
+        <w:t xml:space="preserve"> </w:t>
+      </w:r>
+      <w:r>
+        <w:t xml:space="preserve">(Ratcliff &amp; Childers, 2015)</w:t>
+      </w:r>
+      <w:r>
+        <w:t xml:space="preserve"> </w:t>
+      </w:r>
+      <w:r>
+        <w:t xml:space="preserve">were excluded from the analyses (</w:t>
+      </w:r>
+      <w:r>
+        <w:rPr>
+          <w:i/>
+        </w:rPr>
+        <w:t xml:space="preserve">N</w:t>
+      </w:r>
+      <w:r>
+        <w:t xml:space="preserve"> </w:t>
+      </w:r>
+      <w:r>
+        <w:t xml:space="preserve">= ). Participants with more than 10 removed trials were excluded from the analyses (N = ).</w:t>
+      </w:r>
+    </w:p>
+    <w:p>
+      <w:pPr>
+        <w:pStyle w:val="BodyText"/>
+      </w:pPr>
+      <w:r>
+        <w:t xml:space="preserve">The exclusion criteria listed above are our best</w:t>
+      </w:r>
+      <w:r>
+        <w:t xml:space="preserve"> </w:t>
+      </w:r>
+      <w:r>
+        <w:rPr>
+          <w:i/>
+        </w:rPr>
+        <w:t xml:space="preserve">a-priori</w:t>
+      </w:r>
+      <w:r>
+        <w:t xml:space="preserve"> </w:t>
+      </w:r>
+      <w:r>
+        <w:t xml:space="preserve">guesses. However, we expect to develop additional criteria empirically after collecting the data.</w:t>
+      </w:r>
+    </w:p>
+    <w:p>
+      <w:pPr>
+        <w:pStyle w:val="Heading2"/>
+      </w:pPr>
+      <w:bookmarkStart w:id="28" w:name="measures"/>
       <w:r>
         <w:t xml:space="preserve">Measures</w:t>
+      </w:r>
+      <w:bookmarkEnd w:id="28"/>
+    </w:p>
+    <w:p>
+      <w:pPr>
+        <w:pStyle w:val="FirstParagraph"/>
+      </w:pPr>
+      <w:r>
+        <w:t xml:space="preserve">The attention tasks were programmed in JsPsych version 3.6.1</w:t>
+      </w:r>
+      <w:r>
+        <w:t xml:space="preserve"> </w:t>
+      </w:r>
+      <w:r>
+        <w:t xml:space="preserve">(Leeuw, 2015)</w:t>
+      </w:r>
+      <w:r>
+        <w:t xml:space="preserve">.</w:t>
+      </w:r>
+    </w:p>
+    <w:p>
+      <w:pPr>
+        <w:pStyle w:val="Heading3"/>
+      </w:pPr>
+      <w:bookmarkStart w:id="29" w:name="cued_attention"/>
+      <w:r>
+        <w:t xml:space="preserve">Cued Attention Task</w:t>
       </w:r>
       <w:bookmarkEnd w:id="29"/>
     </w:p>
@@ -716,25 +1019,129 @@
         <w:pStyle w:val="FirstParagraph"/>
       </w:pPr>
       <w:r>
-        <w:t xml:space="preserve">The attention tasks were programmed in JsPsych version 3.6.1</w:t>
-      </w:r>
-      <w:r>
-        <w:t xml:space="preserve"> </w:t>
-      </w:r>
-      <w:r>
-        <w:t xml:space="preserve">(Leeuw, 2015)</w:t>
-      </w:r>
-      <w:r>
-        <w:t xml:space="preserve">.</w:t>
+        <w:t xml:space="preserve">The Cued Attention Task was an adaptation of the Posner task, which measures basic spatial attention speed</w:t>
+      </w:r>
+      <w:r>
+        <w:t xml:space="preserve"> </w:t>
+      </w:r>
+      <w:r>
+        <w:t xml:space="preserve">(Posner, 1980)</w:t>
+      </w:r>
+      <w:r>
+        <w:t xml:space="preserve">. On each trial, a left- or right-pointing arrow was presented in one of eight random locations at a distance of 300 pixels from the center of the screen (see Figure 2A). Participants had to indicate the direction of the arrow by pressing either the left- or right arrow key on their keyboard. On 50% of the trials, the arrow was preceded by a cue (</w:t>
+      </w:r>
+      <w:r>
+        <w:t xml:space="preserve">‘</w:t>
+      </w:r>
+      <w:r>
+        <w:t xml:space="preserve">*</w:t>
+      </w:r>
+      <w:r>
+        <w:t xml:space="preserve">’</w:t>
+      </w:r>
+      <w:r>
+        <w:t xml:space="preserve">) in the exact same location (i.e.,</w:t>
+      </w:r>
+      <w:r>
+        <w:t xml:space="preserve"> </w:t>
+      </w:r>
+      <w:r>
+        <w:t xml:space="preserve">‘</w:t>
+      </w:r>
+      <w:r>
+        <w:t xml:space="preserve">cued</w:t>
+      </w:r>
+      <w:r>
+        <w:t xml:space="preserve">’</w:t>
+      </w:r>
+      <w:r>
+        <w:t xml:space="preserve"> </w:t>
+      </w:r>
+      <w:r>
+        <w:t xml:space="preserve">trials). On the other 50% of the trials, the cue (</w:t>
+      </w:r>
+      <w:r>
+        <w:t xml:space="preserve">‘</w:t>
+      </w:r>
+      <w:r>
+        <w:t xml:space="preserve">*</w:t>
+      </w:r>
+      <w:r>
+        <w:t xml:space="preserve">’</w:t>
+      </w:r>
+      <w:r>
+        <w:t xml:space="preserve">) was presented at the center of the screen (i.e.,</w:t>
+      </w:r>
+      <w:r>
+        <w:t xml:space="preserve"> </w:t>
+      </w:r>
+      <w:r>
+        <w:t xml:space="preserve">‘</w:t>
+      </w:r>
+      <w:r>
+        <w:t xml:space="preserve">neutral</w:t>
+      </w:r>
+      <w:r>
+        <w:t xml:space="preserve">’</w:t>
+      </w:r>
+      <w:r>
+        <w:t xml:space="preserve"> </w:t>
+      </w:r>
+      <w:r>
+        <w:t xml:space="preserve">trials). Thus, on the cued trials, the location of the cue deterministically predicted the location of the arrow, whereas on the neutral trials the arrow always appeared in a different location.</w:t>
       </w:r>
     </w:p>
     <w:p>
       <w:pPr>
+        <w:pStyle w:val="BodyText"/>
+      </w:pPr>
+      <w:r>
+        <w:t xml:space="preserve">Each trial started with a fixation cross presented at the center of the screen for 1000 ms. Then, the cue was presented for 250 ms either at the center of the screen or in the location where the arrow would appear next. Finally, the arrow was presented 250 ms after the onset of the cue and shown until a response was given. The Cued Attention Task began with eight practice trials (four cued and four neutral trials) in which participants received performance feedback after each trial (either</w:t>
+      </w:r>
+      <w:r>
+        <w:t xml:space="preserve"> </w:t>
+      </w:r>
+      <w:r>
+        <w:t xml:space="preserve">“</w:t>
+      </w:r>
+      <w:r>
+        <w:t xml:space="preserve">Correct!</w:t>
+      </w:r>
+      <w:r>
+        <w:t xml:space="preserve">”</w:t>
+      </w:r>
+      <w:r>
+        <w:t xml:space="preserve"> </w:t>
+      </w:r>
+      <w:r>
+        <w:t xml:space="preserve">printed in green or</w:t>
+      </w:r>
+      <w:r>
+        <w:t xml:space="preserve"> </w:t>
+      </w:r>
+      <w:r>
+        <w:t xml:space="preserve">“</w:t>
+      </w:r>
+      <w:r>
+        <w:t xml:space="preserve">Incorrect!</w:t>
+      </w:r>
+      <w:r>
+        <w:t xml:space="preserve">”</w:t>
+      </w:r>
+      <w:r>
+        <w:t xml:space="preserve"> </w:t>
+      </w:r>
+      <w:r>
+        <w:t xml:space="preserve">printed in red). After finishing the practice round, participants completed a single test block consisting of a total of 64 trials, consisting of two repetitions of all parameter combinations: arrow location (top center vs. top left vs. center left vs. bottom left vs. bottom center vs. bottom right vs. center right vs. top right) X arrow direction (left vs. right) X condition (cued vs. neutral). The main performance measures are RTs and accuracy for each condition.</w:t>
+      </w:r>
+    </w:p>
+    <w:p>
+      <w:pPr>
         <w:pStyle w:val="Heading3"/>
       </w:pPr>
-      <w:bookmarkStart w:id="30" w:name="cued_attention"/>
-      <w:r>
-        <w:t xml:space="preserve">Cued Attention Task</w:t>
+      <w:bookmarkStart w:id="30" w:name="flanker"/>
+      <w:r>
+        <w:t xml:space="preserve">Flanker Task</w:t>
       </w:r>
       <w:bookmarkEnd w:id="30"/>
     </w:p>
@@ -743,43 +1150,16 @@
         <w:pStyle w:val="FirstParagraph"/>
       </w:pPr>
       <w:r>
-        <w:t xml:space="preserve">The cued attention task was an adaptation of the Posner task</w:t>
-      </w:r>
-      <w:r>
-        <w:t xml:space="preserve"> </w:t>
-      </w:r>
-      <w:r>
-        <w:t xml:space="preserve">(Posner, 1980)</w:t>
-      </w:r>
-      <w:r>
-        <w:t xml:space="preserve"> </w:t>
-      </w:r>
-      <w:r>
-        <w:t xml:space="preserve">which measures basic spatial attention speed. On each trial, a left- or right-pointing arrow is presented in one of eight random locations at a distance of 300 pixels from the center of the screen (see Figure 1B). Participants had to indicate the direction of the arrow by pressing either the left- or right arrow key on their keyboard. On 50% of the trials, the arrow was preceded by a cue (</w:t>
-      </w:r>
-      <w:r>
-        <w:t xml:space="preserve">“</w:t>
-      </w:r>
-      <w:r>
-        <w:t xml:space="preserve">*</w:t>
-      </w:r>
-      <w:r>
-        <w:t xml:space="preserve">”</w:t>
-      </w:r>
-      <w:r>
-        <w:t xml:space="preserve">) in the exact same location (i.e., cued trials). On the other 50% of the trials, the cue (</w:t>
-      </w:r>
-      <w:r>
-        <w:t xml:space="preserve">“</w:t>
-      </w:r>
-      <w:r>
-        <w:t xml:space="preserve">*</w:t>
-      </w:r>
-      <w:r>
-        <w:t xml:space="preserve">”</w:t>
-      </w:r>
-      <w:r>
-        <w:t xml:space="preserve">) was presented at the center of the screen (i.e., neutral trials). Thus, on the cued trials, the location of the cue deterministically predicted the location of the arrow, whereas on the neutral trials the arrow always appeared in a different location.</w:t>
+        <w:t xml:space="preserve">The Flanker Task measures selective attention and response inhibition</w:t>
+      </w:r>
+      <w:r>
+        <w:t xml:space="preserve"> </w:t>
+      </w:r>
+      <w:r>
+        <w:t xml:space="preserve">(Eriksen &amp; Eriksen, 1974)</w:t>
+      </w:r>
+      <w:r>
+        <w:t xml:space="preserve">. On each trial of the Flanker task, participants were presented with a set of five arrows pointing either left or right. Their job was to indicate the direction of the central arrow while ignoring the flanking arrows to the left and right (see Figure 2B). On 50% of the trials, the flanking arrows pointed in the same direction as the central arrow (i.e., congruent trials), and on the other 50% of the trials they pointed in the opposite direction (i.e., incongruent trials). The arrows were randomly presented in the top-half or bottom-half of the screen. This was done to prevent participants from rigidly fixating on the center of the screen, which might reduce the interfering effect of the flanking arrows.</w:t>
       </w:r>
     </w:p>
     <w:p>
@@ -787,7 +1167,7 @@
         <w:pStyle w:val="BodyText"/>
       </w:pPr>
       <w:r>
-        <w:t xml:space="preserve">Each trial started with a fixation cross presented at the center of the screen for 1000ms. Then, the cue was presented for 250ms either at the center of the screen or in the location where the arrow would appear next. Finally, the arrow was presented 250ms after the onset of the cue and shown until a response was given. The cued attention task began with eight practice trials (four cued and four neutral trials) in which participants received performance feedback after each trial (either</w:t>
+        <w:t xml:space="preserve">Each trial started with a fixation cross presented at the center of the screen. After a delay of 1000ms, the arrows are presented either in the top- or bottom-half of the screen. The Flanker task began with eight practice trials in which participants received performance feedback after each trial (either</w:t>
       </w:r>
       <w:r>
         <w:t xml:space="preserve"> </w:t>
@@ -823,16 +1203,16 @@
         <w:t xml:space="preserve"> </w:t>
       </w:r>
       <w:r>
-        <w:t xml:space="preserve">printed in red). After finishing the practice round, participants completed a single test block consisting of a total of 64 trials (two repetitions of all parameter combinations: arrow location (top center vs. top left vs. center left vs. bottom left vs. bottom center vs. bottom right vs. center right vs. top right) X arrow direction (left vs. right) X condition (cued vs. neutral)). The main performance measures are RTs and accuracy for each condition.</w:t>
+        <w:t xml:space="preserve">printed in red). After finishing the practice round, participants completed a single test block consisting of a total of 64 trials, consisting of eight repetitions of all parameter combinations: Arrow location (top vs. bottom) X central arrow direction (left vs. right) X condition: (congruent vs. incongruent). Participants did not receive performance feedback during the test block. The main performance measures were RTs and accuracy for each condition.</w:t>
       </w:r>
     </w:p>
     <w:p>
       <w:pPr>
         <w:pStyle w:val="Heading3"/>
       </w:pPr>
-      <w:bookmarkStart w:id="31" w:name="flanker"/>
-      <w:r>
-        <w:t xml:space="preserve">Flanker task</w:t>
+      <w:bookmarkStart w:id="31" w:name="change"/>
+      <w:r>
+        <w:t xml:space="preserve">Change Detection Task</w:t>
       </w:r>
       <w:bookmarkEnd w:id="31"/>
     </w:p>
@@ -841,78 +1221,7 @@
         <w:pStyle w:val="FirstParagraph"/>
       </w:pPr>
       <w:r>
-        <w:t xml:space="preserve">The Flanker Task measures selective attention and response inhibition. On each trial of the Flanker task</w:t>
-      </w:r>
-      <w:r>
-        <w:t xml:space="preserve"> </w:t>
-      </w:r>
-      <w:r>
-        <w:t xml:space="preserve">(Eriksen &amp; Eriksen, 1974)</w:t>
-      </w:r>
-      <w:r>
-        <w:t xml:space="preserve">, participants were presented with a set of five arrows pointing either left or right. Their job was to indicate the direction of the central arrow while ignoring the flanking arrows to the left and right (see Figure 1A). On 50% of the trials, the flanking arrows pointed in the same direction as the central arrow (i.e., congruent trials), and on the other 50% of the trials they pointed in the opposite direction (i.e., incongruent trials). The arrows were randomly presented in the top-half or bottom-half of the screen. This was done to prevent participants from rigidly fixating on the center of the screen, which would reduce the interfering effect of the flanking arrows.</w:t>
-      </w:r>
-    </w:p>
-    <w:p>
-      <w:pPr>
-        <w:pStyle w:val="BodyText"/>
-      </w:pPr>
-      <w:r>
-        <w:t xml:space="preserve">Each trial started with a fixation cross presented at the center of the screen. After a delay of 1000ms, the arrows are presented either in the top- or bottom-half of the screen. Participants were given 2000ms to indicate the direction of the center arrow. The Flanker task began with eight practice trials in which participants received performance feedback after each trial (either</w:t>
-      </w:r>
-      <w:r>
-        <w:t xml:space="preserve"> </w:t>
-      </w:r>
-      <w:r>
-        <w:t xml:space="preserve">“</w:t>
-      </w:r>
-      <w:r>
-        <w:t xml:space="preserve">Correct!</w:t>
-      </w:r>
-      <w:r>
-        <w:t xml:space="preserve">”</w:t>
-      </w:r>
-      <w:r>
-        <w:t xml:space="preserve"> </w:t>
-      </w:r>
-      <w:r>
-        <w:t xml:space="preserve">printed in green or</w:t>
-      </w:r>
-      <w:r>
-        <w:t xml:space="preserve"> </w:t>
-      </w:r>
-      <w:r>
-        <w:t xml:space="preserve">“</w:t>
-      </w:r>
-      <w:r>
-        <w:t xml:space="preserve">Incorrect!</w:t>
-      </w:r>
-      <w:r>
-        <w:t xml:space="preserve">”</w:t>
-      </w:r>
-      <w:r>
-        <w:t xml:space="preserve"> </w:t>
-      </w:r>
-      <w:r>
-        <w:t xml:space="preserve">printed in red). After finishing the practice round, participants completed a single test block consisting of a total of 64 trials (eight repetitions of all parameter combinations: arrow location (top vs. bottom) X central arrow direction (left vs. right) X condition: (congruent vs. incongruent)). Participants did not receive performance feedback during the test block. The main performance measures are RTs and accuracy for each condition.</w:t>
-      </w:r>
-    </w:p>
-    <w:p>
-      <w:pPr>
-        <w:pStyle w:val="Heading3"/>
-      </w:pPr>
-      <w:bookmarkStart w:id="32" w:name="change"/>
-      <w:r>
-        <w:t xml:space="preserve">Change detection task</w:t>
-      </w:r>
-      <w:bookmarkEnd w:id="32"/>
-    </w:p>
-    <w:p>
-      <w:pPr>
-        <w:pStyle w:val="FirstParagraph"/>
-      </w:pPr>
-      <w:r>
-        <w:t xml:space="preserve">The Change Detection Task measures the ability to detect subtle spatial changes. On each trial of the change detection task, participants were presented with five colored circles against a grey background, each with a radius of 15 pixels (see Figure 1C). Each circle was located in a random location within a pre-specified area of 50 by 50 pixels to prevent overlap. Participants had 1000ms to memorize the locations of the five circles around the fixation cross. After 1000ms, the circles briefly disappeared for 500ms and then reappeared again. On 50% of the trials, one of the circles had moved to another location with a fixed displacement of 40 pixels in a 360 degree direction. On the other 50% of the trials, all circles were still in the same location as the initial memory display. Participants have to indicate whether they thought one of the circles changed location (by pressing the left-arrow key) or whether they thought all circles were still in the same location (by pressing the right-arrow key). Note that the only potential difference between the memory and probe display was the displacement of</w:t>
+        <w:t xml:space="preserve">The Change Detection Task measures the ability to detect subtle spatial changes. On each trial of the change detection task, participants were presented with five colored circles against a grey background, each with a radius of 15 pixels (see Figure 2C). Each circle was located in a semi-random location around the central fixation cross. The location of each circle was sampled within a pre-specified area of 50 by 50 pixels to prevent overlap. Participants had 1000ms to memorize the locations of the five circles. After 1000ms, the circles disappeared for 500ms and then reappeared again. On 50% of the trials, one of the circles had moved to another location with a fixed displacement of 40 pixels in a 360 degree direction. On the other 50% of the trials, all circles were still in the same location as the initial memory display. Participants had to indicate whether they thought one of the circles changed location (by pressing the left-arrow key) or whether they thought all circles were still in the same location (by pressing the right-arrow key). Note that the only potential difference between the memory and probe display on each trial was the displacement of</w:t>
       </w:r>
       <w:r>
         <w:t xml:space="preserve"> </w:t>
@@ -971,36 +1280,33 @@
         <w:t xml:space="preserve"> </w:t>
       </w:r>
       <w:r>
-        <w:t xml:space="preserve">printed in red). After finishing the practice round, participants completed two test blocks consisting of 25 trials each (50 trials in total). The design was fully counterbalanced so that on each</w:t>
-      </w:r>
-      <w:r>
-        <w:t xml:space="preserve"> </w:t>
-      </w:r>
-      <w:r>
-        <w:t xml:space="preserve">“</w:t>
-      </w:r>
-      <w:r>
-        <w:t xml:space="preserve">movement</w:t>
-      </w:r>
-      <w:r>
-        <w:t xml:space="preserve">”</w:t>
-      </w:r>
-      <w:r>
-        <w:t xml:space="preserve"> </w:t>
-      </w:r>
-      <w:r>
-        <w:t xml:space="preserve">trial, each of the five circles changes five times per block for each of the five colors. Participants did not receive performance feedback during the two test blocks. The main performance measures are RTs and accuracy across all trials.</w:t>
+        <w:t xml:space="preserve">printed in red). After finishing the practice round, participants completed two test blocks consisting of 25 trials each (50 trials in total). The design was fully counterbalanced so that each circle moved on five trials and was a different color each time it moved</w:t>
+      </w:r>
+      <w:r>
+        <w:t xml:space="preserve"> </w:t>
+      </w:r>
+      <w:r>
+        <w:rPr>
+          <w:i/>
+        </w:rPr>
+        <w:t xml:space="preserve">between</w:t>
+      </w:r>
+      <w:r>
+        <w:t xml:space="preserve"> </w:t>
+      </w:r>
+      <w:r>
+        <w:t xml:space="preserve">trials. Participants did not receive performance feedback during the two test blocks. The main performance measures are RTs and accuracy across all trials.</w:t>
       </w:r>
     </w:p>
     <w:p>
       <w:pPr>
         <w:pStyle w:val="Heading3"/>
       </w:pPr>
-      <w:bookmarkStart w:id="33" w:name="state"/>
+      <w:bookmarkStart w:id="32" w:name="state"/>
       <w:r>
         <w:t xml:space="preserve">Current state</w:t>
       </w:r>
-      <w:bookmarkEnd w:id="33"/>
+      <w:bookmarkEnd w:id="32"/>
     </w:p>
     <w:p>
       <w:pPr>
@@ -1048,7 +1354,7 @@
         <w:t xml:space="preserve"> </w:t>
       </w:r>
       <w:r>
-        <w:t xml:space="preserve">for an overview of all items). Participants rated each item on a scale of 1 (not at all) to 4 (very much so). An overall state anxiety variable was computed by averaging across the 20 items (</w:t>
+        <w:t xml:space="preserve">for an overview of all items). Participants rated each item on a scale of 1 (not at all) to 4 (very much so). An overall state anxiety variable was computed by averaging across the 20 unweighted items (</w:t>
       </w:r>
       <w:r>
         <w:rPr>
@@ -1187,15 +1493,7 @@
         <w:t xml:space="preserve"> </w:t>
       </w:r>
       <w:r>
-        <w:t xml:space="preserve">(rated from 1 (not at all) to 5 (very rested)).</w:t>
-      </w:r>
-    </w:p>
-    <w:p>
-      <w:pPr>
-        <w:pStyle w:val="BodyText"/>
-      </w:pPr>
-      <w:r>
-        <w:t xml:space="preserve">We computed an overall sleep deprivation composite by standardizing and averaging across the two sleep-related items (</w:t>
+        <w:t xml:space="preserve">(rated from 1 (not at all) to 5 (very rested)). We computed an overall sleep deprivation composite by standardizing and averaging across the two unweighted sleep-related items (</w:t>
       </w:r>
       <w:r>
         <w:rPr>
@@ -1222,48 +1520,6 @@
         <w:t xml:space="preserve"> </w:t>
       </w:r>
       <w:r>
-        <w:t xml:space="preserve">= ). The first hunger item (i.e.,</w:t>
-      </w:r>
-      <w:r>
-        <w:t xml:space="preserve"> </w:t>
-      </w:r>
-      <w:r>
-        <w:t xml:space="preserve">“</w:t>
-      </w:r>
-      <w:r>
-        <w:t xml:space="preserve">have you eaten a full meal today?</w:t>
-      </w:r>
-      <w:r>
-        <w:t xml:space="preserve">”</w:t>
-      </w:r>
-      <w:r>
-        <w:t xml:space="preserve">) was recoded as half a standard-deviation above or below the mean (standardized). People who had not eaten a full meal were coded as -0.5, and those who had eaten a full meal were coded as 0.5. A hunger composite was calculated by averaging the recoded meal item and the hunger item (</w:t>
-      </w:r>
-      <w:r>
-        <w:rPr>
-          <w:i/>
-        </w:rPr>
-        <w:t xml:space="preserve">M</w:t>
-      </w:r>
-      <w:r>
-        <w:t xml:space="preserve"> </w:t>
-      </w:r>
-      <w:r>
-        <w:t xml:space="preserve">= ,</w:t>
-      </w:r>
-      <w:r>
-        <w:t xml:space="preserve"> </w:t>
-      </w:r>
-      <w:r>
-        <w:rPr>
-          <w:i/>
-        </w:rPr>
-        <w:t xml:space="preserve">SD</w:t>
-      </w:r>
-      <w:r>
-        <w:t xml:space="preserve"> </w:t>
-      </w:r>
-      <w:r>
         <w:t xml:space="preserve">= ).</w:t>
       </w:r>
     </w:p>
@@ -1271,11 +1527,11 @@
       <w:pPr>
         <w:pStyle w:val="Heading3"/>
       </w:pPr>
-      <w:bookmarkStart w:id="34" w:name="violence"/>
+      <w:bookmarkStart w:id="33" w:name="violence"/>
       <w:r>
         <w:t xml:space="preserve">Violence exposure</w:t>
       </w:r>
-      <w:bookmarkEnd w:id="34"/>
+      <w:bookmarkEnd w:id="33"/>
     </w:p>
     <w:p>
       <w:pPr>
@@ -1288,19 +1544,7 @@
         <w:t xml:space="preserve"> </w:t>
       </w:r>
       <w:r>
-        <w:t xml:space="preserve">(NVS;</w:t>
-      </w:r>
-      <w:r>
-        <w:t xml:space="preserve"> </w:t>
-      </w:r>
-      <w:r>
-        <w:rPr>
-          <w:b/>
-        </w:rPr>
-        <w:t xml:space="preserve">???</w:t>
-      </w:r>
-      <w:r>
-        <w:t xml:space="preserve">; Frankenhuis et al., 2020)</w:t>
+        <w:t xml:space="preserve">(NVS; Frankenhuis &amp; Bijlstra, 2018; Frankenhuis et al., 2020)</w:t>
       </w:r>
       <w:r>
         <w:t xml:space="preserve"> </w:t>
@@ -1415,7 +1659,7 @@
         <w:t xml:space="preserve"> </w:t>
       </w:r>
       <w:r>
-        <w:t xml:space="preserve">= ). Similarly, we averaged the scores on the two fighting items together. Finally, we created a perceived violence exposure composite by standardizing the NVS and fighting composites and averaging them together (</w:t>
+        <w:t xml:space="preserve">= ). Similarly, we averaged the scores on the two fighting items together. Finally, we created a perceived violence exposure composite by standardizing the NVS and fighting composites and calculating an unweighted average (</w:t>
       </w:r>
       <w:r>
         <w:rPr>
@@ -1434,11 +1678,11 @@
       <w:pPr>
         <w:pStyle w:val="Heading3"/>
       </w:pPr>
-      <w:bookmarkStart w:id="35" w:name="unpred"/>
+      <w:bookmarkStart w:id="34" w:name="unpred"/>
       <w:r>
         <w:t xml:space="preserve">Unpredictability</w:t>
       </w:r>
-      <w:bookmarkEnd w:id="35"/>
+      <w:bookmarkEnd w:id="34"/>
     </w:p>
     <w:p>
       <w:pPr>
@@ -1491,7 +1735,7 @@
           <w:rPr>
             <w:rStyle w:val="Hyperlink"/>
           </w:rPr>
-          <w:t xml:space="preserve">Table S2</w:t>
+          <w:t xml:space="preserve">Table S3</w:t>
         </w:r>
       </w:hyperlink>
       <w:r>
@@ -1506,7 +1750,7 @@
         <w:pStyle w:val="BodyText"/>
       </w:pPr>
       <w:r>
-        <w:t xml:space="preserve">We included the QUIC because it captures several dimensions of environmental and household unpredictability with a better (but not perfect) distinction between items capturing more short-term unpredictability (i.e., on the level of seconds to minutes) and more long-term unpredictability (i.e., on the level of days to months). Note that the scale of perceived childhood unpredictability combines items on a short-term scale (e.g., item 1) with items measured on a long-term scale (e.g., item 3) which might have different effects on the development of specific attention styles.</w:t>
+        <w:t xml:space="preserve">We included the QUIC because it captures several dimensions of environmental and household unpredictability. The QUIC distinguishes between items capturing more short-term unpredictability (i.e., on the level of seconds to minutes) and more long-term unpredictability (i.e., on the level of days to months). The scale of perceived childhood unpredictability combines items on different time scales. Some items measure unpredictability on a relatively short-term scale (e.g., item 1) while other items measure unpredictability on a long-term scale (e.g., item 3). Unpredictability on different time scales might have different effects on the development of specific attention styles.</w:t>
       </w:r>
     </w:p>
     <w:p>
@@ -1540,7 +1784,7 @@
         <w:t xml:space="preserve">Glynn et al. (2019)</w:t>
       </w:r>
       <w:r>
-        <w:t xml:space="preserve">: First, while the original QUIC items refer to perceived unpredictability either before age 12 or age 18, we adapted all items to refer to participants’ experiences before age 13. This was done to reduce cognitive load from having to mentally switch timescales between items and different scales and because the youngest eligible participants were 18 years old. Second, all items were rated on a scale of 1 (never true) to 5 (very often true) instead of the original yes/no answer format. This change was also implemented to reduce cognitive load by keeping the answer options the same between scales.</w:t>
+        <w:t xml:space="preserve">. First, while the original QUIC items refer to perceived unpredictability either before age 12 or age 18, we adapted all items to refer to experiences before age 13. This was done to reduce cognitive load from having to go back-and-forth between different time scales. Second, all items were rated on a scale of 1 (never true) to 5 (very often true) instead of the original yes/no answer format. This change was also implemented to reduce cognitive load by keeping the answer options the same between scales.</w:t>
       </w:r>
     </w:p>
     <w:p>
@@ -1548,7 +1792,7 @@
         <w:pStyle w:val="BodyText"/>
       </w:pPr>
       <w:r>
-        <w:t xml:space="preserve">We computed several unpredictability variables to be able to assess how they would relate to the dependent variables as well as to each other: 1) overall perceived unpredictability variable containing all eight items of the perceived unpredictability scale (</w:t>
+        <w:t xml:space="preserve">We computed several unweighted unpredictability variables to be able to assess how they would relate to the dependent variables as well as to each other: 1) overall perceived unpredictability variable containing all eight items of the perceived unpredictability scale (</w:t>
       </w:r>
       <w:r>
         <w:rPr>
@@ -1589,7 +1833,7 @@
         <w:t xml:space="preserve"> </w:t>
       </w:r>
       <w:r>
-        <w:t xml:space="preserve">= ); 2) an overal QUIC variable by averaging all 38 items (</w:t>
+        <w:t xml:space="preserve">= ); 2) an overall QUIC variable by averaging all 38 items (</w:t>
       </w:r>
       <w:r>
         <w:rPr>
@@ -1850,18 +2094,35 @@
         <w:t xml:space="preserve"> </w:t>
       </w:r>
       <w:r>
-        <w:t xml:space="preserve">= ).</w:t>
+        <w:t xml:space="preserve">= ). See also</w:t>
+      </w:r>
+      <w:r>
+        <w:t xml:space="preserve"> </w:t>
+      </w:r>
+      <w:hyperlink w:anchor="efa">
+        <w:r>
+          <w:rPr>
+            <w:rStyle w:val="Hyperlink"/>
+          </w:rPr>
+          <w:t xml:space="preserve">below</w:t>
+        </w:r>
+      </w:hyperlink>
+      <w:r>
+        <w:t xml:space="preserve"> </w:t>
+      </w:r>
+      <w:r>
+        <w:t xml:space="preserve">for details on a factor analysis based on the individual items across scales.</w:t>
       </w:r>
     </w:p>
     <w:p>
       <w:pPr>
         <w:pStyle w:val="Heading3"/>
       </w:pPr>
-      <w:bookmarkStart w:id="36" w:name="chaos"/>
+      <w:bookmarkStart w:id="35" w:name="chaos"/>
       <w:r>
         <w:t xml:space="preserve">Household chaos</w:t>
       </w:r>
-      <w:bookmarkEnd w:id="36"/>
+      <w:bookmarkEnd w:id="35"/>
     </w:p>
     <w:p>
       <w:pPr>
@@ -1918,7 +2179,7 @@
         <w:t xml:space="preserve">Matheny et al. (1995)</w:t>
       </w:r>
       <w:r>
-        <w:t xml:space="preserve">: First, all items were converted from the present tense to the past tense, and were endorsed as applying to partipants’ life before age 13. Second, all items were rated on a scale of 1 (never true) to 5 (very often true) instead of the original yes/no answer format. This change was also implemented to reduce cognitive load by keeping the answer options the same between scales. An overall household chaos variable was computed by averaging the 15 items (</w:t>
+        <w:t xml:space="preserve">. First, all items were converted from the present tense to the past tense, and were endorsed as applying to participants’ lives before age 13. Second, all items were rated on a scale of 1 (never true) to 5 (very often true) instead of the original yes/no answer format. This change was also implemented to reduce cognitive load by keeping the answer options the same between scales. An overall household chaos variable was computed by averaging the 15 unweighted items (</w:t>
       </w:r>
       <w:r>
         <w:rPr>
@@ -1966,18 +2227,18 @@
       <w:pPr>
         <w:pStyle w:val="Heading3"/>
       </w:pPr>
-      <w:bookmarkStart w:id="37" w:name="ses"/>
+      <w:bookmarkStart w:id="36" w:name="ses"/>
       <w:r>
         <w:t xml:space="preserve">Poverty exposure</w:t>
       </w:r>
-      <w:bookmarkEnd w:id="37"/>
+      <w:bookmarkEnd w:id="36"/>
     </w:p>
     <w:p>
       <w:pPr>
         <w:pStyle w:val="FirstParagraph"/>
       </w:pPr>
       <w:r>
-        <w:t xml:space="preserve">Participants’ perceived level of resource scarcity before age 13 was measured using 7 items (e.g.,</w:t>
+        <w:t xml:space="preserve">Participants’ perceived level of resource scarcity before age 13 was measured using seven items (e.g.,</w:t>
       </w:r>
       <w:r>
         <w:t xml:space="preserve"> </w:t>
@@ -1986,22 +2247,7 @@
         <w:t xml:space="preserve">“</w:t>
       </w:r>
       <w:r>
-        <w:t xml:space="preserve">Your family had enough money to afford the kind of</w:t>
-      </w:r>
-      <w:r>
-        <w:t xml:space="preserve"> </w:t>
-      </w:r>
-      <w:r>
-        <w:rPr>
-          <w:b/>
-        </w:rPr>
-        <w:t xml:space="preserve">home</w:t>
-      </w:r>
-      <w:r>
-        <w:t xml:space="preserve"> </w:t>
-      </w:r>
-      <w:r>
-        <w:t xml:space="preserve">you all needed</w:t>
+        <w:t xml:space="preserve">Your family had enough money to afford the kind of home you all needed</w:t>
       </w:r>
       <w:r>
         <w:t xml:space="preserve">”</w:t>
@@ -2024,7 +2270,7 @@
         <w:t xml:space="preserve"> </w:t>
       </w:r>
       <w:r>
-        <w:t xml:space="preserve">for an overview of all items). Participants rated each on a scale from 1 (never true) to 5 (very often true). Scores for the first six items were reversed so that higher scores indicated more perceived resource scarcity. The items were averaged together to create a composite scale (</w:t>
+        <w:t xml:space="preserve">for an overview of all items). Participants rated each item on a scale from 1 (never true) to 5 (very often true). Scores for the first six items were reverse coded so that higher scores indicated more perceived resource scarcity. The items were averaged together to create an unweighted composite scale (</w:t>
       </w:r>
       <w:r>
         <w:rPr>
@@ -2178,7 +2424,7 @@
         <w:t xml:space="preserve">’</w:t>
       </w:r>
       <w:r>
-        <w:t xml:space="preserve">. The mother and father education level were averaged to create an overall parental education composite (</w:t>
+        <w:t xml:space="preserve">. The mother and father education level were averaged to create an overall unweighted parental education composite (</w:t>
       </w:r>
       <w:r>
         <w:rPr>
@@ -2205,7 +2451,82 @@
         <w:t xml:space="preserve"> </w:t>
       </w:r>
       <w:r>
-        <w:t xml:space="preserve">= ).</w:t>
+        <w:t xml:space="preserve">= ). Participants also indicated their family’s household income before age 13 on a 6-point scale:</w:t>
+      </w:r>
+      <w:r>
+        <w:t xml:space="preserve"> </w:t>
+      </w:r>
+      <w:r>
+        <w:t xml:space="preserve">‘</w:t>
+      </w:r>
+      <w:r>
+        <w:t xml:space="preserve">less than $ 25k/year</w:t>
+      </w:r>
+      <w:r>
+        <w:t xml:space="preserve">’</w:t>
+      </w:r>
+      <w:r>
+        <w:t xml:space="preserve">,</w:t>
+      </w:r>
+      <w:r>
+        <w:t xml:space="preserve"> </w:t>
+      </w:r>
+      <w:r>
+        <w:t xml:space="preserve">‘</w:t>
+      </w:r>
+      <w:r>
+        <w:t xml:space="preserve">$25k - $49k/year,</w:t>
+      </w:r>
+      <w:r>
+        <w:t xml:space="preserve">’</w:t>
+      </w:r>
+      <w:r>
+        <w:t xml:space="preserve">$50 - $74k/year’,</w:t>
+      </w:r>
+      <w:r>
+        <w:t xml:space="preserve"> </w:t>
+      </w:r>
+      <w:r>
+        <w:t xml:space="preserve">‘</w:t>
+      </w:r>
+      <w:r>
+        <w:t xml:space="preserve">$75 - $99k/year</w:t>
+      </w:r>
+      <w:r>
+        <w:t xml:space="preserve">’</w:t>
+      </w:r>
+      <w:r>
+        <w:t xml:space="preserve">,</w:t>
+      </w:r>
+      <w:r>
+        <w:t xml:space="preserve"> </w:t>
+      </w:r>
+      <w:r>
+        <w:t xml:space="preserve">‘</w:t>
+      </w:r>
+      <w:r>
+        <w:t xml:space="preserve">$100 - $149k/year</w:t>
+      </w:r>
+      <w:r>
+        <w:t xml:space="preserve">’</w:t>
+      </w:r>
+      <w:r>
+        <w:t xml:space="preserve">,</w:t>
+      </w:r>
+      <w:r>
+        <w:t xml:space="preserve"> </w:t>
+      </w:r>
+      <w:r>
+        <w:t xml:space="preserve">‘</w:t>
+      </w:r>
+      <w:r>
+        <w:t xml:space="preserve">more than $150k/year</w:t>
+      </w:r>
+      <w:r>
+        <w:t xml:space="preserve">’</w:t>
+      </w:r>
+      <w:r>
+        <w:t xml:space="preserve">. Scores were reverse coded so that higher scores indicated higher levels of poverty.</w:t>
       </w:r>
     </w:p>
     <w:p>
@@ -2213,117 +2534,34 @@
         <w:pStyle w:val="BodyText"/>
       </w:pPr>
       <w:r>
-        <w:t xml:space="preserve">In addition, participants indicated their family’s household income before age 13 on a 6-point scale:</w:t>
-      </w:r>
-      <w:r>
-        <w:t xml:space="preserve"> </w:t>
-      </w:r>
-      <w:r>
-        <w:t xml:space="preserve">‘</w:t>
-      </w:r>
-      <w:r>
-        <w:t xml:space="preserve">less than $ 25k/year</w:t>
-      </w:r>
-      <w:r>
-        <w:t xml:space="preserve">’</w:t>
-      </w:r>
-      <w:r>
-        <w:t xml:space="preserve">,</w:t>
-      </w:r>
-      <w:r>
-        <w:t xml:space="preserve"> </w:t>
-      </w:r>
-      <w:r>
-        <w:t xml:space="preserve">‘</w:t>
-      </w:r>
-      <w:r>
-        <w:t xml:space="preserve">$25k - $49k/year,</w:t>
-      </w:r>
-      <w:r>
-        <w:t xml:space="preserve">’</w:t>
-      </w:r>
-      <w:r>
-        <w:t xml:space="preserve">$50 - $74k/year’,</w:t>
-      </w:r>
-      <w:r>
-        <w:t xml:space="preserve"> </w:t>
-      </w:r>
-      <w:r>
-        <w:t xml:space="preserve">‘</w:t>
-      </w:r>
-      <w:r>
-        <w:t xml:space="preserve">$75 - $99k/year</w:t>
-      </w:r>
-      <w:r>
-        <w:t xml:space="preserve">’</w:t>
-      </w:r>
-      <w:r>
-        <w:t xml:space="preserve">,</w:t>
-      </w:r>
-      <w:r>
-        <w:t xml:space="preserve"> </w:t>
-      </w:r>
-      <w:r>
-        <w:t xml:space="preserve">‘</w:t>
-      </w:r>
-      <w:r>
-        <w:t xml:space="preserve">$100 - $149k/year</w:t>
-      </w:r>
-      <w:r>
-        <w:t xml:space="preserve">’</w:t>
-      </w:r>
-      <w:r>
-        <w:t xml:space="preserve">,</w:t>
-      </w:r>
-      <w:r>
-        <w:t xml:space="preserve"> </w:t>
-      </w:r>
-      <w:r>
-        <w:t xml:space="preserve">‘</w:t>
-      </w:r>
-      <w:r>
-        <w:t xml:space="preserve">more than $150k/year</w:t>
-      </w:r>
-      <w:r>
-        <w:t xml:space="preserve">’</w:t>
-      </w:r>
-      <w:r>
-        <w:t xml:space="preserve">. Scores were reversed so that higher scores indicated higher levels of poverty.</w:t>
+        <w:t xml:space="preserve">We created a composite score of poverty exposure before age 13 by averaging together the standardized scores of perceived level of resource scarcity, overall parental education, and household income.</w:t>
       </w:r>
     </w:p>
     <w:p>
       <w:pPr>
-        <w:pStyle w:val="BodyText"/>
-      </w:pPr>
-      <w:r>
-        <w:t xml:space="preserve">We created a composite score of poverty exposure before age 13 by averaging together the standardized scores of perceived level of resource scarcity, overall parental education, and household income.</w:t>
-      </w:r>
+        <w:pStyle w:val="Heading3"/>
+      </w:pPr>
+      <w:bookmarkStart w:id="37" w:name="impulsivity"/>
+      <w:r>
+        <w:t xml:space="preserve">Impulsivity</w:t>
+      </w:r>
+      <w:bookmarkEnd w:id="37"/>
     </w:p>
     <w:p>
       <w:pPr>
-        <w:pStyle w:val="Heading3"/>
-      </w:pPr>
-      <w:bookmarkStart w:id="38" w:name="impulsivity"/>
-      <w:r>
-        <w:t xml:space="preserve">Impulsivity</w:t>
-      </w:r>
-      <w:bookmarkEnd w:id="38"/>
-    </w:p>
-    <w:p>
-      <w:pPr>
         <w:pStyle w:val="FirstParagraph"/>
       </w:pPr>
       <w:r>
-        <w:t xml:space="preserve">We assessed impulsivity with the Motor Impulsivity subscale of the</w:t>
-      </w:r>
-      <w:r>
-        <w:t xml:space="preserve"> </w:t>
-      </w:r>
-      <w:r>
-        <w:t xml:space="preserve">(Barrett Impulsivity Scale (BIS; short form); Patton et al., 1995; Spinella, 2007)</w:t>
-      </w:r>
-      <w:r>
-        <w:t xml:space="preserve">. The Motor Impulsivity subscale of the BIS (short form) consists of five items (e.g.,</w:t>
+        <w:t xml:space="preserve">We assessed impulsivity with the Motor Impulsivity subscale of the Barrett Impulsivity Scale (BIS; short form;</w:t>
+      </w:r>
+      <w:r>
+        <w:t xml:space="preserve"> </w:t>
+      </w:r>
+      <w:r>
+        <w:t xml:space="preserve">(Patton et al., 1995; Spinella, 2007)</w:t>
+      </w:r>
+      <w:r>
+        <w:t xml:space="preserve">). The Motor Impulsivity subscale of the BIS consists of five items (e.g.,</w:t>
       </w:r>
       <w:r>
         <w:t xml:space="preserve"> </w:t>
@@ -2388,15 +2626,7 @@
         <w:t xml:space="preserve">”</w:t>
       </w:r>
       <w:r>
-        <w:t xml:space="preserve">). We changed the original 4-point rating scale (rarely/never to almost always) to a 5-point rating scale ranging from 1 (never true) to 5 (very often true).</w:t>
-      </w:r>
-    </w:p>
-    <w:p>
-      <w:pPr>
-        <w:pStyle w:val="BodyText"/>
-      </w:pPr>
-      <w:r>
-        <w:t xml:space="preserve">An overall impulsivity variable was computed by averaging the 5 items (</w:t>
+        <w:t xml:space="preserve">). We changed the original 4-point rating scale (rarely/never to almost always) to a 5-point rating scale ranging from 1 (never true) to 5 (very often true). An overall impulsivity variable was computed by averaging the five unweighted items (</w:t>
       </w:r>
       <w:r>
         <w:rPr>
@@ -2444,11 +2674,11 @@
       <w:pPr>
         <w:pStyle w:val="Heading3"/>
       </w:pPr>
-      <w:bookmarkStart w:id="39" w:name="future_orientation"/>
+      <w:bookmarkStart w:id="38" w:name="future_orientation"/>
       <w:r>
         <w:t xml:space="preserve">Future Orientation</w:t>
       </w:r>
-      <w:bookmarkEnd w:id="39"/>
+      <w:bookmarkEnd w:id="38"/>
     </w:p>
     <w:p>
       <w:pPr>
@@ -2530,7 +2760,15 @@
         <w:t xml:space="preserve">”</w:t>
       </w:r>
       <w:r>
-        <w:t xml:space="preserve">. We adapted this format in a couple of ways: First, we converted the two statements per item to a single statement by picking the statements in the original right-hand column. Second, we adapted the 15 statements from a third-person to a first-person format. These changes were made in an attempt to reduce the cognitive load of the items. We worried that people with less formal education or who were sitting in a noisier environment would struggle with the length of the original items. In addition, item 8 of the original scale (</w:t>
+        <w:t xml:space="preserve">. We adapted this format in a couple of ways. First, we converted the two statements per item to a single statement by picking the statements in the original right-hand column. Second, we adapted the 15 statements from a third-person to a first-person format. These changes were made in an attempt to reduce the cognitive load of the items. We worried that people with less formal education or who were sitting in a noisier environment would struggle with the length of the original items.</w:t>
+      </w:r>
+    </w:p>
+    <w:p>
+      <w:pPr>
+        <w:pStyle w:val="BodyText"/>
+      </w:pPr>
+      <w:r>
+        <w:t xml:space="preserve">In addition, item 8 of the original scale (</w:t>
       </w:r>
       <w:r>
         <w:t xml:space="preserve">“</w:t>
@@ -2575,7 +2813,7 @@
         <w:t xml:space="preserve">”</w:t>
       </w:r>
       <w:r>
-        <w:t xml:space="preserve">) to make it more general with regard to the thing that money is spent on. For people from adversity, spending money right now instead of saving it for the future might often be born out of necessity (e.g., having just enough food for food and shelter; being in debt) instead of a failure to delay gratification. See</w:t>
+        <w:t xml:space="preserve">) to make it more general with regard to the thing that money is spent on. For people from adversity, spending money right now instead of saving it for the future might often be born out of necessity (e.g., having just enough money for food and shelter; being in debt) instead of a failure to delay gratification. See</w:t>
       </w:r>
       <w:r>
         <w:t xml:space="preserve"> </w:t>
@@ -2600,7 +2838,7 @@
         <w:pStyle w:val="BodyText"/>
       </w:pPr>
       <w:r>
-        <w:t xml:space="preserve">An overall future orientation variable was computed by averaging the 15 items (</w:t>
+        <w:t xml:space="preserve">An overall future orientation variable was computed by averaging the 15 unweighted items (</w:t>
       </w:r>
       <w:r>
         <w:rPr>
@@ -2668,7 +2906,7 @@
         <w:t xml:space="preserve">“</w:t>
       </w:r>
       <w:r>
-        <w:t xml:space="preserve">Time Perspective</w:t>
+        <w:t xml:space="preserve">Time perspective</w:t>
       </w:r>
       <w:r>
         <w:t xml:space="preserve">”</w:t>
@@ -2686,7 +2924,7 @@
         <w:t xml:space="preserve">“</w:t>
       </w:r>
       <w:r>
-        <w:t xml:space="preserve">Anticipation of Future Consequences</w:t>
+        <w:t xml:space="preserve">Anticipation of future consequences</w:t>
       </w:r>
       <w:r>
         <w:t xml:space="preserve">”</w:t>
@@ -2702,11 +2940,11 @@
       <w:pPr>
         <w:pStyle w:val="Heading3"/>
       </w:pPr>
-      <w:bookmarkStart w:id="40" w:name="depression"/>
+      <w:bookmarkStart w:id="39" w:name="depression"/>
       <w:r>
         <w:t xml:space="preserve">Depressive symptoms</w:t>
       </w:r>
-      <w:bookmarkEnd w:id="40"/>
+      <w:bookmarkEnd w:id="39"/>
     </w:p>
     <w:p>
       <w:pPr>
@@ -2754,15 +2992,7 @@
         <w:t xml:space="preserve"> </w:t>
       </w:r>
       <w:r>
-        <w:t xml:space="preserve">for an overview of all items). Participants rate each item on a scale of 1 (rarely or none of the time (less than 1 day)) to 4 (most or all of the time (5-7 days)).</w:t>
-      </w:r>
-    </w:p>
-    <w:p>
-      <w:pPr>
-        <w:pStyle w:val="BodyText"/>
-      </w:pPr>
-      <w:r>
-        <w:t xml:space="preserve">An overall depression variable was computed by averaging the 20 items (</w:t>
+        <w:t xml:space="preserve">for an overview of all items). Participants rate each item on a scale of 1 (rarely or none of the time (less than 1 day)) to 4 (most or all of the time (5-7 days)). An overall depression variable was computed by averaging the 20 unweighted items (</w:t>
       </w:r>
       <w:r>
         <w:rPr>
@@ -2774,19 +3004,7 @@
         <w:t xml:space="preserve"> </w:t>
       </w:r>
       <w:r>
-        <w:t xml:space="preserve">=</w:t>
-      </w:r>
-      <w:r>
-        <w:t xml:space="preserve"> </w:t>
-      </w:r>
-      <w:r>
-        <w:rPr>
-          <w:rStyle w:val="VerbatimChar"/>
-        </w:rPr>
-        <w:t xml:space="preserve">rr #TBD</w:t>
-      </w:r>
-      <w:r>
-        <w:t xml:space="preserve">,</w:t>
+        <w:t xml:space="preserve">= ,</w:t>
       </w:r>
       <w:r>
         <w:t xml:space="preserve"> </w:t>
@@ -2822,57 +3040,40 @@
       <w:pPr>
         <w:pStyle w:val="Heading2"/>
       </w:pPr>
-      <w:bookmarkStart w:id="41" w:name="analysis_plan"/>
-      <w:r>
-        <w:t xml:space="preserve">Primary data analyses</w:t>
-      </w:r>
-      <w:bookmarkEnd w:id="41"/>
+      <w:bookmarkStart w:id="40" w:name="procedure"/>
+      <w:r>
+        <w:t xml:space="preserve">Procedure</w:t>
+      </w:r>
+      <w:bookmarkEnd w:id="40"/>
     </w:p>
     <w:p>
       <w:pPr>
-        <w:pStyle w:val="Heading3"/>
-      </w:pPr>
-      <w:bookmarkStart w:id="42" w:name="rt_plan"/>
-      <w:r>
-        <w:t xml:space="preserve">Reaction Times</w:t>
-      </w:r>
-      <w:bookmarkEnd w:id="42"/>
+        <w:pStyle w:val="FirstParagraph"/>
+      </w:pPr>
+      <w:r>
+        <w:t xml:space="preserve">The experiment was completed on the participants’ own laptop or desktop computer and consisted of five parts: consent, attention task battery, questionnaire battery, brief demographics form, and final checks including the opportunity to give feedback on the experiment. Participants were allowed to refrain from answering any of the questionnaire items, but were prompted with a warning once when moving to the next page if one of the items was not answered (which they could ignore).</w:t>
+      </w:r>
     </w:p>
     <w:p>
       <w:pPr>
-        <w:pStyle w:val="FirstParagraph"/>
-      </w:pPr>
-      <w:r>
-        <w:t xml:space="preserve">For the Cued Attention Task and Flanker Task, average reaction times per participant were calculated separately for each condition (cued/neutral trials and incongruent/congruent trials, respectively). For the change detection task, we calculated an average reaction time across all trials. If necessary for meeting model assumptions, reaction times were log-transformed. We only planned on performing analyses on the proportion of errors if the average error rate was at least 5% of trials. Note that the DDM analysis described below provides a full breakdown of performance both in terms of reaction times and accuracy. For the Cued Attention Task and Flanker Task, we performed a set of linear mixed effects analyses to test adversity X condition interactions on mean RTs and accuracy (if possible). All models included a random intercept for participants. For the Change Detection Task, we performed linear regression to test the main effect of adversity on mean RTs and accuracy (if possible). Across separate models, adversity was operationalized as the composite measures of violence exposure, SES, perceived childhood unpredictability, household chaos, and the QUIC subscales (unless they correlated &gt;.80, in which case QUIC subscales were merged together). Significant interaction effects were unpacked using simple slopes analysis.</w:t>
-      </w:r>
-    </w:p>
-    <w:p>
-      <w:pPr>
-        <w:pStyle w:val="Heading3"/>
-      </w:pPr>
-      <w:bookmarkStart w:id="43" w:name="ddm_plan"/>
-      <w:r>
-        <w:t xml:space="preserve">Drift Diffusion Model</w:t>
-      </w:r>
-      <w:bookmarkEnd w:id="43"/>
-    </w:p>
-    <w:p>
-      <w:pPr>
-        <w:pStyle w:val="FirstParagraph"/>
-      </w:pPr>
-      <w:r>
-        <w:t xml:space="preserve">DDM models were fit separately to the data of each participant.</w:t>
-      </w:r>
-      <w:r>
-        <w:t xml:space="preserve"> </w:t>
-      </w:r>
-      <w:r>
-        <w:t xml:space="preserve">(see also our power simulations on</w:t>
-      </w:r>
-      <w:r>
-        <w:t xml:space="preserve"> </w:t>
-      </w:r>
-      <w:hyperlink r:id="rId44">
+        <w:pStyle w:val="BodyText"/>
+      </w:pPr>
+      <w:r>
+        <w:t xml:space="preserve">After providing consent, participants started with the three attention tasks. They were asked to complete the attention tasks in a quiet room in the house where they would be least likely to be distracted by other people or outside noises. The order of the tasks was counterbalanced between subjects. At the onset of the first task, the experiment went into full-screen mode to limit distractions from other programs or browser tabs. The size of the task stimuli was controlled between subjects using the resize plugin in JsPsych</w:t>
+      </w:r>
+      <w:r>
+        <w:t xml:space="preserve"> </w:t>
+      </w:r>
+      <w:r>
+        <w:t xml:space="preserve">(Leeuw, 2015)</w:t>
+      </w:r>
+      <w:r>
+        <w:t xml:space="preserve">. Participants were asked to hold a creditcard (or similarly sized card) up against the screen and to increase the size of a blue rectangle on the screen until it matched the size of the creditcard. The stimulus display for each task was resized so that 100 pixels corresponded to 1 inch for all participants. After successfully resizing the screen, participants completed all three tasks. During the task, the cursor was hidden from the screen to minimize distractions. Code for the three tasks can be found on</w:t>
+      </w:r>
+      <w:r>
+        <w:t xml:space="preserve"> </w:t>
+      </w:r>
+      <w:hyperlink r:id="rId41">
         <w:r>
           <w:rPr>
             <w:rStyle w:val="Hyperlink"/>
@@ -2881,19 +3082,7 @@
         </w:r>
       </w:hyperlink>
       <w:r>
-        <w:t xml:space="preserve">, which indicated that recovered drift rate and boundary separation parameters generally correlated highly (</w:t>
-      </w:r>
-      <w:r>
-        <w:rPr>
-          <w:i/>
-        </w:rPr>
-        <w:t xml:space="preserve">r</w:t>
-      </w:r>
-      <w:r>
-        <w:t xml:space="preserve"> </w:t>
-      </w:r>
-      <w:r>
-        <w:t xml:space="preserve">= .80-.95) with the true data-generating parameters even with 30 trials).</w:t>
+        <w:t xml:space="preserve">.</w:t>
       </w:r>
     </w:p>
     <w:p>
@@ -2901,30 +3090,80 @@
         <w:pStyle w:val="BodyText"/>
       </w:pPr>
       <w:r>
-        <w:t xml:space="preserve">The DDM was fit separately to the data of each participant. For the data of the Change Detection Task and the Cued Attention Task, the DDM was fit using Fast-dm</w:t>
-      </w:r>
-      <w:r>
-        <w:t xml:space="preserve"> </w:t>
-      </w:r>
-      <w:r>
-        <w:t xml:space="preserve">(Voss &amp; Voss, 2007)</w:t>
-      </w:r>
-      <w:r>
-        <w:t xml:space="preserve">. We used Maximum Likelihood estimation as it has been shown to provide reliable estimates with relatively few trials</w:t>
-      </w:r>
-      <w:r>
-        <w:t xml:space="preserve"> </w:t>
-      </w:r>
-      <w:r>
-        <w:t xml:space="preserve">(Lerche et al., 2017)</w:t>
-      </w:r>
-      <w:r>
-        <w:t xml:space="preserve">; (see also our power simulations on</w:t>
-      </w:r>
-      <w:r>
-        <w:t xml:space="preserve"> </w:t>
-      </w:r>
-      <w:hyperlink r:id="rId44">
+        <w:t xml:space="preserve">After completing the attention tasks, participants completed the questionnaire battery in the following fixed order: 1) Current state (state anxiety and separate questions relating to specific states); 2) Childhood adversity (perceived unpredictability, perceived socio-economic status, exposure to violence and physical fights, household chaos); 3) Temporal orientation (impulsivity, future orientation); 4) Depressive symptoms.</w:t>
+      </w:r>
+    </w:p>
+    <w:p>
+      <w:pPr>
+        <w:pStyle w:val="BodyText"/>
+      </w:pPr>
+      <w:r>
+        <w:t xml:space="preserve">Finally, the demographics questions asked about the participant’s age, weight, height, physical activity, sex at birth, gender, ethnicity, social class (current and during childhood), education level (one’s own as well as parents’ education level), occupation, and household income (current and during childhood). At the end of the experiment, we asked participants if they ever got up or were interrupted during the study, and how noisy their environment was during the attention tasks.</w:t>
+      </w:r>
+    </w:p>
+    <w:p>
+      <w:pPr>
+        <w:pStyle w:val="BodyText"/>
+      </w:pPr>
+      <w:r>
+        <w:t xml:space="preserve">The full experiment was expected to take approximately 35 minutes. Participants were paid £4.38 upon completing the full experiment.</w:t>
+      </w:r>
+    </w:p>
+    <w:p>
+      <w:pPr>
+        <w:pStyle w:val="Heading2"/>
+      </w:pPr>
+      <w:bookmarkStart w:id="42" w:name="analysis_plan"/>
+      <w:r>
+        <w:t xml:space="preserve">Primary data analyses</w:t>
+      </w:r>
+      <w:bookmarkEnd w:id="42"/>
+    </w:p>
+    <w:p>
+      <w:pPr>
+        <w:pStyle w:val="Heading3"/>
+      </w:pPr>
+      <w:bookmarkStart w:id="43" w:name="rt_plan"/>
+      <w:r>
+        <w:t xml:space="preserve">Reaction Times</w:t>
+      </w:r>
+      <w:bookmarkEnd w:id="43"/>
+    </w:p>
+    <w:p>
+      <w:pPr>
+        <w:pStyle w:val="FirstParagraph"/>
+      </w:pPr>
+      <w:r>
+        <w:t xml:space="preserve">For the Cued Attention Task and Flanker Task, average reaction times per participant were calculated separately for each condition (cued/neutral trials and incongruent/congruent trials, respectively). For the change detection task, we calculated an average reaction time across all trials. If necessary for meeting model assumptions of normally distributed residuals, reaction times were log-transformed. We only planned on performing analyses on the proportion of errors if the average error rate was at least 5% of trials. Note that the DDM analysis described below provides a full breakdown of performance both in terms of reaction times and accuracy. For the Cued Attention Task and Flanker Task, we performed a set of linear mixed effects analyses to test adversity X condition interactions on mean RTs and accuracy (if possible). Condition was sum-coded (-1 and 1). All models included a random intercept for participants. For the Change Detection Task, we performed linear regression to test the main effect of adversity on mean RTs and accuracy (if possible). Across separate models, adversity was operationalized as the composite measures of violence exposure, SES, perceived childhood unpredictability, household chaos, and the QUIC subscales (unless they correlated &gt; .80, in which case QUIC subscales were merged together). Significant interaction effects were unpacked using simple slopes analysis.</w:t>
+      </w:r>
+    </w:p>
+    <w:p>
+      <w:pPr>
+        <w:pStyle w:val="Heading3"/>
+      </w:pPr>
+      <w:bookmarkStart w:id="44" w:name="ddm_plan"/>
+      <w:r>
+        <w:t xml:space="preserve">Drift Diffusion Model</w:t>
+      </w:r>
+      <w:bookmarkEnd w:id="44"/>
+    </w:p>
+    <w:p>
+      <w:pPr>
+        <w:pStyle w:val="FirstParagraph"/>
+      </w:pPr>
+      <w:r>
+        <w:t xml:space="preserve">DDM models were fit separately to the data of each participant.</w:t>
+      </w:r>
+      <w:r>
+        <w:t xml:space="preserve"> </w:t>
+      </w:r>
+      <w:r>
+        <w:t xml:space="preserve">(see also our power simulations on</w:t>
+      </w:r>
+      <w:r>
+        <w:t xml:space="preserve"> </w:t>
+      </w:r>
+      <w:hyperlink r:id="rId45">
         <w:r>
           <w:rPr>
             <w:rStyle w:val="Hyperlink"/>
@@ -2947,6 +3186,61 @@
       <w:r>
         <w:t xml:space="preserve">= .80-.95) with the true data-generating parameters even with 30 trials).</w:t>
       </w:r>
+    </w:p>
+    <w:p>
+      <w:pPr>
+        <w:pStyle w:val="BodyText"/>
+      </w:pPr>
+      <w:r>
+        <w:t xml:space="preserve">The DDM was fit separately to the data of each participant. For the data of the Change Detection Task and the Cued Attention Task, the DDM was fit using Fast-dm</w:t>
+      </w:r>
+      <w:r>
+        <w:t xml:space="preserve"> </w:t>
+      </w:r>
+      <w:r>
+        <w:t xml:space="preserve">(Voss &amp; Voss, 2007)</w:t>
+      </w:r>
+      <w:r>
+        <w:t xml:space="preserve">. We used Maximum Likelihood estimation as it has been shown to provide reliable estimates with relatively few trials</w:t>
+      </w:r>
+      <w:r>
+        <w:t xml:space="preserve"> </w:t>
+      </w:r>
+      <w:r>
+        <w:t xml:space="preserve">(Lerche et al., 2017)</w:t>
+      </w:r>
+      <w:r>
+        <w:t xml:space="preserve"> </w:t>
+      </w:r>
+      <w:r>
+        <w:t xml:space="preserve">(see also our power simulations on</w:t>
+      </w:r>
+      <w:r>
+        <w:t xml:space="preserve"> </w:t>
+      </w:r>
+      <w:hyperlink r:id="rId26">
+        <w:r>
+          <w:rPr>
+            <w:rStyle w:val="Hyperlink"/>
+          </w:rPr>
+          <w:t xml:space="preserve">Github</w:t>
+        </w:r>
+      </w:hyperlink>
+      <w:r>
+        <w:t xml:space="preserve">, which indicated that recovered drift rate and boundary separation parameters generally correlated highly (</w:t>
+      </w:r>
+      <w:r>
+        <w:rPr>
+          <w:i/>
+        </w:rPr>
+        <w:t xml:space="preserve">r</w:t>
+      </w:r>
+      <w:r>
+        <w:t xml:space="preserve"> </w:t>
+      </w:r>
+      <w:r>
+        <w:t xml:space="preserve">= .80-.95) with the true data-generating parameters even with 30 trials). Parameters</w:t>
+      </w:r>
       <w:r>
         <w:t xml:space="preserve"> </w:t>
       </w:r>
@@ -3017,7 +3311,19 @@
         <w:t xml:space="preserve"> </w:t>
       </w:r>
       <w:r>
-        <w:t xml:space="preserve">expectations about performance differences between the change and no-change trials. Prior to fitting the DDM models, we ran paired-sample t-tests on the RTs and proportion of errors. If either model showed significant mean differences, the DDM was fit separately to data of the change and no-change trials. If there were no differences, the DDM models were fit to all trials simultaneously.</w:t>
+        <w:t xml:space="preserve">expectations about performance differences between the change and no-change trials. Prior to fitting the DDM models, we ran paired-sample</w:t>
+      </w:r>
+      <w:r>
+        <w:t xml:space="preserve"> </w:t>
+      </w:r>
+      <w:r>
+        <w:rPr>
+          <w:i/>
+        </w:rPr>
+        <w:t xml:space="preserve">t</w:t>
+      </w:r>
+      <w:r>
+        <w:t xml:space="preserve">-tests on the RTs and proportion of errors. If either model showed significant mean differences, the DDM was fit separately to data of the change and no-change trials. If there were no differences, the DDM models were fit to all trials simultaneously.</w:t>
       </w:r>
     </w:p>
     <w:p>
@@ -3031,7 +3337,7 @@
         <w:t xml:space="preserve"> </w:t>
       </w:r>
       <w:r>
-        <w:t xml:space="preserve">(SDDM; Grange, 2016; White et al., 2018; White &amp; Curl, 2018, p. @white_2011)</w:t>
+        <w:t xml:space="preserve">(SDDM; Grange, 2016; White et al., 2018, 2011; White &amp; Curl, 2018)</w:t>
       </w:r>
       <w:r>
         <w:t xml:space="preserve">. The standard DDM model assumes a stable drift rate over time within trials (i.e., the rate of information accumulation does not change over time). However, on the Flanker Task, reaction time patterns indicate that the drift rate increases over time, thus violating the basic assumption of the standard DDM</w:t>
@@ -3212,7 +3518,7 @@
         <w:t xml:space="preserve"> </w:t>
       </w:r>
       <w:r>
-        <w:t xml:space="preserve">since they trade-off against each other</w:t>
+        <w:t xml:space="preserve">because they trade off with each other</w:t>
       </w:r>
       <w:r>
         <w:t xml:space="preserve"> </w:t>
@@ -3308,7 +3614,7 @@
       </w:r>
       <w:r>
         <w:rPr>
-          <w:rStyle w:val="VerbatimChar"/>
+          <w:i/>
         </w:rPr>
         <w:t xml:space="preserve">flankr</w:t>
       </w:r>
@@ -3444,22 +3750,78 @@
       </w:r>
     </w:p>
     <w:p>
-      <w:r>
-        <w:br w:type="page"/>
-      </w:r>
+      <w:pPr>
+        <w:pStyle w:val="Heading3"/>
+      </w:pPr>
+      <w:bookmarkStart w:id="46" w:name="efa"/>
+      <w:r>
+        <w:t xml:space="preserve">Factor structure of unpredictability</w:t>
+      </w:r>
+      <w:bookmarkEnd w:id="46"/>
     </w:p>
     <w:p>
       <w:pPr>
+        <w:pStyle w:val="FirstParagraph"/>
+      </w:pPr>
+      <w:r>
+        <w:t xml:space="preserve">The three included unpredictability measures contain items that vary in timescale, ranging from features of the childhood environment that might have been unpredictable on a daily basis (e.g.,</w:t>
+      </w:r>
+      <w:r>
+        <w:t xml:space="preserve"> </w:t>
+      </w:r>
+      <w:r>
+        <w:t xml:space="preserve">“</w:t>
+      </w:r>
+      <w:r>
+        <w:t xml:space="preserve">things were often chaotic in my house</w:t>
+      </w:r>
+      <w:r>
+        <w:t xml:space="preserve">”</w:t>
+      </w:r>
+      <w:r>
+        <w:t xml:space="preserve">) to sources of unpredictability that typically unfold on a timescale of weeks or months (e.g.,</w:t>
+      </w:r>
+      <w:r>
+        <w:t xml:space="preserve"> </w:t>
+      </w:r>
+      <w:r>
+        <w:t xml:space="preserve">“</w:t>
+      </w:r>
+      <w:r>
+        <w:t xml:space="preserve">At least one of my parents changed jobs frequently</w:t>
+      </w:r>
+      <w:r>
+        <w:t xml:space="preserve">”</w:t>
+      </w:r>
+      <w:r>
+        <w:t xml:space="preserve">). Since attention is involved in information processing on a timescale of seconds to minutes, we expect that attention styles should be more strongly related to sources of unpredictability that unfold on a similar timescale. However, it is unclear whether current retrospective measures of unpredictability are able to differentiate between different timescales. In addition, it might be the case that items of unpredictability on a longer timescale are good proxies for unpredictability on a a more daily timescale. We conducted an exploratory factor analysis (EFA) to address these issues.</w:t>
+      </w:r>
+    </w:p>
+    <w:p>
+      <w:pPr>
+        <w:pStyle w:val="BodyText"/>
+      </w:pPr>
+      <w:r>
+        <w:t xml:space="preserve">EFA was used to find common latent factors underlying the three unpredictability/household chaos measures: perceived unpredictability, QUIC, and CHAOS. The number of factors to retain was based on parallel analysis, with the added requirement that each factor was composed of at least five items that had their strongest loading on that particular factor. Factor loadings above 0.32 were considered meaningful (Tabachnick &amp; Fidell, 2014). We anticipated the factors to be correlated substantially, and therefore planned to use oblimin rotation.</w:t>
+      </w:r>
+    </w:p>
+    <w:p>
+      <w:r>
+        <w:br w:type="page"/>
+      </w:r>
+    </w:p>
+    <w:p>
+      <w:pPr>
         <w:pStyle w:val="Heading1"/>
       </w:pPr>
-      <w:bookmarkStart w:id="45" w:name="refs"/>
+      <w:bookmarkStart w:id="47" w:name="refs"/>
       <w:r>
         <w:t xml:space="preserve">References</w:t>
       </w:r>
-      <w:bookmarkEnd w:id="45"/>
+      <w:bookmarkEnd w:id="47"/>
     </w:p>
-    <w:bookmarkStart w:id="101" w:name="refs"/>
-    <w:bookmarkStart w:id="47" w:name="ref-conway_2021"/>
+    <w:bookmarkStart w:id="124" w:name="refs"/>
+    <w:bookmarkStart w:id="49" w:name="ref-conway_2021"/>
     <w:p>
       <w:pPr>
         <w:pStyle w:val="Bibliography"/>
@@ -3494,17 +3856,128 @@
       <w:r>
         <w:t xml:space="preserve"> </w:t>
       </w:r>
-      <w:hyperlink r:id="rId46">
+      <w:hyperlink r:id="rId48">
         <w:r>
           <w:rPr>
             <w:rStyle w:val="Hyperlink"/>
           </w:rPr>
-          <w:t xml:space="preserve">https://doi.org/10.3390/jintelligence9030034</w:t>
+          <w:t xml:space="preserve">https://doi.org/https://doi.org/10.3390/jintelligence9030034</w:t>
         </w:r>
       </w:hyperlink>
     </w:p>
-    <w:bookmarkEnd w:id="47"/>
-    <w:bookmarkStart w:id="49" w:name="ref-eriksen_1974"/>
+    <w:bookmarkEnd w:id="49"/>
+    <w:bookmarkStart w:id="51" w:name="ref-debruine_2021"/>
+    <w:p>
+      <w:pPr>
+        <w:pStyle w:val="Bibliography"/>
+      </w:pPr>
+      <w:r>
+        <w:t xml:space="preserve">DeBruine, L. (2021).</w:t>
+      </w:r>
+      <w:r>
+        <w:t xml:space="preserve"> </w:t>
+      </w:r>
+      <w:r>
+        <w:rPr>
+          <w:i/>
+        </w:rPr>
+        <w:t xml:space="preserve">Faux: Simulation for factorial designs</w:t>
+      </w:r>
+      <w:r>
+        <w:t xml:space="preserve">. Zenodo.</w:t>
+      </w:r>
+      <w:r>
+        <w:t xml:space="preserve"> </w:t>
+      </w:r>
+      <w:hyperlink r:id="rId50">
+        <w:r>
+          <w:rPr>
+            <w:rStyle w:val="Hyperlink"/>
+          </w:rPr>
+          <w:t xml:space="preserve">https://doi.org/10.5281/zenodo.5513951</w:t>
+        </w:r>
+      </w:hyperlink>
+    </w:p>
+    <w:bookmarkEnd w:id="51"/>
+    <w:bookmarkStart w:id="53" w:name="ref-ellis_2020"/>
+    <w:p>
+      <w:pPr>
+        <w:pStyle w:val="Bibliography"/>
+      </w:pPr>
+      <w:r>
+        <w:t xml:space="preserve">Ellis, B., Abrams, L., Masten, A., Sternberg, R., Tottenham, N., &amp; Frankenhuis, W. (2020). Hidden talents in harsh environments.</w:t>
+      </w:r>
+      <w:r>
+        <w:t xml:space="preserve"> </w:t>
+      </w:r>
+      <w:r>
+        <w:rPr>
+          <w:i/>
+        </w:rPr>
+        <w:t xml:space="preserve">Development and Psychopathology</w:t>
+      </w:r>
+      <w:r>
+        <w:t xml:space="preserve">, 1–19.</w:t>
+      </w:r>
+      <w:r>
+        <w:t xml:space="preserve"> </w:t>
+      </w:r>
+      <w:hyperlink r:id="rId52">
+        <w:r>
+          <w:rPr>
+            <w:rStyle w:val="Hyperlink"/>
+          </w:rPr>
+          <w:t xml:space="preserve">https://doi.org/10.1017/S0954579420000887</w:t>
+        </w:r>
+      </w:hyperlink>
+    </w:p>
+    <w:bookmarkEnd w:id="53"/>
+    <w:bookmarkStart w:id="55" w:name="ref-ellis_2017"/>
+    <w:p>
+      <w:pPr>
+        <w:pStyle w:val="Bibliography"/>
+      </w:pPr>
+      <w:r>
+        <w:t xml:space="preserve">Ellis, B. J., Bianchi, J., Griskevicius, V., &amp; Frankenhuis, W. E. (2017). Beyond risk and protective factors: An adaptation-based approach to resilience.</w:t>
+      </w:r>
+      <w:r>
+        <w:t xml:space="preserve"> </w:t>
+      </w:r>
+      <w:r>
+        <w:rPr>
+          <w:i/>
+        </w:rPr>
+        <w:t xml:space="preserve">Perspectives on Psychological Science</w:t>
+      </w:r>
+      <w:r>
+        <w:t xml:space="preserve">,</w:t>
+      </w:r>
+      <w:r>
+        <w:t xml:space="preserve"> </w:t>
+      </w:r>
+      <w:r>
+        <w:rPr>
+          <w:i/>
+        </w:rPr>
+        <w:t xml:space="preserve">12</w:t>
+      </w:r>
+      <w:r>
+        <w:t xml:space="preserve">(4), 561–587.</w:t>
+      </w:r>
+      <w:r>
+        <w:t xml:space="preserve"> </w:t>
+      </w:r>
+      <w:hyperlink r:id="rId54">
+        <w:r>
+          <w:rPr>
+            <w:rStyle w:val="Hyperlink"/>
+          </w:rPr>
+          <w:t xml:space="preserve">https://doi.org/https://doi.org/10.1177/1745691617693054</w:t>
+        </w:r>
+      </w:hyperlink>
+    </w:p>
+    <w:bookmarkEnd w:id="55"/>
+    <w:bookmarkStart w:id="57" w:name="ref-eriksen_1974"/>
     <w:p>
       <w:pPr>
         <w:pStyle w:val="Bibliography"/>
@@ -3539,7 +4012,7 @@
       <w:r>
         <w:t xml:space="preserve"> </w:t>
       </w:r>
-      <w:hyperlink r:id="rId48">
+      <w:hyperlink r:id="rId56">
         <w:r>
           <w:rPr>
             <w:rStyle w:val="Hyperlink"/>
@@ -3548,8 +4021,8 @@
         </w:r>
       </w:hyperlink>
     </w:p>
-    <w:bookmarkEnd w:id="49"/>
-    <w:bookmarkStart w:id="51" w:name="ref-fields_2021"/>
+    <w:bookmarkEnd w:id="57"/>
+    <w:bookmarkStart w:id="59" w:name="ref-fields_2021"/>
     <w:p>
       <w:pPr>
         <w:pStyle w:val="Bibliography"/>
@@ -3584,7 +4057,7 @@
       <w:r>
         <w:t xml:space="preserve"> </w:t>
       </w:r>
-      <w:hyperlink r:id="rId50">
+      <w:hyperlink r:id="rId58">
         <w:r>
           <w:rPr>
             <w:rStyle w:val="Hyperlink"/>
@@ -3593,8 +4066,98 @@
         </w:r>
       </w:hyperlink>
     </w:p>
-    <w:bookmarkEnd w:id="51"/>
-    <w:bookmarkStart w:id="53" w:name="ref-frankenhuis_deVries_2020"/>
+    <w:bookmarkEnd w:id="59"/>
+    <w:bookmarkStart w:id="61" w:name="ref-frankenhuis_2018"/>
+    <w:p>
+      <w:pPr>
+        <w:pStyle w:val="Bibliography"/>
+      </w:pPr>
+      <w:r>
+        <w:t xml:space="preserve">Frankenhuis, W. E., &amp; Bijlstra, G. (2018). Does exposure to hostile environments predict enhanced emotion detection?</w:t>
+      </w:r>
+      <w:r>
+        <w:t xml:space="preserve"> </w:t>
+      </w:r>
+      <w:r>
+        <w:rPr>
+          <w:i/>
+        </w:rPr>
+        <w:t xml:space="preserve">Collabra: Psychology</w:t>
+      </w:r>
+      <w:r>
+        <w:t xml:space="preserve">,</w:t>
+      </w:r>
+      <w:r>
+        <w:t xml:space="preserve"> </w:t>
+      </w:r>
+      <w:r>
+        <w:rPr>
+          <w:i/>
+        </w:rPr>
+        <w:t xml:space="preserve">4</w:t>
+      </w:r>
+      <w:r>
+        <w:t xml:space="preserve">(1), 18.</w:t>
+      </w:r>
+      <w:r>
+        <w:t xml:space="preserve"> </w:t>
+      </w:r>
+      <w:hyperlink r:id="rId60">
+        <w:r>
+          <w:rPr>
+            <w:rStyle w:val="Hyperlink"/>
+          </w:rPr>
+          <w:t xml:space="preserve">https://doi.org/https://doi.org/10.1525/collabra.127</w:t>
+        </w:r>
+      </w:hyperlink>
+    </w:p>
+    <w:bookmarkEnd w:id="61"/>
+    <w:bookmarkStart w:id="63" w:name="ref-frankenhuis_2016"/>
+    <w:p>
+      <w:pPr>
+        <w:pStyle w:val="Bibliography"/>
+      </w:pPr>
+      <w:r>
+        <w:t xml:space="preserve">Frankenhuis, W. E., Panchanathan, K., &amp; Nettle, D. (2016). Cognition in harsh and unpredictable environments.</w:t>
+      </w:r>
+      <w:r>
+        <w:t xml:space="preserve"> </w:t>
+      </w:r>
+      <w:r>
+        <w:rPr>
+          <w:i/>
+        </w:rPr>
+        <w:t xml:space="preserve">Current Opinion in Psychology</w:t>
+      </w:r>
+      <w:r>
+        <w:t xml:space="preserve">,</w:t>
+      </w:r>
+      <w:r>
+        <w:t xml:space="preserve"> </w:t>
+      </w:r>
+      <w:r>
+        <w:rPr>
+          <w:i/>
+        </w:rPr>
+        <w:t xml:space="preserve">7</w:t>
+      </w:r>
+      <w:r>
+        <w:t xml:space="preserve">, 76–80.</w:t>
+      </w:r>
+      <w:r>
+        <w:t xml:space="preserve"> </w:t>
+      </w:r>
+      <w:hyperlink r:id="rId62">
+        <w:r>
+          <w:rPr>
+            <w:rStyle w:val="Hyperlink"/>
+          </w:rPr>
+          <w:t xml:space="preserve">https://doi.org/https://doi.org/10.1016/j.copsyc.2015.08.011</w:t>
+        </w:r>
+      </w:hyperlink>
+    </w:p>
+    <w:bookmarkEnd w:id="63"/>
+    <w:bookmarkStart w:id="65" w:name="ref-frankenhuis_deVries_2020"/>
     <w:p>
       <w:pPr>
         <w:pStyle w:val="Bibliography"/>
@@ -3629,7 +4192,7 @@
       <w:r>
         <w:t xml:space="preserve"> </w:t>
       </w:r>
-      <w:hyperlink r:id="rId52">
+      <w:hyperlink r:id="rId64">
         <w:r>
           <w:rPr>
             <w:rStyle w:val="Hyperlink"/>
@@ -3638,8 +4201,53 @@
         </w:r>
       </w:hyperlink>
     </w:p>
-    <w:bookmarkEnd w:id="53"/>
-    <w:bookmarkStart w:id="55" w:name="ref-glynn_2019"/>
+    <w:bookmarkEnd w:id="65"/>
+    <w:bookmarkStart w:id="67" w:name="ref-frankenhuis_2013"/>
+    <w:p>
+      <w:pPr>
+        <w:pStyle w:val="Bibliography"/>
+      </w:pPr>
+      <w:r>
+        <w:t xml:space="preserve">Frankenhuis, W. E., &amp; Weerth, C. de. (2013). Does early-life exposure to stress shape or impair cognition?</w:t>
+      </w:r>
+      <w:r>
+        <w:t xml:space="preserve"> </w:t>
+      </w:r>
+      <w:r>
+        <w:rPr>
+          <w:i/>
+        </w:rPr>
+        <w:t xml:space="preserve">Current Directions in Psychological Science</w:t>
+      </w:r>
+      <w:r>
+        <w:t xml:space="preserve">,</w:t>
+      </w:r>
+      <w:r>
+        <w:t xml:space="preserve"> </w:t>
+      </w:r>
+      <w:r>
+        <w:rPr>
+          <w:i/>
+        </w:rPr>
+        <w:t xml:space="preserve">22</w:t>
+      </w:r>
+      <w:r>
+        <w:t xml:space="preserve">(5), 407–412.</w:t>
+      </w:r>
+      <w:r>
+        <w:t xml:space="preserve"> </w:t>
+      </w:r>
+      <w:hyperlink r:id="rId66">
+        <w:r>
+          <w:rPr>
+            <w:rStyle w:val="Hyperlink"/>
+          </w:rPr>
+          <w:t xml:space="preserve">https://doi.org/10.1177/0963721413484324</w:t>
+        </w:r>
+      </w:hyperlink>
+    </w:p>
+    <w:bookmarkEnd w:id="67"/>
+    <w:bookmarkStart w:id="69" w:name="ref-glynn_2019"/>
     <w:p>
       <w:pPr>
         <w:pStyle w:val="Bibliography"/>
@@ -3674,7 +4282,7 @@
       <w:r>
         <w:t xml:space="preserve"> </w:t>
       </w:r>
-      <w:hyperlink r:id="rId54">
+      <w:hyperlink r:id="rId68">
         <w:r>
           <w:rPr>
             <w:rStyle w:val="Hyperlink"/>
@@ -3683,8 +4291,8 @@
         </w:r>
       </w:hyperlink>
     </w:p>
-    <w:bookmarkEnd w:id="55"/>
-    <w:bookmarkStart w:id="57" w:name="ref-grange_2016"/>
+    <w:bookmarkEnd w:id="69"/>
+    <w:bookmarkStart w:id="71" w:name="ref-grange_2016"/>
     <w:p>
       <w:pPr>
         <w:pStyle w:val="Bibliography"/>
@@ -3719,7 +4327,7 @@
       <w:r>
         <w:t xml:space="preserve"> </w:t>
       </w:r>
-      <w:hyperlink r:id="rId56">
+      <w:hyperlink r:id="rId70">
         <w:r>
           <w:rPr>
             <w:rStyle w:val="Hyperlink"/>
@@ -3728,8 +4336,53 @@
         </w:r>
       </w:hyperlink>
     </w:p>
-    <w:bookmarkEnd w:id="57"/>
-    <w:bookmarkStart w:id="59" w:name="ref-kovacs_2019"/>
+    <w:bookmarkEnd w:id="71"/>
+    <w:bookmarkStart w:id="73" w:name="ref-hackman_2010"/>
+    <w:p>
+      <w:pPr>
+        <w:pStyle w:val="Bibliography"/>
+      </w:pPr>
+      <w:r>
+        <w:t xml:space="preserve">Hackman, D. A., Farah, M. J., &amp; Meaney, M. J. (2010). Socioeconomic status and the brain: Mechanistic insights from human and animal research.</w:t>
+      </w:r>
+      <w:r>
+        <w:t xml:space="preserve"> </w:t>
+      </w:r>
+      <w:r>
+        <w:rPr>
+          <w:i/>
+        </w:rPr>
+        <w:t xml:space="preserve">Nature Reviews Neuroscience</w:t>
+      </w:r>
+      <w:r>
+        <w:t xml:space="preserve">,</w:t>
+      </w:r>
+      <w:r>
+        <w:t xml:space="preserve"> </w:t>
+      </w:r>
+      <w:r>
+        <w:rPr>
+          <w:i/>
+        </w:rPr>
+        <w:t xml:space="preserve">11</w:t>
+      </w:r>
+      <w:r>
+        <w:t xml:space="preserve">(9), 651–659.</w:t>
+      </w:r>
+      <w:r>
+        <w:t xml:space="preserve"> </w:t>
+      </w:r>
+      <w:hyperlink r:id="rId72">
+        <w:r>
+          <w:rPr>
+            <w:rStyle w:val="Hyperlink"/>
+          </w:rPr>
+          <w:t xml:space="preserve">https://doi.org/https://doi.org/10.1038/nrn2897</w:t>
+        </w:r>
+      </w:hyperlink>
+    </w:p>
+    <w:bookmarkEnd w:id="73"/>
+    <w:bookmarkStart w:id="75" w:name="ref-kovacs_2019"/>
     <w:p>
       <w:pPr>
         <w:pStyle w:val="Bibliography"/>
@@ -3764,17 +4417,17 @@
       <w:r>
         <w:t xml:space="preserve"> </w:t>
       </w:r>
-      <w:hyperlink r:id="rId58">
+      <w:hyperlink r:id="rId74">
         <w:r>
           <w:rPr>
             <w:rStyle w:val="Hyperlink"/>
           </w:rPr>
-          <w:t xml:space="preserve">https://doi.org/10.1016/j.jarmac.2019.05.003</w:t>
+          <w:t xml:space="preserve">https://doi.org/https://doi.org/10.1016/j.jarmac.2019.05.003</w:t>
         </w:r>
       </w:hyperlink>
     </w:p>
-    <w:bookmarkEnd w:id="59"/>
-    <w:bookmarkStart w:id="61" w:name="ref-deLeeuw_2015"/>
+    <w:bookmarkEnd w:id="75"/>
+    <w:bookmarkStart w:id="77" w:name="ref-deLeeuw_2015"/>
     <w:p>
       <w:pPr>
         <w:pStyle w:val="Bibliography"/>
@@ -3809,7 +4462,7 @@
       <w:r>
         <w:t xml:space="preserve"> </w:t>
       </w:r>
-      <w:hyperlink r:id="rId60">
+      <w:hyperlink r:id="rId76">
         <w:r>
           <w:rPr>
             <w:rStyle w:val="Hyperlink"/>
@@ -3818,8 +4471,8 @@
         </w:r>
       </w:hyperlink>
     </w:p>
-    <w:bookmarkEnd w:id="61"/>
-    <w:bookmarkStart w:id="63" w:name="ref-lerche_2017"/>
+    <w:bookmarkEnd w:id="77"/>
+    <w:bookmarkStart w:id="79" w:name="ref-lerche_2017"/>
     <w:p>
       <w:pPr>
         <w:pStyle w:val="Bibliography"/>
@@ -3854,7 +4507,7 @@
       <w:r>
         <w:t xml:space="preserve"> </w:t>
       </w:r>
-      <w:hyperlink r:id="rId62">
+      <w:hyperlink r:id="rId78">
         <w:r>
           <w:rPr>
             <w:rStyle w:val="Hyperlink"/>
@@ -3863,14 +4516,14 @@
         </w:r>
       </w:hyperlink>
     </w:p>
-    <w:bookmarkEnd w:id="63"/>
-    <w:bookmarkStart w:id="65" w:name="ref-matheny_1995"/>
+    <w:bookmarkEnd w:id="79"/>
+    <w:bookmarkStart w:id="81" w:name="ref-matheny_1995"/>
     <w:p>
       <w:pPr>
         <w:pStyle w:val="Bibliography"/>
       </w:pPr>
       <w:r>
-        <w:t xml:space="preserve">Matheny, A. P., Wachs, T. D., Ludwig, J. L., &amp; Phillips, K. (1995). Bringing order out of chaos: Psychometric characteristics of the confusion, hubbub, and order scale.</w:t>
+        <w:t xml:space="preserve">Matheny, A. P., Wachs, T. D., Ludwig, J. L., &amp; Phillips, K. (1995). Bringing order out of chaos: Psychometric characteristics of the Confusion, Hubbub, and Order Scale.</w:t>
       </w:r>
       <w:r>
         <w:t xml:space="preserve"> </w:t>
@@ -3899,7 +4552,7 @@
       <w:r>
         <w:t xml:space="preserve"> </w:t>
       </w:r>
-      <w:hyperlink r:id="rId64">
+      <w:hyperlink r:id="rId80">
         <w:r>
           <w:rPr>
             <w:rStyle w:val="Hyperlink"/>
@@ -3908,8 +4561,8 @@
         </w:r>
       </w:hyperlink>
     </w:p>
-    <w:bookmarkEnd w:id="65"/>
-    <w:bookmarkStart w:id="67" w:name="ref-mittal_2015"/>
+    <w:bookmarkEnd w:id="81"/>
+    <w:bookmarkStart w:id="83" w:name="ref-mittal_2015"/>
     <w:p>
       <w:pPr>
         <w:pStyle w:val="Bibliography"/>
@@ -3944,7 +4597,7 @@
       <w:r>
         <w:t xml:space="preserve"> </w:t>
       </w:r>
-      <w:hyperlink r:id="rId66">
+      <w:hyperlink r:id="rId82">
         <w:r>
           <w:rPr>
             <w:rStyle w:val="Hyperlink"/>
@@ -3953,8 +4606,8 @@
         </w:r>
       </w:hyperlink>
     </w:p>
-    <w:bookmarkEnd w:id="67"/>
-    <w:bookmarkStart w:id="69" w:name="ref-nivison_2021"/>
+    <w:bookmarkEnd w:id="83"/>
+    <w:bookmarkStart w:id="85" w:name="ref-nivison_2021"/>
     <w:p>
       <w:pPr>
         <w:pStyle w:val="Bibliography"/>
@@ -3989,7 +4642,7 @@
       <w:r>
         <w:t xml:space="preserve"> </w:t>
       </w:r>
-      <w:hyperlink r:id="rId68">
+      <w:hyperlink r:id="rId84">
         <w:r>
           <w:rPr>
             <w:rStyle w:val="Hyperlink"/>
@@ -3998,8 +4651,53 @@
         </w:r>
       </w:hyperlink>
     </w:p>
-    <w:bookmarkEnd w:id="69"/>
-    <w:bookmarkStart w:id="71" w:name="ref-patton_1995"/>
+    <w:bookmarkEnd w:id="85"/>
+    <w:bookmarkStart w:id="87" w:name="ref-nweze_2020"/>
+    <w:p>
+      <w:pPr>
+        <w:pStyle w:val="Bibliography"/>
+      </w:pPr>
+      <w:r>
+        <w:t xml:space="preserve">Nweze, T., Nwoke, M. B., Nwufo, J. I., Aniekwu, R. I., &amp; Lange, F. (2020). Working for the future: Parentally deprived Nigerian children have enhanced working memory ability.</w:t>
+      </w:r>
+      <w:r>
+        <w:t xml:space="preserve"> </w:t>
+      </w:r>
+      <w:r>
+        <w:rPr>
+          <w:i/>
+        </w:rPr>
+        <w:t xml:space="preserve">Journal of Child Psychology and Psychiatry</w:t>
+      </w:r>
+      <w:r>
+        <w:t xml:space="preserve">,</w:t>
+      </w:r>
+      <w:r>
+        <w:t xml:space="preserve"> </w:t>
+      </w:r>
+      <w:r>
+        <w:rPr>
+          <w:i/>
+        </w:rPr>
+        <w:t xml:space="preserve">62</w:t>
+      </w:r>
+      <w:r>
+        <w:t xml:space="preserve">(3), 280–288.</w:t>
+      </w:r>
+      <w:r>
+        <w:t xml:space="preserve"> </w:t>
+      </w:r>
+      <w:hyperlink r:id="rId86">
+        <w:r>
+          <w:rPr>
+            <w:rStyle w:val="Hyperlink"/>
+          </w:rPr>
+          <w:t xml:space="preserve">https://doi.org/https://doi.org/10.1111/jcpp.13241</w:t>
+        </w:r>
+      </w:hyperlink>
+    </w:p>
+    <w:bookmarkEnd w:id="87"/>
+    <w:bookmarkStart w:id="89" w:name="ref-patton_1995"/>
     <w:p>
       <w:pPr>
         <w:pStyle w:val="Bibliography"/>
@@ -4034,7 +4732,7 @@
       <w:r>
         <w:t xml:space="preserve"> </w:t>
       </w:r>
-      <w:hyperlink r:id="rId70">
+      <w:hyperlink r:id="rId88">
         <w:r>
           <w:rPr>
             <w:rStyle w:val="Hyperlink"/>
@@ -4043,8 +4741,8 @@
         </w:r>
       </w:hyperlink>
     </w:p>
-    <w:bookmarkEnd w:id="71"/>
-    <w:bookmarkStart w:id="73" w:name="ref-posner_1980"/>
+    <w:bookmarkEnd w:id="89"/>
+    <w:bookmarkStart w:id="91" w:name="ref-posner_1980"/>
     <w:p>
       <w:pPr>
         <w:pStyle w:val="Bibliography"/>
@@ -4079,7 +4777,7 @@
       <w:r>
         <w:t xml:space="preserve"> </w:t>
       </w:r>
-      <w:hyperlink r:id="rId72">
+      <w:hyperlink r:id="rId90">
         <w:r>
           <w:rPr>
             <w:rStyle w:val="Hyperlink"/>
@@ -4088,8 +4786,8 @@
         </w:r>
       </w:hyperlink>
     </w:p>
-    <w:bookmarkEnd w:id="73"/>
-    <w:bookmarkStart w:id="75" w:name="ref-radloff_1977"/>
+    <w:bookmarkEnd w:id="91"/>
+    <w:bookmarkStart w:id="93" w:name="ref-radloff_1977"/>
     <w:p>
       <w:pPr>
         <w:pStyle w:val="Bibliography"/>
@@ -4124,7 +4822,7 @@
       <w:r>
         <w:t xml:space="preserve"> </w:t>
       </w:r>
-      <w:hyperlink r:id="rId74">
+      <w:hyperlink r:id="rId92">
         <w:r>
           <w:rPr>
             <w:rStyle w:val="Hyperlink"/>
@@ -4133,8 +4831,8 @@
         </w:r>
       </w:hyperlink>
     </w:p>
-    <w:bookmarkEnd w:id="75"/>
-    <w:bookmarkStart w:id="77" w:name="ref-ratcliff_2015"/>
+    <w:bookmarkEnd w:id="93"/>
+    <w:bookmarkStart w:id="95" w:name="ref-ratcliff_2015"/>
     <w:p>
       <w:pPr>
         <w:pStyle w:val="Bibliography"/>
@@ -4169,7 +4867,7 @@
       <w:r>
         <w:t xml:space="preserve"> </w:t>
       </w:r>
-      <w:hyperlink r:id="rId76">
+      <w:hyperlink r:id="rId94">
         <w:r>
           <w:rPr>
             <w:rStyle w:val="Hyperlink"/>
@@ -4178,8 +4876,8 @@
         </w:r>
       </w:hyperlink>
     </w:p>
-    <w:bookmarkEnd w:id="77"/>
-    <w:bookmarkStart w:id="79" w:name="ref-ratcliff_2008"/>
+    <w:bookmarkEnd w:id="95"/>
+    <w:bookmarkStart w:id="97" w:name="ref-ratcliff_2008"/>
     <w:p>
       <w:pPr>
         <w:pStyle w:val="Bibliography"/>
@@ -4214,7 +4912,7 @@
       <w:r>
         <w:t xml:space="preserve"> </w:t>
       </w:r>
-      <w:hyperlink r:id="rId78">
+      <w:hyperlink r:id="rId96">
         <w:r>
           <w:rPr>
             <w:rStyle w:val="Hyperlink"/>
@@ -4223,8 +4921,8 @@
         </w:r>
       </w:hyperlink>
     </w:p>
-    <w:bookmarkEnd w:id="79"/>
-    <w:bookmarkStart w:id="81" w:name="ref-salthouse_2010"/>
+    <w:bookmarkEnd w:id="97"/>
+    <w:bookmarkStart w:id="99" w:name="ref-salthouse_2010"/>
     <w:p>
       <w:pPr>
         <w:pStyle w:val="Bibliography"/>
@@ -4259,7 +4957,7 @@
       <w:r>
         <w:t xml:space="preserve"> </w:t>
       </w:r>
-      <w:hyperlink r:id="rId80">
+      <w:hyperlink r:id="rId98">
         <w:r>
           <w:rPr>
             <w:rStyle w:val="Hyperlink"/>
@@ -4268,8 +4966,8 @@
         </w:r>
       </w:hyperlink>
     </w:p>
-    <w:bookmarkEnd w:id="81"/>
-    <w:bookmarkStart w:id="82" w:name="ref-spielberger_1999"/>
+    <w:bookmarkEnd w:id="99"/>
+    <w:bookmarkStart w:id="100" w:name="ref-spielberger_1999"/>
     <w:p>
       <w:pPr>
         <w:pStyle w:val="Bibliography"/>
@@ -4293,8 +4991,8 @@
         <w:t xml:space="preserve">(pp. 993–1021). Lawrence Erlbaum Associates Publishers.</w:t>
       </w:r>
     </w:p>
-    <w:bookmarkEnd w:id="82"/>
-    <w:bookmarkStart w:id="84" w:name="ref-spinella_2007"/>
+    <w:bookmarkEnd w:id="100"/>
+    <w:bookmarkStart w:id="102" w:name="ref-spinella_2007"/>
     <w:p>
       <w:pPr>
         <w:pStyle w:val="Bibliography"/>
@@ -4329,7 +5027,7 @@
       <w:r>
         <w:t xml:space="preserve"> </w:t>
       </w:r>
-      <w:hyperlink r:id="rId83">
+      <w:hyperlink r:id="rId101">
         <w:r>
           <w:rPr>
             <w:rStyle w:val="Hyperlink"/>
@@ -4338,8 +5036,8 @@
         </w:r>
       </w:hyperlink>
     </w:p>
-    <w:bookmarkEnd w:id="84"/>
-    <w:bookmarkStart w:id="86" w:name="ref-steinberg_2009"/>
+    <w:bookmarkEnd w:id="102"/>
+    <w:bookmarkStart w:id="104" w:name="ref-steinberg_2009"/>
     <w:p>
       <w:pPr>
         <w:pStyle w:val="Bibliography"/>
@@ -4374,7 +5072,7 @@
       <w:r>
         <w:t xml:space="preserve"> </w:t>
       </w:r>
-      <w:hyperlink r:id="rId85">
+      <w:hyperlink r:id="rId103">
         <w:r>
           <w:rPr>
             <w:rStyle w:val="Hyperlink"/>
@@ -4383,8 +5081,53 @@
         </w:r>
       </w:hyperlink>
     </w:p>
-    <w:bookmarkEnd w:id="86"/>
-    <w:bookmarkStart w:id="88" w:name="ref-verbruggen_2014"/>
+    <w:bookmarkEnd w:id="104"/>
+    <w:bookmarkStart w:id="106" w:name="ref-ursache_2016"/>
+    <w:p>
+      <w:pPr>
+        <w:pStyle w:val="Bibliography"/>
+      </w:pPr>
+      <w:r>
+        <w:t xml:space="preserve">Ursache, A., &amp; Noble, K. G. (2016). Socioeconomic status, white matter, and executive function in children.</w:t>
+      </w:r>
+      <w:r>
+        <w:t xml:space="preserve"> </w:t>
+      </w:r>
+      <w:r>
+        <w:rPr>
+          <w:i/>
+        </w:rPr>
+        <w:t xml:space="preserve">Brain and Behavior</w:t>
+      </w:r>
+      <w:r>
+        <w:t xml:space="preserve">,</w:t>
+      </w:r>
+      <w:r>
+        <w:t xml:space="preserve"> </w:t>
+      </w:r>
+      <w:r>
+        <w:rPr>
+          <w:i/>
+        </w:rPr>
+        <w:t xml:space="preserve">6</w:t>
+      </w:r>
+      <w:r>
+        <w:t xml:space="preserve">(10), e00531.</w:t>
+      </w:r>
+      <w:r>
+        <w:t xml:space="preserve"> </w:t>
+      </w:r>
+      <w:hyperlink r:id="rId105">
+        <w:r>
+          <w:rPr>
+            <w:rStyle w:val="Hyperlink"/>
+          </w:rPr>
+          <w:t xml:space="preserve">https://doi.org/https://doi.org/10.1002/brb3.531</w:t>
+        </w:r>
+      </w:hyperlink>
+    </w:p>
+    <w:bookmarkEnd w:id="106"/>
+    <w:bookmarkStart w:id="108" w:name="ref-verbruggen_2014"/>
     <w:p>
       <w:pPr>
         <w:pStyle w:val="Bibliography"/>
@@ -4419,7 +5162,7 @@
       <w:r>
         <w:t xml:space="preserve"> </w:t>
       </w:r>
-      <w:hyperlink r:id="rId87">
+      <w:hyperlink r:id="rId107">
         <w:r>
           <w:rPr>
             <w:rStyle w:val="Hyperlink"/>
@@ -4428,8 +5171,8 @@
         </w:r>
       </w:hyperlink>
     </w:p>
-    <w:bookmarkEnd w:id="88"/>
-    <w:bookmarkStart w:id="90" w:name="ref-voss_2004"/>
+    <w:bookmarkEnd w:id="108"/>
+    <w:bookmarkStart w:id="110" w:name="ref-voss_2004"/>
     <w:p>
       <w:pPr>
         <w:pStyle w:val="Bibliography"/>
@@ -4464,7 +5207,7 @@
       <w:r>
         <w:t xml:space="preserve"> </w:t>
       </w:r>
-      <w:hyperlink r:id="rId89">
+      <w:hyperlink r:id="rId109">
         <w:r>
           <w:rPr>
             <w:rStyle w:val="Hyperlink"/>
@@ -4473,8 +5216,8 @@
         </w:r>
       </w:hyperlink>
     </w:p>
-    <w:bookmarkEnd w:id="90"/>
-    <w:bookmarkStart w:id="92" w:name="ref-voss_2007"/>
+    <w:bookmarkEnd w:id="110"/>
+    <w:bookmarkStart w:id="112" w:name="ref-voss_2007"/>
     <w:p>
       <w:pPr>
         <w:pStyle w:val="Bibliography"/>
@@ -4509,7 +5252,7 @@
       <w:r>
         <w:t xml:space="preserve"> </w:t>
       </w:r>
-      <w:hyperlink r:id="rId91">
+      <w:hyperlink r:id="rId111">
         <w:r>
           <w:rPr>
             <w:rStyle w:val="Hyperlink"/>
@@ -4518,8 +5261,8 @@
         </w:r>
       </w:hyperlink>
     </w:p>
-    <w:bookmarkEnd w:id="92"/>
-    <w:bookmarkStart w:id="94" w:name="ref-white_2018b"/>
+    <w:bookmarkEnd w:id="112"/>
+    <w:bookmarkStart w:id="114" w:name="ref-white_2018b"/>
     <w:p>
       <w:pPr>
         <w:pStyle w:val="Bibliography"/>
@@ -4554,7 +5297,7 @@
       <w:r>
         <w:t xml:space="preserve"> </w:t>
       </w:r>
-      <w:hyperlink r:id="rId93">
+      <w:hyperlink r:id="rId113">
         <w:r>
           <w:rPr>
             <w:rStyle w:val="Hyperlink"/>
@@ -4563,8 +5306,8 @@
         </w:r>
       </w:hyperlink>
     </w:p>
-    <w:bookmarkEnd w:id="94"/>
-    <w:bookmarkStart w:id="96" w:name="ref-white_2011"/>
+    <w:bookmarkEnd w:id="114"/>
+    <w:bookmarkStart w:id="116" w:name="ref-white_2011"/>
     <w:p>
       <w:pPr>
         <w:pStyle w:val="Bibliography"/>
@@ -4599,7 +5342,7 @@
       <w:r>
         <w:t xml:space="preserve"> </w:t>
       </w:r>
-      <w:hyperlink r:id="rId95">
+      <w:hyperlink r:id="rId115">
         <w:r>
           <w:rPr>
             <w:rStyle w:val="Hyperlink"/>
@@ -4608,8 +5351,8 @@
         </w:r>
       </w:hyperlink>
     </w:p>
-    <w:bookmarkEnd w:id="96"/>
-    <w:bookmarkStart w:id="98" w:name="ref-white_2018a"/>
+    <w:bookmarkEnd w:id="116"/>
+    <w:bookmarkStart w:id="118" w:name="ref-white_2018a"/>
     <w:p>
       <w:pPr>
         <w:pStyle w:val="Bibliography"/>
@@ -4644,7 +5387,7 @@
       <w:r>
         <w:t xml:space="preserve"> </w:t>
       </w:r>
-      <w:hyperlink r:id="rId97">
+      <w:hyperlink r:id="rId117">
         <w:r>
           <w:rPr>
             <w:rStyle w:val="Hyperlink"/>
@@ -4653,8 +5396,72 @@
         </w:r>
       </w:hyperlink>
     </w:p>
-    <w:bookmarkEnd w:id="98"/>
-    <w:bookmarkStart w:id="100" w:name="ref-young_2018"/>
+    <w:bookmarkEnd w:id="118"/>
+    <w:bookmarkStart w:id="119" w:name="ref-young_submitted"/>
+    <w:p>
+      <w:pPr>
+        <w:pStyle w:val="Bibliography"/>
+      </w:pPr>
+      <w:r>
+        <w:t xml:space="preserve">Young, E. S., Frankenhuis, W., DelPriore, J., &amp; Ellis, B. J. (n.d.).</w:t>
+      </w:r>
+      <w:r>
+        <w:t xml:space="preserve"> </w:t>
+      </w:r>
+      <w:r>
+        <w:rPr>
+          <w:i/>
+        </w:rPr>
+        <w:t xml:space="preserve">Hidden talents in context: Can ecologically relevant stimuli improve cognitive performance among adversity-exposed youth?</w:t>
+      </w:r>
+    </w:p>
+    <w:bookmarkEnd w:id="119"/>
+    <w:bookmarkStart w:id="121" w:name="ref-young_2020"/>
+    <w:p>
+      <w:pPr>
+        <w:pStyle w:val="Bibliography"/>
+      </w:pPr>
+      <w:r>
+        <w:t xml:space="preserve">Young, E. S., Frankenhuis, W. E., &amp; Ellis, B. J. (2020). Theory and measurement of environmental unpredictability.</w:t>
+      </w:r>
+      <w:r>
+        <w:t xml:space="preserve"> </w:t>
+      </w:r>
+      <w:r>
+        <w:rPr>
+          <w:i/>
+        </w:rPr>
+        <w:t xml:space="preserve">Evolution and Human Behavior</w:t>
+      </w:r>
+      <w:r>
+        <w:t xml:space="preserve">,</w:t>
+      </w:r>
+      <w:r>
+        <w:t xml:space="preserve"> </w:t>
+      </w:r>
+      <w:r>
+        <w:rPr>
+          <w:i/>
+        </w:rPr>
+        <w:t xml:space="preserve">41</w:t>
+      </w:r>
+      <w:r>
+        <w:t xml:space="preserve">(6), 550–556.</w:t>
+      </w:r>
+      <w:r>
+        <w:t xml:space="preserve"> </w:t>
+      </w:r>
+      <w:hyperlink r:id="rId120">
+        <w:r>
+          <w:rPr>
+            <w:rStyle w:val="Hyperlink"/>
+          </w:rPr>
+          <w:t xml:space="preserve">https://doi.org/10.1016/j.evolhumbehav.2020.08.006</w:t>
+        </w:r>
+      </w:hyperlink>
+    </w:p>
+    <w:bookmarkEnd w:id="121"/>
+    <w:bookmarkStart w:id="123" w:name="ref-young_2018"/>
     <w:p>
       <w:pPr>
         <w:pStyle w:val="Bibliography"/>
@@ -4689,7 +5496,7 @@
       <w:r>
         <w:t xml:space="preserve"> </w:t>
       </w:r>
-      <w:hyperlink r:id="rId99">
+      <w:hyperlink r:id="rId122">
         <w:r>
           <w:rPr>
             <w:rStyle w:val="Hyperlink"/>
@@ -4698,8 +5505,8 @@
         </w:r>
       </w:hyperlink>
     </w:p>
-    <w:bookmarkEnd w:id="100"/>
-    <w:bookmarkEnd w:id="101"/>
+    <w:bookmarkEnd w:id="123"/>
+    <w:bookmarkEnd w:id="124"/>
     <w:p>
       <w:r>
         <w:br w:type="page"/>
@@ -4709,11 +5516,11 @@
       <w:pPr>
         <w:pStyle w:val="Heading1"/>
       </w:pPr>
-      <w:bookmarkStart w:id="102" w:name="appendix"/>
+      <w:bookmarkStart w:id="125" w:name="appendix"/>
       <w:r>
         <w:t xml:space="preserve">Appendix</w:t>
       </w:r>
-      <w:bookmarkEnd w:id="102"/>
+      <w:bookmarkEnd w:id="125"/>
     </w:p>
     <w:p>
       <w:pPr>
@@ -4742,7 +5549,7 @@
         <w:rPr/>
         <w:t xml:space="preserve">Table </w:t>
       </w:r>
-      <w:bookmarkStart w:id="251d0d33-aff3-48dd-bbd6-2ccc7fb30778" w:name="tableS2"/>
+      <w:bookmarkStart w:id="3435e1d8-a80b-43f6-b38e-2927c3489189" w:name="tableS2"/>
       <w:r xmlns:w="http://schemas.openxmlformats.org/wordprocessingml/2006/main" xmlns:wp="http://schemas.openxmlformats.org/drawingml/2006/wordprocessingDrawing" xmlns:r="http://schemas.openxmlformats.org/officeDocument/2006/relationships" xmlns:w14="http://schemas.microsoft.com/office/word/2010/wordml">
         <w:rPr/>
         <w:fldChar w:fldCharType="begin" w:dirty="true"/>
@@ -4755,7 +5562,7 @@
         <w:rPr/>
         <w:fldChar w:fldCharType="end" w:dirty="true"/>
       </w:r>
-      <w:bookmarkEnd w:id="251d0d33-aff3-48dd-bbd6-2ccc7fb30778"/>
+      <w:bookmarkEnd w:id="3435e1d8-a80b-43f6-b38e-2927c3489189"/>
       <w:r>
         <w:rPr/>
         <w:t xml:space="preserve">. </w:t>
@@ -6823,7 +7630,7 @@
         <w:rPr/>
         <w:t xml:space="preserve">Table </w:t>
       </w:r>
-      <w:bookmarkStart w:id="191e99cf-e9ce-4cf8-a283-4530879e5a2b" w:name="tableS2"/>
+      <w:bookmarkStart w:id="c0ae9bd6-388d-457d-ad47-f4f24e7573e6" w:name="tableS2"/>
       <w:r xmlns:w="http://schemas.openxmlformats.org/wordprocessingml/2006/main" xmlns:wp="http://schemas.openxmlformats.org/drawingml/2006/wordprocessingDrawing" xmlns:r="http://schemas.openxmlformats.org/officeDocument/2006/relationships" xmlns:w14="http://schemas.microsoft.com/office/word/2010/wordml">
         <w:rPr/>
         <w:fldChar w:fldCharType="begin" w:dirty="true"/>
@@ -6836,7 +7643,7 @@
         <w:rPr/>
         <w:fldChar w:fldCharType="end" w:dirty="true"/>
       </w:r>
-      <w:bookmarkEnd w:id="191e99cf-e9ce-4cf8-a283-4530879e5a2b"/>
+      <w:bookmarkEnd w:id="c0ae9bd6-388d-457d-ad47-f4f24e7573e6"/>
       <w:r>
         <w:rPr/>
         <w:t xml:space="preserve">. </w:t>
@@ -7695,7 +8502,7 @@
         <w:rPr/>
         <w:t xml:space="preserve">Table </w:t>
       </w:r>
-      <w:bookmarkStart w:id="2b4f1a8c-9bb2-4c04-a2f9-b38ee857d92d" w:name="tableS3"/>
+      <w:bookmarkStart w:id="d6af65ce-f054-49ea-92be-cbe15d07d36f" w:name="tableS3"/>
       <w:r xmlns:w="http://schemas.openxmlformats.org/wordprocessingml/2006/main" xmlns:wp="http://schemas.openxmlformats.org/drawingml/2006/wordprocessingDrawing" xmlns:r="http://schemas.openxmlformats.org/officeDocument/2006/relationships" xmlns:w14="http://schemas.microsoft.com/office/word/2010/wordml">
         <w:rPr/>
         <w:fldChar w:fldCharType="begin" w:dirty="true"/>
@@ -7708,7 +8515,7 @@
         <w:rPr/>
         <w:fldChar w:fldCharType="end" w:dirty="true"/>
       </w:r>
-      <w:bookmarkEnd w:id="2b4f1a8c-9bb2-4c04-a2f9-b38ee857d92d"/>
+      <w:bookmarkEnd w:id="d6af65ce-f054-49ea-92be-cbe15d07d36f"/>
       <w:r>
         <w:rPr/>
         <w:t xml:space="preserve">. </w:t>
@@ -8614,7 +9421,7 @@
         <w:rPr/>
         <w:t xml:space="preserve">Table </w:t>
       </w:r>
-      <w:bookmarkStart w:id="631729c6-0aaf-427d-a996-e3eeb99baf73" w:name="tableS4"/>
+      <w:bookmarkStart w:id="73edbf1f-1d39-4a74-97e4-989442a8618f" w:name="tableS4"/>
       <w:r xmlns:w="http://schemas.openxmlformats.org/wordprocessingml/2006/main" xmlns:wp="http://schemas.openxmlformats.org/drawingml/2006/wordprocessingDrawing" xmlns:r="http://schemas.openxmlformats.org/officeDocument/2006/relationships" xmlns:w14="http://schemas.microsoft.com/office/word/2010/wordml">
         <w:rPr/>
         <w:fldChar w:fldCharType="begin" w:dirty="true"/>
@@ -8627,7 +9434,7 @@
         <w:rPr/>
         <w:fldChar w:fldCharType="end" w:dirty="true"/>
       </w:r>
-      <w:bookmarkEnd w:id="631729c6-0aaf-427d-a996-e3eeb99baf73"/>
+      <w:bookmarkEnd w:id="73edbf1f-1d39-4a74-97e4-989442a8618f"/>
       <w:r>
         <w:rPr/>
         <w:t xml:space="preserve">. </w:t>
@@ -12849,7 +13656,7 @@
         <w:rPr/>
         <w:t xml:space="preserve">Table </w:t>
       </w:r>
-      <w:bookmarkStart w:id="ee492ed4-f336-4f8a-91bf-1e630f6c6b65" w:name="tableS5"/>
+      <w:bookmarkStart w:id="88474178-3b05-47e1-a2fe-71ca8f2468c6" w:name="tableS5"/>
       <w:r xmlns:w="http://schemas.openxmlformats.org/wordprocessingml/2006/main" xmlns:wp="http://schemas.openxmlformats.org/drawingml/2006/wordprocessingDrawing" xmlns:r="http://schemas.openxmlformats.org/officeDocument/2006/relationships" xmlns:w14="http://schemas.microsoft.com/office/word/2010/wordml">
         <w:rPr/>
         <w:fldChar w:fldCharType="begin" w:dirty="true"/>
@@ -12862,7 +13669,7 @@
         <w:rPr/>
         <w:fldChar w:fldCharType="end" w:dirty="true"/>
       </w:r>
-      <w:bookmarkEnd w:id="ee492ed4-f336-4f8a-91bf-1e630f6c6b65"/>
+      <w:bookmarkEnd w:id="88474178-3b05-47e1-a2fe-71ca8f2468c6"/>
       <w:r>
         <w:rPr/>
         <w:t xml:space="preserve">. </w:t>
@@ -14465,7 +15272,7 @@
         <w:rPr/>
         <w:t xml:space="preserve">Table </w:t>
       </w:r>
-      <w:bookmarkStart w:id="12cc66b2-c07d-4383-bd7a-80866aa88caf" w:name="tableS6"/>
+      <w:bookmarkStart w:id="70cb9181-1436-465f-bd69-7508856d9e00" w:name="tableS6"/>
       <w:r xmlns:w="http://schemas.openxmlformats.org/wordprocessingml/2006/main" xmlns:wp="http://schemas.openxmlformats.org/drawingml/2006/wordprocessingDrawing" xmlns:r="http://schemas.openxmlformats.org/officeDocument/2006/relationships" xmlns:w14="http://schemas.microsoft.com/office/word/2010/wordml">
         <w:rPr/>
         <w:fldChar w:fldCharType="begin" w:dirty="true"/>
@@ -14478,7 +15285,7 @@
         <w:rPr/>
         <w:fldChar w:fldCharType="end" w:dirty="true"/>
       </w:r>
-      <w:bookmarkEnd w:id="12cc66b2-c07d-4383-bd7a-80866aa88caf"/>
+      <w:bookmarkEnd w:id="70cb9181-1436-465f-bd69-7508856d9e00"/>
       <w:r>
         <w:rPr/>
         <w:t xml:space="preserve">. </w:t>
@@ -15337,7 +16144,7 @@
         <w:rPr/>
         <w:t xml:space="preserve">Table </w:t>
       </w:r>
-      <w:bookmarkStart w:id="60e05e34-0c15-4c47-8228-b14c829d0ff1" w:name="tableS7"/>
+      <w:bookmarkStart w:id="96c9be9b-7607-4ee1-9b44-d11ac6e3ffaf" w:name="tableS7"/>
       <w:r xmlns:w="http://schemas.openxmlformats.org/wordprocessingml/2006/main" xmlns:wp="http://schemas.openxmlformats.org/drawingml/2006/wordprocessingDrawing" xmlns:r="http://schemas.openxmlformats.org/officeDocument/2006/relationships" xmlns:w14="http://schemas.microsoft.com/office/word/2010/wordml">
         <w:rPr/>
         <w:fldChar w:fldCharType="begin" w:dirty="true"/>
@@ -15350,7 +16157,7 @@
         <w:rPr/>
         <w:fldChar w:fldCharType="end" w:dirty="true"/>
       </w:r>
-      <w:bookmarkEnd w:id="60e05e34-0c15-4c47-8228-b14c829d0ff1"/>
+      <w:bookmarkEnd w:id="96c9be9b-7607-4ee1-9b44-d11ac6e3ffaf"/>
       <w:r>
         <w:rPr/>
         <w:t xml:space="preserve">. </w:t>
@@ -15977,7 +16784,7 @@
         <w:rPr/>
         <w:t xml:space="preserve">Table </w:t>
       </w:r>
-      <w:bookmarkStart w:id="fd26196e-4063-4d12-83b9-1e4de52be768" w:name="tableS8"/>
+      <w:bookmarkStart w:id="71b7a1b3-f71e-4699-8e33-77eb0b179852" w:name="tableS8"/>
       <w:r xmlns:w="http://schemas.openxmlformats.org/wordprocessingml/2006/main" xmlns:wp="http://schemas.openxmlformats.org/drawingml/2006/wordprocessingDrawing" xmlns:r="http://schemas.openxmlformats.org/officeDocument/2006/relationships" xmlns:w14="http://schemas.microsoft.com/office/word/2010/wordml">
         <w:rPr/>
         <w:fldChar w:fldCharType="begin" w:dirty="true"/>
@@ -15990,7 +16797,7 @@
         <w:rPr/>
         <w:fldChar w:fldCharType="end" w:dirty="true"/>
       </w:r>
-      <w:bookmarkEnd w:id="fd26196e-4063-4d12-83b9-1e4de52be768"/>
+      <w:bookmarkEnd w:id="71b7a1b3-f71e-4699-8e33-77eb0b179852"/>
       <w:r>
         <w:rPr/>
         <w:t xml:space="preserve">. </w:t>
@@ -17881,7 +18688,7 @@
         <w:rPr/>
         <w:t xml:space="preserve">Table </w:t>
       </w:r>
-      <w:bookmarkStart w:id="6b4b29b4-ddea-4b29-8e04-73cb1c543f4c" w:name="tableS9"/>
+      <w:bookmarkStart w:id="441118fb-ae4d-4a67-99d7-756a23d703b4" w:name="tableS9"/>
       <w:r xmlns:w="http://schemas.openxmlformats.org/wordprocessingml/2006/main" xmlns:wp="http://schemas.openxmlformats.org/drawingml/2006/wordprocessingDrawing" xmlns:r="http://schemas.openxmlformats.org/officeDocument/2006/relationships" xmlns:w14="http://schemas.microsoft.com/office/word/2010/wordml">
         <w:rPr/>
         <w:fldChar w:fldCharType="begin" w:dirty="true"/>
@@ -17894,7 +18701,7 @@
         <w:rPr/>
         <w:fldChar w:fldCharType="end" w:dirty="true"/>
       </w:r>
-      <w:bookmarkEnd w:id="6b4b29b4-ddea-4b29-8e04-73cb1c543f4c"/>
+      <w:bookmarkEnd w:id="441118fb-ae4d-4a67-99d7-756a23d703b4"/>
       <w:r>
         <w:rPr/>
         <w:t xml:space="preserve">. </w:t>
@@ -21531,6 +22338,36 @@
     <w:abstractNumId w:val="990"/>
   </w:num>
   <w:num w:numId="1001">
+    <w:abstractNumId w:val="99421"/>
+    <w:lvlOverride w:ilvl="0">
+      <w:startOverride w:val="1"/>
+    </w:lvlOverride>
+    <w:lvlOverride w:ilvl="1">
+      <w:startOverride w:val="1"/>
+    </w:lvlOverride>
+    <w:lvlOverride w:ilvl="2">
+      <w:startOverride w:val="1"/>
+    </w:lvlOverride>
+    <w:lvlOverride w:ilvl="3">
+      <w:startOverride w:val="1"/>
+    </w:lvlOverride>
+    <w:lvlOverride w:ilvl="4">
+      <w:startOverride w:val="1"/>
+    </w:lvlOverride>
+    <w:lvlOverride w:ilvl="5">
+      <w:startOverride w:val="1"/>
+    </w:lvlOverride>
+    <w:lvlOverride w:ilvl="6">
+      <w:startOverride w:val="1"/>
+    </w:lvlOverride>
+    <w:lvlOverride w:ilvl="7">
+      <w:startOverride w:val="1"/>
+    </w:lvlOverride>
+    <w:lvlOverride w:ilvl="8">
+      <w:startOverride w:val="1"/>
+    </w:lvlOverride>
+  </w:num>
+  <w:num w:numId="1002">
     <w:abstractNumId w:val="99421"/>
     <w:lvlOverride w:ilvl="0">
       <w:startOverride w:val="1"/>

</xml_diff>

<commit_message>
Preregistration of Pilot Study
</commit_message>
<xml_diff>
--- a/preregistrations/1_pilot/preregistration.docx
+++ b/preregistrations/1_pilot/preregistration.docx
@@ -182,13 +182,16 @@
         <w:pStyle w:val="BodyText"/>
       </w:pPr>
       <w:r>
-        <w:t xml:space="preserve">The DDM accounts for the fundamental cognitive processes underlying relatively simple, binary decision-making processes (2-AFC). The model assumes that the decision-making process constitutes a noisy information accumulation process that continues until one of two decision boundaries (corresponding to the response options) is reached. As soon as the accumulation process reaches a decision boundary, the process terminates and a motor response is initiated (e.g., pressing a key on the keyboard). The DDM accounts for the full pattern of correct RTs, incorrect RTs, and proportion of errors. In doing so, it recovers four parameters that map onto distinct cognitive processes (</w:t>
+        <w:t xml:space="preserve">The DDM accounts for the fundamental cognitive processes underlying relatively simple, binary decision-making processes (2-AFC). The model assumes that the decision-making process constitutes a noisy information accumulation process that continues until one of two decision boundaries (corresponding to the response options) is reached. As soon as the accumulation process reaches a decision boundary, the process terminates and a motor response is initiated (e.g., pressing a key on the keyboard). The DDM accounts for the full pattern of correct RTs, incorrect RTs, and proportion of errors. In doing so, it recovers four parameters that map onto distinct cognitive processes</w:t>
+      </w:r>
+      <w:r>
+        <w:t xml:space="preserve"> </w:t>
       </w:r>
       <w:r>
         <w:t xml:space="preserve">(Voss et al., 2004)</w:t>
       </w:r>
       <w:r>
-        <w:t xml:space="preserve">; see Figure 1A).</w:t>
+        <w:t xml:space="preserve">.</w:t>
       </w:r>
     </w:p>
     <w:p>
@@ -633,7 +636,7 @@
         <w:t xml:space="preserve">(Salthouse, 2010)</w:t>
       </w:r>
       <w:r>
-        <w:t xml:space="preserve">. Recruitment took place through Prolific Academic [www.prolific.co]. Participants were eligible for the study if they were currently residing in the United States, if they did not have a history of brain injury, and if they had normal or corrected-to-normal eyesight.</w:t>
+        <w:t xml:space="preserve">. Recruitment took place through Prolific Academic [www.prolific.co]. The sample was balanced to include roughly 50% males. Participants were eligible for the study if they were from the United States and if they spoke fluent English.</w:t>
       </w:r>
     </w:p>
     <w:p>
@@ -682,7 +685,7 @@
         </w:r>
       </w:hyperlink>
       <w:r>
-        <w:t xml:space="preserve">. We ran simulations for two scenarios: A linear regression model to test the effect of adversity (standardized) on attention performance (standardized) and a mixed regression model to test the adversity (standardized) X task condition (sum-coded) interaction, including a random intercept for subjects. We ran simulations for a standardized</w:t>
+        <w:t xml:space="preserve">). We ran simulations for two scenarios: A linear regression model to test the effect of adversity (standardized) on attention performance (standardized) and a mixed regression model to test the adversity (standardized) X task condition (sum-coded) interaction, including a random intercept for subjects. We ran simulations for a standardized</w:t>
       </w:r>
       <w:r>
         <w:t xml:space="preserve"> </w:t>
@@ -696,7 +699,39 @@
         <w:t xml:space="preserve"> </w:t>
       </w:r>
       <w:r>
-        <w:t xml:space="preserve">of 0.10 and 0.15.</w:t>
+        <w:t xml:space="preserve">of 0.10 and 0.15. In addition, we simulated the power to detect these effects with imperfectly recovered DDM parameters, assuming a recovery accuracy (i.e., correlation between data-generating parameter value and actually recovered parameter value) of</w:t>
+      </w:r>
+      <w:r>
+        <w:t xml:space="preserve"> </w:t>
+      </w:r>
+      <w:r>
+        <w:rPr>
+          <w:i/>
+        </w:rPr>
+        <w:t xml:space="preserve">r</w:t>
+      </w:r>
+      <w:r>
+        <w:t xml:space="preserve"> </w:t>
+      </w:r>
+      <w:r>
+        <w:t xml:space="preserve">= 0.85 (see the</w:t>
+      </w:r>
+      <w:r>
+        <w:t xml:space="preserve"> </w:t>
+      </w:r>
+      <w:hyperlink r:id="rId26">
+        <w:r>
+          <w:rPr>
+            <w:rStyle w:val="Hyperlink"/>
+          </w:rPr>
+          <w:t xml:space="preserve">Github link</w:t>
+        </w:r>
+      </w:hyperlink>
+      <w:r>
+        <w:t xml:space="preserve"> </w:t>
+      </w:r>
+      <w:r>
+        <w:t xml:space="preserve">for more information).</w:t>
       </w:r>
     </w:p>
     <w:p>
@@ -704,7 +739,7 @@
         <w:pStyle w:val="BodyText"/>
       </w:pPr>
       <w:r>
-        <w:t xml:space="preserve">In determining the final sample size, we weighed the simulation results against our uncertainty about certain model parameters (mostly the fixed effects and sigma term for the mixed model) and the fact that this was a first pilot study. For the mixed model, we found that power was &gt; .80 for the adversity X task condition interaction with</w:t>
+        <w:t xml:space="preserve">In determining the final sample size, we weighed the simulation results together our uncertainty about certain model parameters (mostly the fixed effects and sigma term for the mixed model) and the fact that this was a first, mostly exploratory pilot study. For the mixed model, we found that power was &gt; .80 for the adversity X task condition interaction with</w:t>
       </w:r>
       <w:r>
         <w:t xml:space="preserve"> </w:t>
@@ -733,7 +768,52 @@
         <w:t xml:space="preserve"> </w:t>
       </w:r>
       <w:r>
-        <w:t xml:space="preserve">= 0.15 with .90 power would require 462. This was significantly higher for</w:t>
+        <w:t xml:space="preserve">= 0.15 with .90 power would require</w:t>
+      </w:r>
+      <w:r>
+        <w:t xml:space="preserve"> </w:t>
+      </w:r>
+      <w:r>
+        <w:rPr>
+          <w:i/>
+        </w:rPr>
+        <w:t xml:space="preserve">N</w:t>
+      </w:r>
+      <w:r>
+        <w:t xml:space="preserve"> </w:t>
+      </w:r>
+      <w:r>
+        <w:t xml:space="preserve">= 462. When DDM parameter recovery accuracy was</w:t>
+      </w:r>
+      <w:r>
+        <w:t xml:space="preserve"> </w:t>
+      </w:r>
+      <w:r>
+        <w:rPr>
+          <w:i/>
+        </w:rPr>
+        <w:t xml:space="preserve">r</w:t>
+      </w:r>
+      <w:r>
+        <w:t xml:space="preserve"> </w:t>
+      </w:r>
+      <w:r>
+        <w:t xml:space="preserve">= .85, power was 0.82 for</w:t>
+      </w:r>
+      <w:r>
+        <w:t xml:space="preserve"> </w:t>
+      </w:r>
+      <w:r>
+        <w:rPr>
+          <w:i/>
+        </w:rPr>
+        <w:t xml:space="preserve">N</w:t>
+      </w:r>
+      <w:r>
+        <w:t xml:space="preserve"> </w:t>
+      </w:r>
+      <w:r>
+        <w:t xml:space="preserve">= 500 and</w:t>
       </w:r>
       <w:r>
         <w:t xml:space="preserve"> </w:t>
@@ -747,7 +827,39 @@
         <w:t xml:space="preserve"> </w:t>
       </w:r>
       <w:r>
-        <w:t xml:space="preserve">= 0.10 (</w:t>
+        <w:t xml:space="preserve">= 0.15. Power was 0.5 under the same scenario when</w:t>
+      </w:r>
+      <w:r>
+        <w:t xml:space="preserve"> </w:t>
+      </w:r>
+      <m:oMath>
+        <m:r>
+          <m:t>β</m:t>
+        </m:r>
+      </m:oMath>
+      <w:r>
+        <w:t xml:space="preserve"> </w:t>
+      </w:r>
+      <w:r>
+        <w:t xml:space="preserve">was 0.10. Ultimately, we decided on sampling 550 participants with an anticipated final sample size of around 500.</w:t>
+      </w:r>
+    </w:p>
+    <w:p>
+      <w:pPr>
+        <w:pStyle w:val="Heading2"/>
+      </w:pPr>
+      <w:bookmarkStart w:id="27" w:name="exclusion"/>
+      <w:r>
+        <w:t xml:space="preserve">Exclusion criteria</w:t>
+      </w:r>
+      <w:bookmarkEnd w:id="27"/>
+    </w:p>
+    <w:p>
+      <w:pPr>
+        <w:pStyle w:val="FirstParagraph"/>
+      </w:pPr>
+      <w:r>
+        <w:t xml:space="preserve">We applied several exclusion criteria prior to analyzing the data. First, we excluded participants who did not complete the full study and those who had incomplete data on any of the attention tasks (</w:t>
       </w:r>
       <w:r>
         <w:rPr>
@@ -759,53 +871,7 @@
         <w:t xml:space="preserve"> </w:t>
       </w:r>
       <w:r>
-        <w:t xml:space="preserve">= 782 when power = 1 and 1011 when power = 1).</w:t>
-      </w:r>
-    </w:p>
-    <w:p>
-      <w:pPr>
-        <w:pStyle w:val="BodyText"/>
-      </w:pPr>
-      <w:r>
-        <w:t xml:space="preserve">Data were simulated for two scenarios: We ran 500 simulations for each parameter combination, varying the sample size (between 400 and 1200) accuracy of the DDM parameter recovery (</w:t>
-      </w:r>
-      <w:r>
-        <w:rPr>
-          <w:i/>
-        </w:rPr>
-        <w:t xml:space="preserve">r</w:t>
-      </w:r>
-      <w:r>
-        <w:t xml:space="preserve"> </w:t>
-      </w:r>
-      <w:r>
-        <w:t xml:space="preserve">= .60, .85 and 1), and the</w:t>
-      </w:r>
-      <w:r>
-        <w:t xml:space="preserve"> </w:t>
-      </w:r>
-      <w:r>
-        <w:rPr>
-          <w:i/>
-        </w:rPr>
-        <w:t xml:space="preserve">SD</w:t>
-      </w:r>
-      <w:r>
-        <w:t xml:space="preserve"> </w:t>
-      </w:r>
-      <w:r>
-        <w:t xml:space="preserve">of error term sigma for the mixed model (0.5 and 1).</w:t>
-      </w:r>
-    </w:p>
-    <w:p>
-      <w:pPr>
-        <w:pStyle w:val="BodyText"/>
-      </w:pPr>
-      <w:r>
-        <w:t xml:space="preserve">For the mixed model, power was &gt; 90% starting at</w:t>
-      </w:r>
-      <w:r>
-        <w:t xml:space="preserve"> </w:t>
+        <w:t xml:space="preserve">= ). Second, we analyzed responses to the attention checks and reversed coded items in the questionnaire part of the experiment. We excluded participants if they missed both attention check items or if they had suspicious response patterns (e.g., consistently endorsing high response options even when some items were reverse coded) (</w:t>
       </w:r>
       <w:r>
         <w:rPr>
@@ -817,25 +883,27 @@
         <w:t xml:space="preserve"> </w:t>
       </w:r>
       <w:r>
-        <w:t xml:space="preserve">= 400 when DDM parameter recovery was perfect and sigma was low. […] . When DDM parameter recovery accuracy was</w:t>
-      </w:r>
-      <w:r>
-        <w:t xml:space="preserve"> </w:t>
-      </w:r>
-      <w:r>
-        <w:rPr>
-          <w:i/>
-        </w:rPr>
-        <w:t xml:space="preserve">r</w:t>
-      </w:r>
-      <w:r>
-        <w:t xml:space="preserve"> </w:t>
-      </w:r>
-      <w:r>
-        <w:t xml:space="preserve">= .85, 80% power was reached at […]. Power never reached 80% when recovery accuracy was .60. For the linear model, 80% power was reached</w:t>
-      </w:r>
-      <w:r>
-        <w:t xml:space="preserve"> </w:t>
+        <w:t xml:space="preserve">= ).</w:t>
+      </w:r>
+    </w:p>
+    <w:p>
+      <w:pPr>
+        <w:pStyle w:val="BodyText"/>
+      </w:pPr>
+      <w:r>
+        <w:t xml:space="preserve">In addition, we screened the reaction times on each of the three attention tasks. For the Drift Diffusion analyses, it is important that each response is generated by a process of active information accumulation (i.e., a diffusion process, as opposed to guessing). To this end, trials with reaction times &lt; 250 ms or &gt; 3500 ms</w:t>
+      </w:r>
+      <w:r>
+        <w:t xml:space="preserve"> </w:t>
+      </w:r>
+      <w:r>
+        <w:t xml:space="preserve">(Ratcliff &amp; Childers, 2015)</w:t>
+      </w:r>
+      <w:r>
+        <w:t xml:space="preserve"> </w:t>
+      </w:r>
+      <w:r>
+        <w:t xml:space="preserve">were excluded from the analyses (</w:t>
       </w:r>
       <w:r>
         <w:rPr>
@@ -847,110 +915,6 @@
         <w:t xml:space="preserve"> </w:t>
       </w:r>
       <w:r>
-        <w:t xml:space="preserve">= 800 when parameter recovery was perfect, and</w:t>
-      </w:r>
-      <w:r>
-        <w:t xml:space="preserve"> </w:t>
-      </w:r>
-      <w:r>
-        <w:rPr>
-          <w:i/>
-        </w:rPr>
-        <w:t xml:space="preserve">N</w:t>
-      </w:r>
-      <w:r>
-        <w:t xml:space="preserve"> </w:t>
-      </w:r>
-      <w:r>
-        <w:t xml:space="preserve">= 1200 when parameter recovery accuracy was</w:t>
-      </w:r>
-      <w:r>
-        <w:t xml:space="preserve"> </w:t>
-      </w:r>
-      <w:r>
-        <w:rPr>
-          <w:i/>
-        </w:rPr>
-        <w:t xml:space="preserve">r</w:t>
-      </w:r>
-      <w:r>
-        <w:t xml:space="preserve"> </w:t>
-      </w:r>
-      <w:r>
-        <w:t xml:space="preserve">= .85.</w:t>
-      </w:r>
-    </w:p>
-    <w:p>
-      <w:pPr>
-        <w:pStyle w:val="Heading2"/>
-      </w:pPr>
-      <w:bookmarkStart w:id="27" w:name="exclusion"/>
-      <w:r>
-        <w:t xml:space="preserve">Exclusion criteria</w:t>
-      </w:r>
-      <w:bookmarkEnd w:id="27"/>
-    </w:p>
-    <w:p>
-      <w:pPr>
-        <w:pStyle w:val="FirstParagraph"/>
-      </w:pPr>
-      <w:r>
-        <w:t xml:space="preserve">We applied several exclusion criteria prior to analyzing the data. First, we excluded participants who did not complete the full study and those who had incomplete data on any of the attention tasks (</w:t>
-      </w:r>
-      <w:r>
-        <w:rPr>
-          <w:i/>
-        </w:rPr>
-        <w:t xml:space="preserve">N</w:t>
-      </w:r>
-      <w:r>
-        <w:t xml:space="preserve"> </w:t>
-      </w:r>
-      <w:r>
-        <w:t xml:space="preserve">= ). Second, we analyzed responses to the attention checks and reversed coded items in the questionnaire part of the experiment. We excluded participants if they missed both attention check items or if they had suspicious response patterns (e.g., consistently endorsing high response options even when some items were reverse coded) (</w:t>
-      </w:r>
-      <w:r>
-        <w:rPr>
-          <w:i/>
-        </w:rPr>
-        <w:t xml:space="preserve">N</w:t>
-      </w:r>
-      <w:r>
-        <w:t xml:space="preserve"> </w:t>
-      </w:r>
-      <w:r>
-        <w:t xml:space="preserve">= ).</w:t>
-      </w:r>
-    </w:p>
-    <w:p>
-      <w:pPr>
-        <w:pStyle w:val="BodyText"/>
-      </w:pPr>
-      <w:r>
-        <w:t xml:space="preserve">In addition, we screened the reaction times on each of the three attention tasks. For the Drift Diffusion analyses, it is important that each response is generated by a process of active information accumulation (i.e., a diffusion process, as opposed to guessing). To this end, trials with reaction times &lt; 250 ms or &gt; 3500 ms</w:t>
-      </w:r>
-      <w:r>
-        <w:t xml:space="preserve"> </w:t>
-      </w:r>
-      <w:r>
-        <w:t xml:space="preserve">(Ratcliff &amp; Childers, 2015)</w:t>
-      </w:r>
-      <w:r>
-        <w:t xml:space="preserve"> </w:t>
-      </w:r>
-      <w:r>
-        <w:t xml:space="preserve">were excluded from the analyses (</w:t>
-      </w:r>
-      <w:r>
-        <w:rPr>
-          <w:i/>
-        </w:rPr>
-        <w:t xml:space="preserve">N</w:t>
-      </w:r>
-      <w:r>
-        <w:t xml:space="preserve"> </w:t>
-      </w:r>
-      <w:r>
         <w:t xml:space="preserve">= ). Participants with more than 10 removed trials were excluded from the analyses (N = ).</w:t>
       </w:r>
     </w:p>
@@ -1028,7 +992,27 @@
         <w:t xml:space="preserve">(Posner, 1980)</w:t>
       </w:r>
       <w:r>
-        <w:t xml:space="preserve">. On each trial, a left- or right-pointing arrow was presented in one of eight random locations at a distance of 300 pixels from the center of the screen (see Figure 2A). Participants had to indicate the direction of the arrow by pressing either the left- or right arrow key on their keyboard. On 50% of the trials, the arrow was preceded by a cue (</w:t>
+        <w:t xml:space="preserve">. On each trial, a left- or right-pointing arrow was presented in one of eight random locations at a distance of 300 pixels from the center of the screen (see Figure</w:t>
+      </w:r>
+      <w:r>
+        <w:t xml:space="preserve"> </w:t>
+      </w:r>
+      <w:hyperlink w:anchor="figure1">
+        <w:r xmlns:w="http://schemas.openxmlformats.org/wordprocessingml/2006/main" xmlns:wp="http://schemas.openxmlformats.org/drawingml/2006/wordprocessingDrawing" xmlns:r="http://schemas.openxmlformats.org/officeDocument/2006/relationships" xmlns:w14="http://schemas.microsoft.com/office/word/2010/wordml">
+          <w:rPr/>
+          <w:fldChar w:fldCharType="begin" w:dirty="true"/>
+        </w:r>
+        <w:r xmlns:w="http://schemas.openxmlformats.org/wordprocessingml/2006/main" xmlns:wp="http://schemas.openxmlformats.org/drawingml/2006/wordprocessingDrawing" xmlns:r="http://schemas.openxmlformats.org/officeDocument/2006/relationships" xmlns:w14="http://schemas.microsoft.com/office/word/2010/wordml">
+          <w:rPr/>
+          <w:instrText xml:space="preserve" w:dirty="true"> REF figure1 \h</w:instrText>
+        </w:r>
+        <w:r xmlns:w="http://schemas.openxmlformats.org/wordprocessingml/2006/main" xmlns:wp="http://schemas.openxmlformats.org/drawingml/2006/wordprocessingDrawing" xmlns:r="http://schemas.openxmlformats.org/officeDocument/2006/relationships" xmlns:w14="http://schemas.microsoft.com/office/word/2010/wordml">
+          <w:rPr/>
+          <w:fldChar w:fldCharType="end" w:dirty="true"/>
+        </w:r>
+      </w:hyperlink>
+      <w:r>
+        <w:t xml:space="preserve">a). Participants had to indicate the direction of the arrow by pressing either the left- or right arrow key on their keyboard. On 50% of the trials, the arrow was preceded by a cue (</w:t>
       </w:r>
       <w:r>
         <w:t xml:space="preserve">‘</w:t>
@@ -1159,7 +1143,27 @@
         <w:t xml:space="preserve">(Eriksen &amp; Eriksen, 1974)</w:t>
       </w:r>
       <w:r>
-        <w:t xml:space="preserve">. On each trial of the Flanker task, participants were presented with a set of five arrows pointing either left or right. Their job was to indicate the direction of the central arrow while ignoring the flanking arrows to the left and right (see Figure 2B). On 50% of the trials, the flanking arrows pointed in the same direction as the central arrow (i.e., congruent trials), and on the other 50% of the trials they pointed in the opposite direction (i.e., incongruent trials). The arrows were randomly presented in the top-half or bottom-half of the screen. This was done to prevent participants from rigidly fixating on the center of the screen, which might reduce the interfering effect of the flanking arrows.</w:t>
+        <w:t xml:space="preserve">. On each trial of the Flanker task, participants were presented with a set of five arrows pointing either left or right. Their job was to indicate the direction of the central arrow while ignoring the flanking arrows to the left and right (see Figure</w:t>
+      </w:r>
+      <w:r>
+        <w:t xml:space="preserve"> </w:t>
+      </w:r>
+      <w:hyperlink w:anchor="figure1">
+        <w:r xmlns:w="http://schemas.openxmlformats.org/wordprocessingml/2006/main" xmlns:wp="http://schemas.openxmlformats.org/drawingml/2006/wordprocessingDrawing" xmlns:r="http://schemas.openxmlformats.org/officeDocument/2006/relationships" xmlns:w14="http://schemas.microsoft.com/office/word/2010/wordml">
+          <w:rPr/>
+          <w:fldChar w:fldCharType="begin" w:dirty="true"/>
+        </w:r>
+        <w:r xmlns:w="http://schemas.openxmlformats.org/wordprocessingml/2006/main" xmlns:wp="http://schemas.openxmlformats.org/drawingml/2006/wordprocessingDrawing" xmlns:r="http://schemas.openxmlformats.org/officeDocument/2006/relationships" xmlns:w14="http://schemas.microsoft.com/office/word/2010/wordml">
+          <w:rPr/>
+          <w:instrText xml:space="preserve" w:dirty="true"> REF figure1 \h</w:instrText>
+        </w:r>
+        <w:r xmlns:w="http://schemas.openxmlformats.org/wordprocessingml/2006/main" xmlns:wp="http://schemas.openxmlformats.org/drawingml/2006/wordprocessingDrawing" xmlns:r="http://schemas.openxmlformats.org/officeDocument/2006/relationships" xmlns:w14="http://schemas.microsoft.com/office/word/2010/wordml">
+          <w:rPr/>
+          <w:fldChar w:fldCharType="end" w:dirty="true"/>
+        </w:r>
+      </w:hyperlink>
+      <w:r>
+        <w:t xml:space="preserve">b). On 50% of the trials, the flanking arrows pointed in the same direction as the central arrow (i.e., congruent trials), and on the other 50% of the trials they pointed in the opposite direction (i.e., incongruent trials). The arrows were randomly presented in the top-half or bottom-half of the screen. This was done to prevent participants from rigidly fixating on the center of the screen, which might reduce the interfering effect of the flanking arrows.</w:t>
       </w:r>
     </w:p>
     <w:p>
@@ -1221,7 +1225,27 @@
         <w:pStyle w:val="FirstParagraph"/>
       </w:pPr>
       <w:r>
-        <w:t xml:space="preserve">The Change Detection Task measures the ability to detect subtle spatial changes. On each trial of the change detection task, participants were presented with five colored circles against a grey background, each with a radius of 15 pixels (see Figure 2C). Each circle was located in a semi-random location around the central fixation cross. The location of each circle was sampled within a pre-specified area of 50 by 50 pixels to prevent overlap. Participants had 1000ms to memorize the locations of the five circles. After 1000ms, the circles disappeared for 500ms and then reappeared again. On 50% of the trials, one of the circles had moved to another location with a fixed displacement of 40 pixels in a 360 degree direction. On the other 50% of the trials, all circles were still in the same location as the initial memory display. Participants had to indicate whether they thought one of the circles changed location (by pressing the left-arrow key) or whether they thought all circles were still in the same location (by pressing the right-arrow key). Note that the only potential difference between the memory and probe display on each trial was the displacement of</w:t>
+        <w:t xml:space="preserve">The Change Detection Task measures the ability to detect subtle spatial changes. On each trial of the change detection task, participants were presented with five colored circles against a gray background, each with a radius of 15 pixels (see Figure</w:t>
+      </w:r>
+      <w:r>
+        <w:t xml:space="preserve"> </w:t>
+      </w:r>
+      <w:hyperlink w:anchor="figure1">
+        <w:r xmlns:w="http://schemas.openxmlformats.org/wordprocessingml/2006/main" xmlns:wp="http://schemas.openxmlformats.org/drawingml/2006/wordprocessingDrawing" xmlns:r="http://schemas.openxmlformats.org/officeDocument/2006/relationships" xmlns:w14="http://schemas.microsoft.com/office/word/2010/wordml">
+          <w:rPr/>
+          <w:fldChar w:fldCharType="begin" w:dirty="true"/>
+        </w:r>
+        <w:r xmlns:w="http://schemas.openxmlformats.org/wordprocessingml/2006/main" xmlns:wp="http://schemas.openxmlformats.org/drawingml/2006/wordprocessingDrawing" xmlns:r="http://schemas.openxmlformats.org/officeDocument/2006/relationships" xmlns:w14="http://schemas.microsoft.com/office/word/2010/wordml">
+          <w:rPr/>
+          <w:instrText xml:space="preserve" w:dirty="true"> REF figure1 \h</w:instrText>
+        </w:r>
+        <w:r xmlns:w="http://schemas.openxmlformats.org/wordprocessingml/2006/main" xmlns:wp="http://schemas.openxmlformats.org/drawingml/2006/wordprocessingDrawing" xmlns:r="http://schemas.openxmlformats.org/officeDocument/2006/relationships" xmlns:w14="http://schemas.microsoft.com/office/word/2010/wordml">
+          <w:rPr/>
+          <w:fldChar w:fldCharType="end" w:dirty="true"/>
+        </w:r>
+      </w:hyperlink>
+      <w:r>
+        <w:t xml:space="preserve">c). Each circle was located in a semi-random location around the central fixation cross. The location of each circle was sampled within a pre-specified area of 50 by 50 pixels to prevent overlap. Participants had 1000ms to memorize the locations of the five circles. After 1000ms, the circles disappeared for 500ms and then reappeared again. On 50% of the trials, one of the circles had moved to another location with a fixed displacement of 40 pixels in a 360 degree direction. On the other 50% of the trials, all circles were still in the same location as the initial memory display. Participants had to indicate whether they thought one of the circles changed location (by pressing the left-arrow key) or whether they thought all circles were still in the same location (by pressing the right-arrow key). Note that the only potential difference between the memory and probe display on each trial was the displacement of</w:t>
       </w:r>
       <w:r>
         <w:t xml:space="preserve"> </w:t>
@@ -1296,6 +1320,83 @@
       </w:r>
       <w:r>
         <w:t xml:space="preserve">trials. Participants did not receive performance feedback during the two test blocks. The main performance measures are RTs and accuracy across all trials.</w:t>
+      </w:r>
+    </w:p>
+    <w:p>
+      <w:pPr>
+        <w:jc w:val="center"/>
+        <w:pStyle w:val="Figure"/>
+      </w:pPr>
+      <w:r>
+        <w:rPr/>
+        <w:drawing xmlns:r="http://schemas.openxmlformats.org/officeDocument/2006/relationships">
+          <wp:inline distT="0" distB="0" distL="0" distR="0">
+            <wp:extent cx="5486400" cy="3657600"/>
+            <wp:docPr id="1" name="" descr=""/>
+            <wp:cNvGraphicFramePr>
+              <a:graphicFrameLocks xmlns:a="http://schemas.openxmlformats.org/drawingml/2006/main" noChangeAspect="1"/>
+            </wp:cNvGraphicFramePr>
+            <a:graphic xmlns:a="http://schemas.openxmlformats.org/drawingml/2006/main">
+              <a:graphicData uri="http://schemas.openxmlformats.org/drawingml/2006/picture">
+                <pic:pic xmlns:pic="http://schemas.openxmlformats.org/drawingml/2006/picture">
+                  <pic:nvPicPr>
+                    <pic:cNvPr id="2" name=""/>
+                    <pic:cNvPicPr>
+                      <a:picLocks noChangeAspect="1" noChangeArrowheads="1"/>
+                    </pic:cNvPicPr>
+                  </pic:nvPicPr>
+                  <pic:blipFill>
+                    <a:blip r:embed="rId123"/>
+                    <a:srcRect/>
+                    <a:stretch>
+                      <a:fillRect/>
+                    </a:stretch>
+                  </pic:blipFill>
+                  <pic:spPr bwMode="auto">
+                    <a:xfrm>
+                      <a:off x="0" y="0"/>
+                      <a:ext cx="76200" cy="50800"/>
+                    </a:xfrm>
+                    <a:prstGeom prst="rect">
+                      <a:avLst/>
+                    </a:prstGeom>
+                    <a:noFill/>
+                  </pic:spPr>
+                </pic:pic>
+              </a:graphicData>
+            </a:graphic>
+          </wp:inline>
+        </w:drawing>
+      </w:r>
+    </w:p>
+    <w:p>
+      <w:pPr>
+        <w:pStyle w:val="ImageCaption"/>
+      </w:pPr>
+      <w:r>
+        <w:rPr/>
+        <w:t xml:space="preserve">Figure </w:t>
+      </w:r>
+      <w:bookmarkStart w:id="80785db7-f405-4d4a-8f96-c79509d5c3be" w:name="figure1"/>
+      <w:r xmlns:w="http://schemas.openxmlformats.org/wordprocessingml/2006/main" xmlns:wp="http://schemas.openxmlformats.org/drawingml/2006/wordprocessingDrawing" xmlns:r="http://schemas.openxmlformats.org/officeDocument/2006/relationships" xmlns:w14="http://schemas.microsoft.com/office/word/2010/wordml">
+        <w:rPr/>
+        <w:fldChar w:fldCharType="begin" w:dirty="true"/>
+      </w:r>
+      <w:r xmlns:w="http://schemas.openxmlformats.org/wordprocessingml/2006/main" xmlns:wp="http://schemas.openxmlformats.org/drawingml/2006/wordprocessingDrawing" xmlns:r="http://schemas.openxmlformats.org/officeDocument/2006/relationships" xmlns:w14="http://schemas.microsoft.com/office/word/2010/wordml">
+        <w:rPr/>
+        <w:instrText xml:space="preserve" w:dirty="true">SEQ fig \* Arabic</w:instrText>
+      </w:r>
+      <w:r xmlns:w="http://schemas.openxmlformats.org/wordprocessingml/2006/main" xmlns:wp="http://schemas.openxmlformats.org/drawingml/2006/wordprocessingDrawing" xmlns:r="http://schemas.openxmlformats.org/officeDocument/2006/relationships" xmlns:w14="http://schemas.microsoft.com/office/word/2010/wordml">
+        <w:rPr/>
+        <w:fldChar w:fldCharType="end" w:dirty="true"/>
+      </w:r>
+      <w:bookmarkEnd w:id="80785db7-f405-4d4a-8f96-c79509d5c3be"/>
+      <w:r>
+        <w:rPr/>
+        <w:t xml:space="preserve">. </w:t>
+      </w:r>
+      <w:r>
+        <w:t xml:space="preserve">Overview of the three cognitive tasks.</w:t>
       </w:r>
     </w:p>
     <w:p>
@@ -1698,10 +1799,7 @@
         <w:t xml:space="preserve">(Mittal et al., 2015; Young et al., 2018)</w:t>
       </w:r>
       <w:r>
-        <w:t xml:space="preserve"> </w:t>
-      </w:r>
-      <w:r>
-        <w:t xml:space="preserve">and an adaptation of the Questionnaire of Unpredictability in Childhood</w:t>
+        <w:t xml:space="preserve">, an adaptation of the Questionnaire of Unpredictability in Childhood</w:t>
       </w:r>
       <w:r>
         <w:t xml:space="preserve"> </w:t>
@@ -1710,7 +1808,7 @@
         <w:t xml:space="preserve">(QUIC; Glynn et al., 2019)</w:t>
       </w:r>
       <w:r>
-        <w:t xml:space="preserve">. The perceived childhood unpredictability scale contained eight items measuring perceived unpredictability before age 13 (e.g,</w:t>
+        <w:t xml:space="preserve">, and two scales measuring change in the family and social environment. The perceived childhood unpredictability scale contained eight items measuring perceived unpredictability before age 13 (e.g,</w:t>
       </w:r>
       <w:r>
         <w:t xml:space="preserve"> </w:t>
@@ -1758,7 +1856,7 @@
         <w:pStyle w:val="BodyText"/>
       </w:pPr>
       <w:r>
-        <w:t xml:space="preserve">The QUIC consists of 38 items across five subscales: 1) Parental monitoring and involvement, 2) Parental predictability, 3) Parental environment, 4) Physical environment, and 5) Safety and security (See</w:t>
+        <w:t xml:space="preserve">We included all five scales of the QUIC: 1) Parental monitoring and involvement, 2) Parental predictability, 3) Parental environment, 4) Physical environment, and 3) Safety and security (See</w:t>
       </w:r>
       <w:r>
         <w:t xml:space="preserve"> </w:t>
@@ -1775,7 +1873,15 @@
         <w:t xml:space="preserve"> </w:t>
       </w:r>
       <w:r>
-        <w:t xml:space="preserve">for an overview of all items). We made two changes to the original scale as described in</w:t>
+        <w:t xml:space="preserve">for an overview of all items). The items of the Parental environment subscale deviated most from the original.</w:t>
+      </w:r>
+    </w:p>
+    <w:p>
+      <w:pPr>
+        <w:pStyle w:val="BodyText"/>
+      </w:pPr>
+      <w:r>
+        <w:t xml:space="preserve">We made three general changes to the original scale as described in</w:t>
       </w:r>
       <w:r>
         <w:t xml:space="preserve"> </w:t>
@@ -1784,7 +1890,177 @@
         <w:t xml:space="preserve">Glynn et al. (2019)</w:t>
       </w:r>
       <w:r>
-        <w:t xml:space="preserve">. First, while the original QUIC items refer to perceived unpredictability either before age 12 or age 18, we adapted all items to refer to experiences before age 13. This was done to reduce cognitive load from having to go back-and-forth between different time scales. Second, all items were rated on a scale of 1 (never true) to 5 (very often true) instead of the original yes/no answer format. This change was also implemented to reduce cognitive load by keeping the answer options the same between scales.</w:t>
+        <w:t xml:space="preserve">. First, we adapted all items to refer to experiences before age 13. This was done to reduce cognitive load from having to go back-and-forth between different time scales. Second, most items were rated on a scale of 1 (never true) to 5 (very often true) instead of the original yes/no answer format. An exception was made for four items of the parental environment scale which asked for more specific experiences (e.g.,</w:t>
+      </w:r>
+      <w:r>
+        <w:t xml:space="preserve"> </w:t>
+      </w:r>
+      <w:r>
+        <w:t xml:space="preserve">“</w:t>
+      </w:r>
+      <w:r>
+        <w:t xml:space="preserve">I experienced changes in my custody arrangement</w:t>
+      </w:r>
+      <w:r>
+        <w:t xml:space="preserve">”</w:t>
+      </w:r>
+      <w:r>
+        <w:t xml:space="preserve">; see</w:t>
+      </w:r>
+      <w:r>
+        <w:t xml:space="preserve"> </w:t>
+      </w:r>
+      <w:hyperlink w:anchor="appendix">
+        <w:r>
+          <w:rPr>
+            <w:rStyle w:val="Hyperlink"/>
+          </w:rPr>
+          <w:t xml:space="preserve">Table S4</w:t>
+        </w:r>
+      </w:hyperlink>
+      <w:r>
+        <w:t xml:space="preserve">). For these items, we adopted a response scale with the options</w:t>
+      </w:r>
+      <w:r>
+        <w:t xml:space="preserve"> </w:t>
+      </w:r>
+      <w:r>
+        <w:t xml:space="preserve">“</w:t>
+      </w:r>
+      <w:r>
+        <w:t xml:space="preserve">never</w:t>
+      </w:r>
+      <w:r>
+        <w:t xml:space="preserve">”</w:t>
+      </w:r>
+      <w:r>
+        <w:t xml:space="preserve">,</w:t>
+      </w:r>
+      <w:r>
+        <w:t xml:space="preserve"> </w:t>
+      </w:r>
+      <w:r>
+        <w:t xml:space="preserve">“</w:t>
+      </w:r>
+      <w:r>
+        <w:t xml:space="preserve">only once</w:t>
+      </w:r>
+      <w:r>
+        <w:t xml:space="preserve">”</w:t>
+      </w:r>
+      <w:r>
+        <w:t xml:space="preserve">,</w:t>
+      </w:r>
+      <w:r>
+        <w:t xml:space="preserve"> </w:t>
+      </w:r>
+      <w:r>
+        <w:t xml:space="preserve">“</w:t>
+      </w:r>
+      <w:r>
+        <w:t xml:space="preserve">a couple times</w:t>
+      </w:r>
+      <w:r>
+        <w:t xml:space="preserve">”</w:t>
+      </w:r>
+      <w:r>
+        <w:t xml:space="preserve">,</w:t>
+      </w:r>
+      <w:r>
+        <w:t xml:space="preserve"> </w:t>
+      </w:r>
+      <w:r>
+        <w:t xml:space="preserve">“</w:t>
+      </w:r>
+      <w:r>
+        <w:t xml:space="preserve">several times</w:t>
+      </w:r>
+      <w:r>
+        <w:t xml:space="preserve">”</w:t>
+      </w:r>
+      <w:r>
+        <w:t xml:space="preserve">,</w:t>
+      </w:r>
+      <w:r>
+        <w:t xml:space="preserve"> </w:t>
+      </w:r>
+      <w:r>
+        <w:t xml:space="preserve">“</w:t>
+      </w:r>
+      <w:r>
+        <w:t xml:space="preserve">many times</w:t>
+      </w:r>
+      <w:r>
+        <w:t xml:space="preserve">”</w:t>
+      </w:r>
+      <w:r>
+        <w:t xml:space="preserve">. Third, quantifiers such as</w:t>
+      </w:r>
+      <w:r>
+        <w:t xml:space="preserve"> </w:t>
+      </w:r>
+      <w:r>
+        <w:t xml:space="preserve">“</w:t>
+      </w:r>
+      <w:r>
+        <w:t xml:space="preserve">frequently</w:t>
+      </w:r>
+      <w:r>
+        <w:t xml:space="preserve">”</w:t>
+      </w:r>
+      <w:r>
+        <w:t xml:space="preserve">,</w:t>
+      </w:r>
+      <w:r>
+        <w:t xml:space="preserve"> </w:t>
+      </w:r>
+      <w:r>
+        <w:t xml:space="preserve">“</w:t>
+      </w:r>
+      <w:r>
+        <w:t xml:space="preserve">often</w:t>
+      </w:r>
+      <w:r>
+        <w:t xml:space="preserve">”</w:t>
+      </w:r>
+      <w:r>
+        <w:t xml:space="preserve">, and</w:t>
+      </w:r>
+      <w:r>
+        <w:t xml:space="preserve"> </w:t>
+      </w:r>
+      <w:r>
+        <w:t xml:space="preserve">“</w:t>
+      </w:r>
+      <w:r>
+        <w:t xml:space="preserve">There was a period of time when […]</w:t>
+      </w:r>
+      <w:r>
+        <w:t xml:space="preserve">”</w:t>
+      </w:r>
+      <w:r>
+        <w:t xml:space="preserve"> </w:t>
+      </w:r>
+      <w:r>
+        <w:t xml:space="preserve">were dropped to better match the response scale. We excluded the item</w:t>
+      </w:r>
+      <w:r>
+        <w:t xml:space="preserve"> </w:t>
+      </w:r>
+      <w:r>
+        <w:t xml:space="preserve">“</w:t>
+      </w:r>
+      <w:r>
+        <w:t xml:space="preserve">My parents got divorced</w:t>
+      </w:r>
+      <w:r>
+        <w:t xml:space="preserve">”</w:t>
+      </w:r>
+      <w:r>
+        <w:t xml:space="preserve"> </w:t>
+      </w:r>
+      <w:r>
+        <w:t xml:space="preserve">because it did not fit the response format and was captured by one of the items of the perceived unpredictability scale.</w:t>
       </w:r>
     </w:p>
     <w:p>
@@ -1833,7 +2109,7 @@
         <w:t xml:space="preserve"> </w:t>
       </w:r>
       <w:r>
-        <w:t xml:space="preserve">= ); 2) an overall QUIC variable by averaging all 38 items (</w:t>
+        <w:t xml:space="preserve">= ); 2) an overall QUIC variable by averaging all 37 items (</w:t>
       </w:r>
       <w:r>
         <w:rPr>
@@ -2116,6 +2392,82 @@
     </w:p>
     <w:p>
       <w:pPr>
+        <w:pStyle w:val="BodyText"/>
+      </w:pPr>
+      <w:r>
+        <w:t xml:space="preserve">One additional scales measured the stability of the family and social environment. On a scale of 1 (the same all the time) to 5 (constant and rapid changes), participants indicated how often the following aspects of their family and social environment changed before age 13: 1) economic status, 2) family environment, 3) childhood neighborhood environment, and 4) childhood school environment.</w:t>
+      </w:r>
+    </w:p>
+    <w:p>
+      <w:pPr>
+        <w:pStyle w:val="BodyText"/>
+      </w:pPr>
+      <w:r>
+        <w:t xml:space="preserve">Finally, we included four objective measures of unpredictability before age 13. Participants provided answers to the following items in an open response format: 1)</w:t>
+      </w:r>
+      <w:r>
+        <w:t xml:space="preserve"> </w:t>
+      </w:r>
+      <w:r>
+        <w:t xml:space="preserve">“</w:t>
+      </w:r>
+      <w:r>
+        <w:t xml:space="preserve">How often did you move?</w:t>
+      </w:r>
+      <w:r>
+        <w:t xml:space="preserve">”</w:t>
+      </w:r>
+      <w:r>
+        <w:t xml:space="preserve">; 2)</w:t>
+      </w:r>
+      <w:r>
+        <w:t xml:space="preserve"> </w:t>
+      </w:r>
+      <w:r>
+        <w:t xml:space="preserve">“</w:t>
+      </w:r>
+      <w:r>
+        <w:t xml:space="preserve">How many adults lived in your home on average?</w:t>
+      </w:r>
+      <w:r>
+        <w:t xml:space="preserve">”</w:t>
+      </w:r>
+      <w:r>
+        <w:t xml:space="preserve">; 3)</w:t>
+      </w:r>
+      <w:r>
+        <w:t xml:space="preserve"> </w:t>
+      </w:r>
+      <w:r>
+        <w:t xml:space="preserve">“</w:t>
+      </w:r>
+      <w:r>
+        <w:t xml:space="preserve">How many romantic partners did your mother have (not counting your father)?</w:t>
+      </w:r>
+      <w:r>
+        <w:t xml:space="preserve">”</w:t>
+      </w:r>
+      <w:r>
+        <w:t xml:space="preserve">; 4)</w:t>
+      </w:r>
+      <w:r>
+        <w:t xml:space="preserve"> </w:t>
+      </w:r>
+      <w:r>
+        <w:t xml:space="preserve">“</w:t>
+      </w:r>
+      <w:r>
+        <w:t xml:space="preserve">How many romantic partners did your father have (not counting your mother)?</w:t>
+      </w:r>
+      <w:r>
+        <w:t xml:space="preserve">”</w:t>
+      </w:r>
+      <w:r>
+        <w:t xml:space="preserve">.</w:t>
+      </w:r>
+    </w:p>
+    <w:p>
+      <w:pPr>
         <w:pStyle w:val="Heading3"/>
       </w:pPr>
       <w:bookmarkStart w:id="35" w:name="chaos"/>
@@ -3218,7 +3570,7 @@
       <w:r>
         <w:t xml:space="preserve"> </w:t>
       </w:r>
-      <w:hyperlink r:id="rId26">
+      <w:hyperlink r:id="rId45">
         <w:r>
           <w:rPr>
             <w:rStyle w:val="Hyperlink"/>
@@ -3473,7 +3825,7 @@
         <w:t xml:space="preserve">rd</w:t>
       </w:r>
       <w:r>
-        <w:t xml:space="preserve">, thereby gradually decreasing the interfering effect of the flanking arrows. Note that the SDDM is based on a combined analysis of congruent and incongruent trials. See Figure 1B for a visualization of the SDDM.</w:t>
+        <w:t xml:space="preserve">, thereby gradually decreasing the interfering effect of the flankers.</w:t>
       </w:r>
     </w:p>
     <w:p>
@@ -3764,7 +4116,7 @@
         <w:pStyle w:val="FirstParagraph"/>
       </w:pPr>
       <w:r>
-        <w:t xml:space="preserve">The three included unpredictability measures contain items that vary in timescale, ranging from features of the childhood environment that might have been unpredictable on a daily basis (e.g.,</w:t>
+        <w:t xml:space="preserve">The included unpredictability measures contain items that vary in timescale, ranging from features of the childhood environment that might have been unpredictable on a daily basis (e.g.,</w:t>
       </w:r>
       <w:r>
         <w:t xml:space="preserve"> </w:t>
@@ -3802,7 +4154,7 @@
         <w:pStyle w:val="BodyText"/>
       </w:pPr>
       <w:r>
-        <w:t xml:space="preserve">EFA was used to find common latent factors underlying the three unpredictability/household chaos measures: perceived unpredictability, QUIC, and CHAOS. The number of factors to retain was based on parallel analysis, with the added requirement that each factor was composed of at least five items that had their strongest loading on that particular factor. Factor loadings above 0.32 were considered meaningful (Tabachnick &amp; Fidell, 2014). We anticipated the factors to be correlated substantially, and therefore planned to use oblimin rotation.</w:t>
+        <w:t xml:space="preserve">EFA was used to find common latent factors underlying the unpredictability/household chaos measures: perceived unpredictability, QUIC, and CHAOS, stability of the family and social environment, and the objective measures of unpredictability. The number of factors to retain was based on parallel analysis, with the added requirement that each factor was composed of at least five items that had their strongest loading on that particular factor. Factor loadings above 0.32 were considered meaningful (Tabachnick &amp; Fidell, 2014). We anticipated the factors to be correlated substantially, and therefore planned to use oblimin rotation.</w:t>
       </w:r>
     </w:p>
     <w:p>
@@ -5549,7 +5901,7 @@
         <w:rPr/>
         <w:t xml:space="preserve">Table </w:t>
       </w:r>
-      <w:bookmarkStart w:id="3435e1d8-a80b-43f6-b38e-2927c3489189" w:name="tableS2"/>
+      <w:bookmarkStart w:id="a914f552-df63-45d1-8545-beb1aa644c99" w:name="tableS2"/>
       <w:r xmlns:w="http://schemas.openxmlformats.org/wordprocessingml/2006/main" xmlns:wp="http://schemas.openxmlformats.org/drawingml/2006/wordprocessingDrawing" xmlns:r="http://schemas.openxmlformats.org/officeDocument/2006/relationships" xmlns:w14="http://schemas.microsoft.com/office/word/2010/wordml">
         <w:rPr/>
         <w:fldChar w:fldCharType="begin" w:dirty="true"/>
@@ -5562,7 +5914,7 @@
         <w:rPr/>
         <w:fldChar w:fldCharType="end" w:dirty="true"/>
       </w:r>
-      <w:bookmarkEnd w:id="3435e1d8-a80b-43f6-b38e-2927c3489189"/>
+      <w:bookmarkEnd w:id="a914f552-df63-45d1-8545-beb1aa644c99"/>
       <w:r>
         <w:rPr/>
         <w:t xml:space="preserve">. </w:t>
@@ -5773,7 +6125,7 @@
                 <w:szCs w:val="20"/>
                 <w:color w:val="000000"/>
               </w:rPr>
-              <w:t xml:space="preserve">I feel calm*</w:t>
+              <w:t xml:space="preserve">I feel calm.*</w:t>
             </w:r>
           </w:p>
         </w:tc>
@@ -5866,7 +6218,7 @@
                 <w:szCs w:val="20"/>
                 <w:color w:val="000000"/>
               </w:rPr>
-              <w:t xml:space="preserve">I feel secure*</w:t>
+              <w:t xml:space="preserve">I feel secure.*</w:t>
             </w:r>
           </w:p>
         </w:tc>
@@ -5959,7 +6311,7 @@
                 <w:szCs w:val="20"/>
                 <w:color w:val="000000"/>
               </w:rPr>
-              <w:t xml:space="preserve">I feel tense</w:t>
+              <w:t xml:space="preserve">I feel tense.</w:t>
             </w:r>
           </w:p>
         </w:tc>
@@ -6052,7 +6404,7 @@
                 <w:szCs w:val="20"/>
                 <w:color w:val="000000"/>
               </w:rPr>
-              <w:t xml:space="preserve">I feel strained</w:t>
+              <w:t xml:space="preserve">I feel strained.</w:t>
             </w:r>
           </w:p>
         </w:tc>
@@ -6145,7 +6497,7 @@
                 <w:szCs w:val="20"/>
                 <w:color w:val="000000"/>
               </w:rPr>
-              <w:t xml:space="preserve">I feel at ease*</w:t>
+              <w:t xml:space="preserve">I feel at ease.*</w:t>
             </w:r>
           </w:p>
         </w:tc>
@@ -6238,7 +6590,7 @@
                 <w:szCs w:val="20"/>
                 <w:color w:val="000000"/>
               </w:rPr>
-              <w:t xml:space="preserve">I feel upset</w:t>
+              <w:t xml:space="preserve">I feel upset.</w:t>
             </w:r>
           </w:p>
         </w:tc>
@@ -6331,7 +6683,7 @@
                 <w:szCs w:val="20"/>
                 <w:color w:val="000000"/>
               </w:rPr>
-              <w:t xml:space="preserve">I am presently worrying over possible misfortunes</w:t>
+              <w:t xml:space="preserve">I am presently worrying over possible misfortunes.</w:t>
             </w:r>
           </w:p>
         </w:tc>
@@ -6424,7 +6776,7 @@
                 <w:szCs w:val="20"/>
                 <w:color w:val="000000"/>
               </w:rPr>
-              <w:t xml:space="preserve">I feel satisfied*</w:t>
+              <w:t xml:space="preserve">I feel satisfied.*</w:t>
             </w:r>
           </w:p>
         </w:tc>
@@ -6517,7 +6869,7 @@
                 <w:szCs w:val="20"/>
                 <w:color w:val="000000"/>
               </w:rPr>
-              <w:t xml:space="preserve">I feel frightened</w:t>
+              <w:t xml:space="preserve">I feel frightened.</w:t>
             </w:r>
           </w:p>
         </w:tc>
@@ -6610,7 +6962,7 @@
                 <w:szCs w:val="20"/>
                 <w:color w:val="000000"/>
               </w:rPr>
-              <w:t xml:space="preserve">I feel comfortable*</w:t>
+              <w:t xml:space="preserve">I feel comfortable.*</w:t>
             </w:r>
           </w:p>
         </w:tc>
@@ -6703,7 +7055,7 @@
                 <w:szCs w:val="20"/>
                 <w:color w:val="000000"/>
               </w:rPr>
-              <w:t xml:space="preserve">I feel self-confident*</w:t>
+              <w:t xml:space="preserve">I feel self-confident.*</w:t>
             </w:r>
           </w:p>
         </w:tc>
@@ -6796,7 +7148,7 @@
                 <w:szCs w:val="20"/>
                 <w:color w:val="000000"/>
               </w:rPr>
-              <w:t xml:space="preserve">I feel nervous</w:t>
+              <w:t xml:space="preserve">I feel nervous.</w:t>
             </w:r>
           </w:p>
         </w:tc>
@@ -6889,7 +7241,7 @@
                 <w:szCs w:val="20"/>
                 <w:color w:val="000000"/>
               </w:rPr>
-              <w:t xml:space="preserve">I am jittery</w:t>
+              <w:t xml:space="preserve">I am jittery.</w:t>
             </w:r>
           </w:p>
         </w:tc>
@@ -6982,7 +7334,7 @@
                 <w:szCs w:val="20"/>
                 <w:color w:val="000000"/>
               </w:rPr>
-              <w:t xml:space="preserve">I feel indecisive</w:t>
+              <w:t xml:space="preserve">I feel indecisive.</w:t>
             </w:r>
           </w:p>
         </w:tc>
@@ -7075,7 +7427,7 @@
                 <w:szCs w:val="20"/>
                 <w:color w:val="000000"/>
               </w:rPr>
-              <w:t xml:space="preserve">I am relaxed*</w:t>
+              <w:t xml:space="preserve">I am relaxed.*</w:t>
             </w:r>
           </w:p>
         </w:tc>
@@ -7168,7 +7520,7 @@
                 <w:szCs w:val="20"/>
                 <w:color w:val="000000"/>
               </w:rPr>
-              <w:t xml:space="preserve">I feel content*</w:t>
+              <w:t xml:space="preserve">I feel content.*</w:t>
             </w:r>
           </w:p>
         </w:tc>
@@ -7261,7 +7613,7 @@
                 <w:szCs w:val="20"/>
                 <w:color w:val="000000"/>
               </w:rPr>
-              <w:t xml:space="preserve">I am worried</w:t>
+              <w:t xml:space="preserve">I am worried.</w:t>
             </w:r>
           </w:p>
         </w:tc>
@@ -7354,7 +7706,7 @@
                 <w:szCs w:val="20"/>
                 <w:color w:val="000000"/>
               </w:rPr>
-              <w:t xml:space="preserve">I feel confused</w:t>
+              <w:t xml:space="preserve">I feel confused.</w:t>
             </w:r>
           </w:p>
         </w:tc>
@@ -7447,7 +7799,7 @@
                 <w:szCs w:val="20"/>
                 <w:color w:val="000000"/>
               </w:rPr>
-              <w:t xml:space="preserve">I feel steady*</w:t>
+              <w:t xml:space="preserve">I feel steady.*</w:t>
             </w:r>
           </w:p>
         </w:tc>
@@ -7546,7 +7898,7 @@
                 <w:szCs w:val="20"/>
                 <w:color w:val="000000"/>
               </w:rPr>
-              <w:t xml:space="preserve">I feel pleasant*</w:t>
+              <w:t xml:space="preserve">I feel pleasant.*</w:t>
             </w:r>
           </w:p>
         </w:tc>
@@ -7630,7 +7982,7 @@
         <w:rPr/>
         <w:t xml:space="preserve">Table </w:t>
       </w:r>
-      <w:bookmarkStart w:id="c0ae9bd6-388d-457d-ad47-f4f24e7573e6" w:name="tableS2"/>
+      <w:bookmarkStart w:id="4f8c2255-52a8-49c3-a5ca-b26313ef48e1" w:name="tableS2"/>
       <w:r xmlns:w="http://schemas.openxmlformats.org/wordprocessingml/2006/main" xmlns:wp="http://schemas.openxmlformats.org/drawingml/2006/wordprocessingDrawing" xmlns:r="http://schemas.openxmlformats.org/officeDocument/2006/relationships" xmlns:w14="http://schemas.microsoft.com/office/word/2010/wordml">
         <w:rPr/>
         <w:fldChar w:fldCharType="begin" w:dirty="true"/>
@@ -7643,7 +7995,7 @@
         <w:rPr/>
         <w:fldChar w:fldCharType="end" w:dirty="true"/>
       </w:r>
-      <w:bookmarkEnd w:id="c0ae9bd6-388d-457d-ad47-f4f24e7573e6"/>
+      <w:bookmarkEnd w:id="4f8c2255-52a8-49c3-a5ca-b26313ef48e1"/>
       <w:r>
         <w:rPr/>
         <w:t xml:space="preserve">. </w:t>
@@ -8502,7 +8854,7 @@
         <w:rPr/>
         <w:t xml:space="preserve">Table </w:t>
       </w:r>
-      <w:bookmarkStart w:id="d6af65ce-f054-49ea-92be-cbe15d07d36f" w:name="tableS3"/>
+      <w:bookmarkStart w:id="e7671628-d061-4076-ae02-2d3086eabdf2" w:name="tableS3"/>
       <w:r xmlns:w="http://schemas.openxmlformats.org/wordprocessingml/2006/main" xmlns:wp="http://schemas.openxmlformats.org/drawingml/2006/wordprocessingDrawing" xmlns:r="http://schemas.openxmlformats.org/officeDocument/2006/relationships" xmlns:w14="http://schemas.microsoft.com/office/word/2010/wordml">
         <w:rPr/>
         <w:fldChar w:fldCharType="begin" w:dirty="true"/>
@@ -8515,7 +8867,7 @@
         <w:rPr/>
         <w:fldChar w:fldCharType="end" w:dirty="true"/>
       </w:r>
-      <w:bookmarkEnd w:id="d6af65ce-f054-49ea-92be-cbe15d07d36f"/>
+      <w:bookmarkEnd w:id="e7671628-d061-4076-ae02-2d3086eabdf2"/>
       <w:r>
         <w:rPr/>
         <w:t xml:space="preserve">. </w:t>
@@ -9421,7 +9773,7 @@
         <w:rPr/>
         <w:t xml:space="preserve">Table </w:t>
       </w:r>
-      <w:bookmarkStart w:id="73edbf1f-1d39-4a74-97e4-989442a8618f" w:name="tableS4"/>
+      <w:bookmarkStart w:id="97f861fc-950a-44d4-97a5-99a4e66a6be7" w:name="tableS4"/>
       <w:r xmlns:w="http://schemas.openxmlformats.org/wordprocessingml/2006/main" xmlns:wp="http://schemas.openxmlformats.org/drawingml/2006/wordprocessingDrawing" xmlns:r="http://schemas.openxmlformats.org/officeDocument/2006/relationships" xmlns:w14="http://schemas.microsoft.com/office/word/2010/wordml">
         <w:rPr/>
         <w:fldChar w:fldCharType="begin" w:dirty="true"/>
@@ -9434,7 +9786,7 @@
         <w:rPr/>
         <w:fldChar w:fldCharType="end" w:dirty="true"/>
       </w:r>
-      <w:bookmarkEnd w:id="73edbf1f-1d39-4a74-97e4-989442a8618f"/>
+      <w:bookmarkEnd w:id="97f861fc-950a-44d4-97a5-99a4e66a6be7"/>
       <w:r>
         <w:rPr/>
         <w:t xml:space="preserve">. </w:t>
@@ -10674,7 +11026,7 @@
                 <w:szCs w:val="20"/>
                 <w:color w:val="000000"/>
               </w:rPr>
-              <w:t xml:space="preserve">My parents were often very late to pick me up (e.g., from school, aftercare or sports).</w:t>
+              <w:t xml:space="preserve">My parents were very late to pick me up (e.g., from school, aftercare or sports).</w:t>
             </w:r>
           </w:p>
         </w:tc>
@@ -11886,7 +12238,7 @@
                 <w:szCs w:val="20"/>
                 <w:color w:val="000000"/>
               </w:rPr>
-              <w:t xml:space="preserve">There was a long period of time when I didn’t see one of my parents (e.g., military deployment, jail time, custody arrangements).</w:t>
+              <w:t xml:space="preserve">My parents had a stable relationship with each other.*</w:t>
             </w:r>
           </w:p>
         </w:tc>
@@ -11979,7 +12331,7 @@
                 <w:szCs w:val="20"/>
                 <w:color w:val="000000"/>
               </w:rPr>
-              <w:t xml:space="preserve">I experienced changes in my custody arrangement.</w:t>
+              <w:t xml:space="preserve">At least one of my parents had many romantic partners.</w:t>
             </w:r>
           </w:p>
         </w:tc>
@@ -12072,7 +12424,7 @@
                 <w:szCs w:val="20"/>
                 <w:color w:val="000000"/>
               </w:rPr>
-              <w:t xml:space="preserve">At least one of my parents changed jobs frequently.</w:t>
+              <w:t xml:space="preserve">There were long periods of time when I didn’t see one of my parents (e.g. military deployment, jail time, custody arrangements).</w:t>
             </w:r>
           </w:p>
         </w:tc>
@@ -12165,7 +12517,7 @@
                 <w:szCs w:val="20"/>
                 <w:color w:val="000000"/>
               </w:rPr>
-              <w:t xml:space="preserve">There were times when one of my parents was unemployed and couldn’t find a job even though he/she wanted one.</w:t>
+              <w:t xml:space="preserve">I experienced changes in my custody arrangement.</w:t>
             </w:r>
           </w:p>
         </w:tc>
@@ -12258,7 +12610,7 @@
                 <w:szCs w:val="20"/>
                 <w:color w:val="000000"/>
               </w:rPr>
-              <w:t xml:space="preserve">My parents had a stable relationship with each other.*</w:t>
+              <w:t xml:space="preserve">At least one of my parents changed jobs.</w:t>
             </w:r>
           </w:p>
         </w:tc>
@@ -12351,7 +12703,7 @@
                 <w:szCs w:val="20"/>
                 <w:color w:val="000000"/>
               </w:rPr>
-              <w:t xml:space="preserve">My parents got divorced.</w:t>
+              <w:t xml:space="preserve">One of my parents was unemployed and couldn't find a job even though he/she wanted one.</w:t>
             </w:r>
           </w:p>
         </w:tc>
@@ -12382,35 +12734,7 @@
             <w:r xmlns:w="http://schemas.openxmlformats.org/wordprocessingml/2006/main" xmlns:wp="http://schemas.openxmlformats.org/drawingml/2006/wordprocessingDrawing" xmlns:r="http://schemas.openxmlformats.org/officeDocument/2006/relationships" xmlns:w14="http://schemas.microsoft.com/office/word/2010/wordml">
               <w:rPr>
                 <w:rFonts w:ascii="Times" w:hAnsi="Arial" w:eastAsia="Arial" w:cs="Arial"/>
-                <w:sz w:val="20"/>
-                <w:szCs w:val="20"/>
-                <w:color w:val="000000"/>
-              </w:rPr>
-              <w:t xml:space="preserve">28</w:t>
-            </w:r>
-          </w:p>
-        </w:tc>
-        <w:tc>
-          <w:tcPr>
-            <w:tcBorders/>
-            <w:shd w:val="clear" w:color="auto" w:fill="FFFFFF"/>
-            <w:tcMar>
-              <w:top w:w="0" w:type="dxa"/>
-              <w:bottom w:w="0" w:type="dxa"/>
-              <w:left w:w="0" w:type="dxa"/>
-              <w:right w:w="0" w:type="dxa"/>
-            </w:tcMar>
-            <w:vAlign w:val="center"/>
-          </w:tcPr>
-          <w:p>
-            <w:pPr>
-              <w:jc w:val="left"/>
-              <w:spacing w:after="20" w:before="20" w:line="240"/>
-              <w:ind w:firstLine="0" w:left="20" w:right="20"/>
-            </w:pPr>
-            <w:r xmlns:w="http://schemas.openxmlformats.org/wordprocessingml/2006/main" xmlns:wp="http://schemas.openxmlformats.org/drawingml/2006/wordprocessingDrawing" xmlns:r="http://schemas.openxmlformats.org/officeDocument/2006/relationships" xmlns:w14="http://schemas.microsoft.com/office/word/2010/wordml">
-              <w:rPr>
-                <w:rFonts w:ascii="Times" w:hAnsi="Arial" w:eastAsia="Arial" w:cs="Arial"/>
+                <w:b/>
                 <w:sz w:val="20"/>
                 <w:szCs w:val="20"/>
                 <w:color w:val="000000"/>
@@ -12440,11 +12764,42 @@
             <w:r xmlns:w="http://schemas.openxmlformats.org/wordprocessingml/2006/main" xmlns:wp="http://schemas.openxmlformats.org/drawingml/2006/wordprocessingDrawing" xmlns:r="http://schemas.openxmlformats.org/officeDocument/2006/relationships" xmlns:w14="http://schemas.microsoft.com/office/word/2010/wordml">
               <w:rPr>
                 <w:rFonts w:ascii="Times" w:hAnsi="Arial" w:eastAsia="Arial" w:cs="Arial"/>
-                <w:sz w:val="20"/>
-                <w:szCs w:val="20"/>
-                <w:color w:val="000000"/>
-              </w:rPr>
-              <w:t xml:space="preserve">At least one of my parents had many romantic partners.</w:t>
+                <w:b/>
+                <w:sz w:val="20"/>
+                <w:szCs w:val="20"/>
+                <w:color w:val="000000"/>
+              </w:rPr>
+              <w:t xml:space="preserve"/>
+            </w:r>
+          </w:p>
+        </w:tc>
+        <w:tc>
+          <w:tcPr>
+            <w:tcBorders/>
+            <w:shd w:val="clear" w:color="auto" w:fill="FFFFFF"/>
+            <w:tcMar>
+              <w:top w:w="0" w:type="dxa"/>
+              <w:bottom w:w="0" w:type="dxa"/>
+              <w:left w:w="0" w:type="dxa"/>
+              <w:right w:w="0" w:type="dxa"/>
+            </w:tcMar>
+            <w:vAlign w:val="center"/>
+          </w:tcPr>
+          <w:p>
+            <w:pPr>
+              <w:jc w:val="left"/>
+              <w:spacing w:after="20" w:before="20" w:line="240"/>
+              <w:ind w:firstLine="0" w:left="20" w:right="20"/>
+            </w:pPr>
+            <w:r xmlns:w="http://schemas.openxmlformats.org/wordprocessingml/2006/main" xmlns:wp="http://schemas.openxmlformats.org/drawingml/2006/wordprocessingDrawing" xmlns:r="http://schemas.openxmlformats.org/officeDocument/2006/relationships" xmlns:w14="http://schemas.microsoft.com/office/word/2010/wordml">
+              <w:rPr>
+                <w:rFonts w:ascii="Times" w:hAnsi="Arial" w:eastAsia="Arial" w:cs="Arial"/>
+                <w:b/>
+                <w:sz w:val="20"/>
+                <w:szCs w:val="20"/>
+                <w:color w:val="000000"/>
+              </w:rPr>
+              <w:t xml:space="preserve">Physical environment</w:t>
             </w:r>
           </w:p>
         </w:tc>
@@ -12475,7 +12830,35 @@
             <w:r xmlns:w="http://schemas.openxmlformats.org/wordprocessingml/2006/main" xmlns:wp="http://schemas.openxmlformats.org/drawingml/2006/wordprocessingDrawing" xmlns:r="http://schemas.openxmlformats.org/officeDocument/2006/relationships" xmlns:w14="http://schemas.microsoft.com/office/word/2010/wordml">
               <w:rPr>
                 <w:rFonts w:ascii="Times" w:hAnsi="Arial" w:eastAsia="Arial" w:cs="Arial"/>
-                <w:b/>
+                <w:sz w:val="20"/>
+                <w:szCs w:val="20"/>
+                <w:color w:val="000000"/>
+              </w:rPr>
+              <w:t xml:space="preserve">28</w:t>
+            </w:r>
+          </w:p>
+        </w:tc>
+        <w:tc>
+          <w:tcPr>
+            <w:tcBorders/>
+            <w:shd w:val="clear" w:color="auto" w:fill="FFFFFF"/>
+            <w:tcMar>
+              <w:top w:w="0" w:type="dxa"/>
+              <w:bottom w:w="0" w:type="dxa"/>
+              <w:left w:w="0" w:type="dxa"/>
+              <w:right w:w="0" w:type="dxa"/>
+            </w:tcMar>
+            <w:vAlign w:val="center"/>
+          </w:tcPr>
+          <w:p>
+            <w:pPr>
+              <w:jc w:val="left"/>
+              <w:spacing w:after="20" w:before="20" w:line="240"/>
+              <w:ind w:firstLine="0" w:left="20" w:right="20"/>
+            </w:pPr>
+            <w:r xmlns:w="http://schemas.openxmlformats.org/wordprocessingml/2006/main" xmlns:wp="http://schemas.openxmlformats.org/drawingml/2006/wordprocessingDrawing" xmlns:r="http://schemas.openxmlformats.org/officeDocument/2006/relationships" xmlns:w14="http://schemas.microsoft.com/office/word/2010/wordml">
+              <w:rPr>
+                <w:rFonts w:ascii="Times" w:hAnsi="Arial" w:eastAsia="Arial" w:cs="Arial"/>
                 <w:sz w:val="20"/>
                 <w:szCs w:val="20"/>
                 <w:color w:val="000000"/>
@@ -12505,42 +12888,11 @@
             <w:r xmlns:w="http://schemas.openxmlformats.org/wordprocessingml/2006/main" xmlns:wp="http://schemas.openxmlformats.org/drawingml/2006/wordprocessingDrawing" xmlns:r="http://schemas.openxmlformats.org/officeDocument/2006/relationships" xmlns:w14="http://schemas.microsoft.com/office/word/2010/wordml">
               <w:rPr>
                 <w:rFonts w:ascii="Times" w:hAnsi="Arial" w:eastAsia="Arial" w:cs="Arial"/>
-                <w:b/>
-                <w:sz w:val="20"/>
-                <w:szCs w:val="20"/>
-                <w:color w:val="000000"/>
-              </w:rPr>
-              <w:t xml:space="preserve"/>
-            </w:r>
-          </w:p>
-        </w:tc>
-        <w:tc>
-          <w:tcPr>
-            <w:tcBorders/>
-            <w:shd w:val="clear" w:color="auto" w:fill="FFFFFF"/>
-            <w:tcMar>
-              <w:top w:w="0" w:type="dxa"/>
-              <w:bottom w:w="0" w:type="dxa"/>
-              <w:left w:w="0" w:type="dxa"/>
-              <w:right w:w="0" w:type="dxa"/>
-            </w:tcMar>
-            <w:vAlign w:val="center"/>
-          </w:tcPr>
-          <w:p>
-            <w:pPr>
-              <w:jc w:val="left"/>
-              <w:spacing w:after="20" w:before="20" w:line="240"/>
-              <w:ind w:firstLine="0" w:left="20" w:right="20"/>
-            </w:pPr>
-            <w:r xmlns:w="http://schemas.openxmlformats.org/wordprocessingml/2006/main" xmlns:wp="http://schemas.openxmlformats.org/drawingml/2006/wordprocessingDrawing" xmlns:r="http://schemas.openxmlformats.org/officeDocument/2006/relationships" xmlns:w14="http://schemas.microsoft.com/office/word/2010/wordml">
-              <w:rPr>
-                <w:rFonts w:ascii="Times" w:hAnsi="Arial" w:eastAsia="Arial" w:cs="Arial"/>
-                <w:b/>
-                <w:sz w:val="20"/>
-                <w:szCs w:val="20"/>
-                <w:color w:val="000000"/>
-              </w:rPr>
-              <w:t xml:space="preserve">Physical environment</w:t>
+                <w:sz w:val="20"/>
+                <w:szCs w:val="20"/>
+                <w:color w:val="000000"/>
+              </w:rPr>
+              <w:t xml:space="preserve">There were people coming and going in my house that I did not expect to be there.</w:t>
             </w:r>
           </w:p>
         </w:tc>
@@ -12633,7 +12985,7 @@
                 <w:szCs w:val="20"/>
                 <w:color w:val="000000"/>
               </w:rPr>
-              <w:t xml:space="preserve">There were often people coming and going in my house that I did not expect to be there.</w:t>
+              <w:t xml:space="preserve">I moved homes.</w:t>
             </w:r>
           </w:p>
         </w:tc>
@@ -12726,7 +13078,7 @@
                 <w:szCs w:val="20"/>
                 <w:color w:val="000000"/>
               </w:rPr>
-              <w:t xml:space="preserve">I moved frequently.</w:t>
+              <w:t xml:space="preserve">I changed schools.</w:t>
             </w:r>
           </w:p>
         </w:tc>
@@ -12819,7 +13171,7 @@
                 <w:szCs w:val="20"/>
                 <w:color w:val="000000"/>
               </w:rPr>
-              <w:t xml:space="preserve">I changed schools frequently.</w:t>
+              <w:t xml:space="preserve">I changed schools mid-year.</w:t>
             </w:r>
           </w:p>
         </w:tc>
@@ -12912,7 +13264,7 @@
                 <w:szCs w:val="20"/>
                 <w:color w:val="000000"/>
               </w:rPr>
-              <w:t xml:space="preserve">I changed schools mid-year.</w:t>
+              <w:t xml:space="preserve">I lived in a clean house.*</w:t>
             </w:r>
           </w:p>
         </w:tc>
@@ -13005,7 +13357,7 @@
                 <w:szCs w:val="20"/>
                 <w:color w:val="000000"/>
               </w:rPr>
-              <w:t xml:space="preserve">I lived in a clean house.*</w:t>
+              <w:t xml:space="preserve">I lived in a cluttered house (e.g., piles of stuff everywhere).</w:t>
             </w:r>
           </w:p>
         </w:tc>
@@ -13098,7 +13450,7 @@
                 <w:szCs w:val="20"/>
                 <w:color w:val="000000"/>
               </w:rPr>
-              <w:t xml:space="preserve">I lived in a cluttered house (e.g., piles of stuff everywhere).</w:t>
+              <w:t xml:space="preserve">In my house things I needed were often misplaced so that I could not find them.</w:t>
             </w:r>
           </w:p>
         </w:tc>
@@ -13129,35 +13481,7 @@
             <w:r xmlns:w="http://schemas.openxmlformats.org/wordprocessingml/2006/main" xmlns:wp="http://schemas.openxmlformats.org/drawingml/2006/wordprocessingDrawing" xmlns:r="http://schemas.openxmlformats.org/officeDocument/2006/relationships" xmlns:w14="http://schemas.microsoft.com/office/word/2010/wordml">
               <w:rPr>
                 <w:rFonts w:ascii="Times" w:hAnsi="Arial" w:eastAsia="Arial" w:cs="Arial"/>
-                <w:sz w:val="20"/>
-                <w:szCs w:val="20"/>
-                <w:color w:val="000000"/>
-              </w:rPr>
-              <w:t xml:space="preserve">35</w:t>
-            </w:r>
-          </w:p>
-        </w:tc>
-        <w:tc>
-          <w:tcPr>
-            <w:tcBorders/>
-            <w:shd w:val="clear" w:color="auto" w:fill="FFFFFF"/>
-            <w:tcMar>
-              <w:top w:w="0" w:type="dxa"/>
-              <w:bottom w:w="0" w:type="dxa"/>
-              <w:left w:w="0" w:type="dxa"/>
-              <w:right w:w="0" w:type="dxa"/>
-            </w:tcMar>
-            <w:vAlign w:val="center"/>
-          </w:tcPr>
-          <w:p>
-            <w:pPr>
-              <w:jc w:val="left"/>
-              <w:spacing w:after="20" w:before="20" w:line="240"/>
-              <w:ind w:firstLine="0" w:left="20" w:right="20"/>
-            </w:pPr>
-            <w:r xmlns:w="http://schemas.openxmlformats.org/wordprocessingml/2006/main" xmlns:wp="http://schemas.openxmlformats.org/drawingml/2006/wordprocessingDrawing" xmlns:r="http://schemas.openxmlformats.org/officeDocument/2006/relationships" xmlns:w14="http://schemas.microsoft.com/office/word/2010/wordml">
-              <w:rPr>
-                <w:rFonts w:ascii="Times" w:hAnsi="Arial" w:eastAsia="Arial" w:cs="Arial"/>
+                <w:b/>
                 <w:sz w:val="20"/>
                 <w:szCs w:val="20"/>
                 <w:color w:val="000000"/>
@@ -13187,11 +13511,42 @@
             <w:r xmlns:w="http://schemas.openxmlformats.org/wordprocessingml/2006/main" xmlns:wp="http://schemas.openxmlformats.org/drawingml/2006/wordprocessingDrawing" xmlns:r="http://schemas.openxmlformats.org/officeDocument/2006/relationships" xmlns:w14="http://schemas.microsoft.com/office/word/2010/wordml">
               <w:rPr>
                 <w:rFonts w:ascii="Times" w:hAnsi="Arial" w:eastAsia="Arial" w:cs="Arial"/>
-                <w:sz w:val="20"/>
-                <w:szCs w:val="20"/>
-                <w:color w:val="000000"/>
-              </w:rPr>
-              <w:t xml:space="preserve">In my house things I needed were often misplaced so that I could not find them.</w:t>
+                <w:b/>
+                <w:sz w:val="20"/>
+                <w:szCs w:val="20"/>
+                <w:color w:val="000000"/>
+              </w:rPr>
+              <w:t xml:space="preserve"/>
+            </w:r>
+          </w:p>
+        </w:tc>
+        <w:tc>
+          <w:tcPr>
+            <w:tcBorders/>
+            <w:shd w:val="clear" w:color="auto" w:fill="FFFFFF"/>
+            <w:tcMar>
+              <w:top w:w="0" w:type="dxa"/>
+              <w:bottom w:w="0" w:type="dxa"/>
+              <w:left w:w="0" w:type="dxa"/>
+              <w:right w:w="0" w:type="dxa"/>
+            </w:tcMar>
+            <w:vAlign w:val="center"/>
+          </w:tcPr>
+          <w:p>
+            <w:pPr>
+              <w:jc w:val="left"/>
+              <w:spacing w:after="20" w:before="20" w:line="240"/>
+              <w:ind w:firstLine="0" w:left="20" w:right="20"/>
+            </w:pPr>
+            <w:r xmlns:w="http://schemas.openxmlformats.org/wordprocessingml/2006/main" xmlns:wp="http://schemas.openxmlformats.org/drawingml/2006/wordprocessingDrawing" xmlns:r="http://schemas.openxmlformats.org/officeDocument/2006/relationships" xmlns:w14="http://schemas.microsoft.com/office/word/2010/wordml">
+              <w:rPr>
+                <w:rFonts w:ascii="Times" w:hAnsi="Arial" w:eastAsia="Arial" w:cs="Arial"/>
+                <w:b/>
+                <w:sz w:val="20"/>
+                <w:szCs w:val="20"/>
+                <w:color w:val="000000"/>
+              </w:rPr>
+              <w:t xml:space="preserve">Safety and security</w:t>
             </w:r>
           </w:p>
         </w:tc>
@@ -13222,7 +13577,35 @@
             <w:r xmlns:w="http://schemas.openxmlformats.org/wordprocessingml/2006/main" xmlns:wp="http://schemas.openxmlformats.org/drawingml/2006/wordprocessingDrawing" xmlns:r="http://schemas.openxmlformats.org/officeDocument/2006/relationships" xmlns:w14="http://schemas.microsoft.com/office/word/2010/wordml">
               <w:rPr>
                 <w:rFonts w:ascii="Times" w:hAnsi="Arial" w:eastAsia="Arial" w:cs="Arial"/>
-                <w:b/>
+                <w:sz w:val="20"/>
+                <w:szCs w:val="20"/>
+                <w:color w:val="000000"/>
+              </w:rPr>
+              <w:t xml:space="preserve">35</w:t>
+            </w:r>
+          </w:p>
+        </w:tc>
+        <w:tc>
+          <w:tcPr>
+            <w:tcBorders/>
+            <w:shd w:val="clear" w:color="auto" w:fill="FFFFFF"/>
+            <w:tcMar>
+              <w:top w:w="0" w:type="dxa"/>
+              <w:bottom w:w="0" w:type="dxa"/>
+              <w:left w:w="0" w:type="dxa"/>
+              <w:right w:w="0" w:type="dxa"/>
+            </w:tcMar>
+            <w:vAlign w:val="center"/>
+          </w:tcPr>
+          <w:p>
+            <w:pPr>
+              <w:jc w:val="left"/>
+              <w:spacing w:after="20" w:before="20" w:line="240"/>
+              <w:ind w:firstLine="0" w:left="20" w:right="20"/>
+            </w:pPr>
+            <w:r xmlns:w="http://schemas.openxmlformats.org/wordprocessingml/2006/main" xmlns:wp="http://schemas.openxmlformats.org/drawingml/2006/wordprocessingDrawing" xmlns:r="http://schemas.openxmlformats.org/officeDocument/2006/relationships" xmlns:w14="http://schemas.microsoft.com/office/word/2010/wordml">
+              <w:rPr>
+                <w:rFonts w:ascii="Times" w:hAnsi="Arial" w:eastAsia="Arial" w:cs="Arial"/>
                 <w:sz w:val="20"/>
                 <w:szCs w:val="20"/>
                 <w:color w:val="000000"/>
@@ -13252,42 +13635,11 @@
             <w:r xmlns:w="http://schemas.openxmlformats.org/wordprocessingml/2006/main" xmlns:wp="http://schemas.openxmlformats.org/drawingml/2006/wordprocessingDrawing" xmlns:r="http://schemas.openxmlformats.org/officeDocument/2006/relationships" xmlns:w14="http://schemas.microsoft.com/office/word/2010/wordml">
               <w:rPr>
                 <w:rFonts w:ascii="Times" w:hAnsi="Arial" w:eastAsia="Arial" w:cs="Arial"/>
-                <w:b/>
-                <w:sz w:val="20"/>
-                <w:szCs w:val="20"/>
-                <w:color w:val="000000"/>
-              </w:rPr>
-              <w:t xml:space="preserve"/>
-            </w:r>
-          </w:p>
-        </w:tc>
-        <w:tc>
-          <w:tcPr>
-            <w:tcBorders/>
-            <w:shd w:val="clear" w:color="auto" w:fill="FFFFFF"/>
-            <w:tcMar>
-              <w:top w:w="0" w:type="dxa"/>
-              <w:bottom w:w="0" w:type="dxa"/>
-              <w:left w:w="0" w:type="dxa"/>
-              <w:right w:w="0" w:type="dxa"/>
-            </w:tcMar>
-            <w:vAlign w:val="center"/>
-          </w:tcPr>
-          <w:p>
-            <w:pPr>
-              <w:jc w:val="left"/>
-              <w:spacing w:after="20" w:before="20" w:line="240"/>
-              <w:ind w:firstLine="0" w:left="20" w:right="20"/>
-            </w:pPr>
-            <w:r xmlns:w="http://schemas.openxmlformats.org/wordprocessingml/2006/main" xmlns:wp="http://schemas.openxmlformats.org/drawingml/2006/wordprocessingDrawing" xmlns:r="http://schemas.openxmlformats.org/officeDocument/2006/relationships" xmlns:w14="http://schemas.microsoft.com/office/word/2010/wordml">
-              <w:rPr>
-                <w:rFonts w:ascii="Times" w:hAnsi="Arial" w:eastAsia="Arial" w:cs="Arial"/>
-                <w:b/>
-                <w:sz w:val="20"/>
-                <w:szCs w:val="20"/>
-                <w:color w:val="000000"/>
-              </w:rPr>
-              <w:t xml:space="preserve">Safety and security</w:t>
+                <w:sz w:val="20"/>
+                <w:szCs w:val="20"/>
+                <w:color w:val="000000"/>
+              </w:rPr>
+              <w:t xml:space="preserve">I worried that I was not going to have enough food to eat.</w:t>
             </w:r>
           </w:p>
         </w:tc>
@@ -13380,7 +13732,7 @@
                 <w:szCs w:val="20"/>
                 <w:color w:val="000000"/>
               </w:rPr>
-              <w:t xml:space="preserve">There was a period of time when I often worried that I was not going to have enough food to eat.</w:t>
+              <w:t xml:space="preserve">I worried that my family would not have enough money to pay for necessities like clothing or bills.</w:t>
             </w:r>
           </w:p>
         </w:tc>
@@ -13392,99 +13744,6 @@
         </w:trPr>
         <w:tc>
           <w:tcPr>
-            <w:tcBorders/>
-            <w:shd w:val="clear" w:color="auto" w:fill="FFFFFF"/>
-            <w:tcMar>
-              <w:top w:w="0" w:type="dxa"/>
-              <w:bottom w:w="0" w:type="dxa"/>
-              <w:left w:w="0" w:type="dxa"/>
-              <w:right w:w="0" w:type="dxa"/>
-            </w:tcMar>
-            <w:vAlign w:val="center"/>
-          </w:tcPr>
-          <w:p>
-            <w:pPr>
-              <w:jc w:val="right"/>
-              <w:spacing w:after="20" w:before="20" w:line="240"/>
-              <w:ind w:firstLine="0" w:left="20" w:right="20"/>
-            </w:pPr>
-            <w:r xmlns:w="http://schemas.openxmlformats.org/wordprocessingml/2006/main" xmlns:wp="http://schemas.openxmlformats.org/drawingml/2006/wordprocessingDrawing" xmlns:r="http://schemas.openxmlformats.org/officeDocument/2006/relationships" xmlns:w14="http://schemas.microsoft.com/office/word/2010/wordml">
-              <w:rPr>
-                <w:rFonts w:ascii="Times" w:hAnsi="Arial" w:eastAsia="Arial" w:cs="Arial"/>
-                <w:sz w:val="20"/>
-                <w:szCs w:val="20"/>
-                <w:color w:val="000000"/>
-              </w:rPr>
-              <w:t xml:space="preserve">37</w:t>
-            </w:r>
-          </w:p>
-        </w:tc>
-        <w:tc>
-          <w:tcPr>
-            <w:tcBorders/>
-            <w:shd w:val="clear" w:color="auto" w:fill="FFFFFF"/>
-            <w:tcMar>
-              <w:top w:w="0" w:type="dxa"/>
-              <w:bottom w:w="0" w:type="dxa"/>
-              <w:left w:w="0" w:type="dxa"/>
-              <w:right w:w="0" w:type="dxa"/>
-            </w:tcMar>
-            <w:vAlign w:val="center"/>
-          </w:tcPr>
-          <w:p>
-            <w:pPr>
-              <w:jc w:val="left"/>
-              <w:spacing w:after="20" w:before="20" w:line="240"/>
-              <w:ind w:firstLine="0" w:left="20" w:right="20"/>
-            </w:pPr>
-            <w:r xmlns:w="http://schemas.openxmlformats.org/wordprocessingml/2006/main" xmlns:wp="http://schemas.openxmlformats.org/drawingml/2006/wordprocessingDrawing" xmlns:r="http://schemas.openxmlformats.org/officeDocument/2006/relationships" xmlns:w14="http://schemas.microsoft.com/office/word/2010/wordml">
-              <w:rPr>
-                <w:rFonts w:ascii="Times" w:hAnsi="Arial" w:eastAsia="Arial" w:cs="Arial"/>
-                <w:sz w:val="20"/>
-                <w:szCs w:val="20"/>
-                <w:color w:val="000000"/>
-              </w:rPr>
-              <w:t xml:space="preserve"/>
-            </w:r>
-          </w:p>
-        </w:tc>
-        <w:tc>
-          <w:tcPr>
-            <w:tcBorders/>
-            <w:shd w:val="clear" w:color="auto" w:fill="FFFFFF"/>
-            <w:tcMar>
-              <w:top w:w="0" w:type="dxa"/>
-              <w:bottom w:w="0" w:type="dxa"/>
-              <w:left w:w="0" w:type="dxa"/>
-              <w:right w:w="0" w:type="dxa"/>
-            </w:tcMar>
-            <w:vAlign w:val="center"/>
-          </w:tcPr>
-          <w:p>
-            <w:pPr>
-              <w:jc w:val="left"/>
-              <w:spacing w:after="20" w:before="20" w:line="240"/>
-              <w:ind w:firstLine="0" w:left="20" w:right="20"/>
-            </w:pPr>
-            <w:r xmlns:w="http://schemas.openxmlformats.org/wordprocessingml/2006/main" xmlns:wp="http://schemas.openxmlformats.org/drawingml/2006/wordprocessingDrawing" xmlns:r="http://schemas.openxmlformats.org/officeDocument/2006/relationships" xmlns:w14="http://schemas.microsoft.com/office/word/2010/wordml">
-              <w:rPr>
-                <w:rFonts w:ascii="Times" w:hAnsi="Arial" w:eastAsia="Arial" w:cs="Arial"/>
-                <w:sz w:val="20"/>
-                <w:szCs w:val="20"/>
-                <w:color w:val="000000"/>
-              </w:rPr>
-              <w:t xml:space="preserve">There was a period of time when I often worried that my family would not have enough money to pay for necessities like clothing or bills.</w:t>
-            </w:r>
-          </w:p>
-        </w:tc>
-      </w:tr>
-      <w:tr>
-        <w:trPr>
-          <w:cantSplit/>
-          <w:trHeight w:val="360" w:hRule="auto"/>
-        </w:trPr>
-        <w:tc>
-          <w:tcPr>
             <w:tcBorders>
               <w:bottom w:val="single" w:sz="16" w:space="0" w:color="666666"/>
             </w:tcBorders>
@@ -13510,7 +13769,7 @@
                 <w:szCs w:val="20"/>
                 <w:color w:val="000000"/>
               </w:rPr>
-              <w:t xml:space="preserve">38</w:t>
+              <w:t xml:space="preserve">37</w:t>
             </w:r>
           </w:p>
         </w:tc>
@@ -13572,7 +13831,7 @@
                 <w:szCs w:val="20"/>
                 <w:color w:val="000000"/>
               </w:rPr>
-              <w:t xml:space="preserve">There was a period of time when I did not feel safe in my home.</w:t>
+              <w:t xml:space="preserve">I did not feel safe in my home.</w:t>
             </w:r>
           </w:p>
         </w:tc>
@@ -13656,7 +13915,7 @@
         <w:rPr/>
         <w:t xml:space="preserve">Table </w:t>
       </w:r>
-      <w:bookmarkStart w:id="88474178-3b05-47e1-a2fe-71ca8f2468c6" w:name="tableS5"/>
+      <w:bookmarkStart w:id="175ad857-c49a-46b4-9bd9-0ddb1565e3f1" w:name="tableS5"/>
       <w:r xmlns:w="http://schemas.openxmlformats.org/wordprocessingml/2006/main" xmlns:wp="http://schemas.openxmlformats.org/drawingml/2006/wordprocessingDrawing" xmlns:r="http://schemas.openxmlformats.org/officeDocument/2006/relationships" xmlns:w14="http://schemas.microsoft.com/office/word/2010/wordml">
         <w:rPr/>
         <w:fldChar w:fldCharType="begin" w:dirty="true"/>
@@ -13669,7 +13928,7 @@
         <w:rPr/>
         <w:fldChar w:fldCharType="end" w:dirty="true"/>
       </w:r>
-      <w:bookmarkEnd w:id="88474178-3b05-47e1-a2fe-71ca8f2468c6"/>
+      <w:bookmarkEnd w:id="175ad857-c49a-46b4-9bd9-0ddb1565e3f1"/>
       <w:r>
         <w:rPr/>
         <w:t xml:space="preserve">. </w:t>
@@ -15272,7 +15531,7 @@
         <w:rPr/>
         <w:t xml:space="preserve">Table </w:t>
       </w:r>
-      <w:bookmarkStart w:id="70cb9181-1436-465f-bd69-7508856d9e00" w:name="tableS6"/>
+      <w:bookmarkStart w:id="fd2cf78b-32b6-4b26-9c40-d1c29dc59fe8" w:name="tableS6"/>
       <w:r xmlns:w="http://schemas.openxmlformats.org/wordprocessingml/2006/main" xmlns:wp="http://schemas.openxmlformats.org/drawingml/2006/wordprocessingDrawing" xmlns:r="http://schemas.openxmlformats.org/officeDocument/2006/relationships" xmlns:w14="http://schemas.microsoft.com/office/word/2010/wordml">
         <w:rPr/>
         <w:fldChar w:fldCharType="begin" w:dirty="true"/>
@@ -15285,7 +15544,7 @@
         <w:rPr/>
         <w:fldChar w:fldCharType="end" w:dirty="true"/>
       </w:r>
-      <w:bookmarkEnd w:id="70cb9181-1436-465f-bd69-7508856d9e00"/>
+      <w:bookmarkEnd w:id="fd2cf78b-32b6-4b26-9c40-d1c29dc59fe8"/>
       <w:r>
         <w:rPr/>
         <w:t xml:space="preserve">. </w:t>
@@ -16060,7 +16319,7 @@
                 <w:szCs w:val="20"/>
                 <w:color w:val="000000"/>
               </w:rPr>
-              <w:t xml:space="preserve">Your family struggled to make ends meet (get by financially)</w:t>
+              <w:t xml:space="preserve">Your family struggled to make ends meet (get by financially).</w:t>
             </w:r>
           </w:p>
         </w:tc>
@@ -16144,7 +16403,7 @@
         <w:rPr/>
         <w:t xml:space="preserve">Table </w:t>
       </w:r>
-      <w:bookmarkStart w:id="96c9be9b-7607-4ee1-9b44-d11ac6e3ffaf" w:name="tableS7"/>
+      <w:bookmarkStart w:id="11fc85f3-e224-4d09-86ae-931b76d33d8e" w:name="tableS7"/>
       <w:r xmlns:w="http://schemas.openxmlformats.org/wordprocessingml/2006/main" xmlns:wp="http://schemas.openxmlformats.org/drawingml/2006/wordprocessingDrawing" xmlns:r="http://schemas.openxmlformats.org/officeDocument/2006/relationships" xmlns:w14="http://schemas.microsoft.com/office/word/2010/wordml">
         <w:rPr/>
         <w:fldChar w:fldCharType="begin" w:dirty="true"/>
@@ -16157,7 +16416,7 @@
         <w:rPr/>
         <w:fldChar w:fldCharType="end" w:dirty="true"/>
       </w:r>
-      <w:bookmarkEnd w:id="96c9be9b-7607-4ee1-9b44-d11ac6e3ffaf"/>
+      <w:bookmarkEnd w:id="11fc85f3-e224-4d09-86ae-931b76d33d8e"/>
       <w:r>
         <w:rPr/>
         <w:t xml:space="preserve">. </w:t>
@@ -16784,7 +17043,7 @@
         <w:rPr/>
         <w:t xml:space="preserve">Table </w:t>
       </w:r>
-      <w:bookmarkStart w:id="71b7a1b3-f71e-4699-8e33-77eb0b179852" w:name="tableS8"/>
+      <w:bookmarkStart w:id="78094a38-972d-4960-ad04-9c35c2d2879f" w:name="tableS8"/>
       <w:r xmlns:w="http://schemas.openxmlformats.org/wordprocessingml/2006/main" xmlns:wp="http://schemas.openxmlformats.org/drawingml/2006/wordprocessingDrawing" xmlns:r="http://schemas.openxmlformats.org/officeDocument/2006/relationships" xmlns:w14="http://schemas.microsoft.com/office/word/2010/wordml">
         <w:rPr/>
         <w:fldChar w:fldCharType="begin" w:dirty="true"/>
@@ -16797,7 +17056,7 @@
         <w:rPr/>
         <w:fldChar w:fldCharType="end" w:dirty="true"/>
       </w:r>
-      <w:bookmarkEnd w:id="71b7a1b3-f71e-4699-8e33-77eb0b179852"/>
+      <w:bookmarkEnd w:id="78094a38-972d-4960-ad04-9c35c2d2879f"/>
       <w:r>
         <w:rPr/>
         <w:t xml:space="preserve">. </w:t>
@@ -18688,7 +18947,7 @@
         <w:rPr/>
         <w:t xml:space="preserve">Table </w:t>
       </w:r>
-      <w:bookmarkStart w:id="441118fb-ae4d-4a67-99d7-756a23d703b4" w:name="tableS9"/>
+      <w:bookmarkStart w:id="89e83481-6cd0-4133-8e8f-f7bdb53566fb" w:name="tableS9"/>
       <w:r xmlns:w="http://schemas.openxmlformats.org/wordprocessingml/2006/main" xmlns:wp="http://schemas.openxmlformats.org/drawingml/2006/wordprocessingDrawing" xmlns:r="http://schemas.openxmlformats.org/officeDocument/2006/relationships" xmlns:w14="http://schemas.microsoft.com/office/word/2010/wordml">
         <w:rPr/>
         <w:fldChar w:fldCharType="begin" w:dirty="true"/>
@@ -18701,7 +18960,7 @@
         <w:rPr/>
         <w:fldChar w:fldCharType="end" w:dirty="true"/>
       </w:r>
-      <w:bookmarkEnd w:id="441118fb-ae4d-4a67-99d7-756a23d703b4"/>
+      <w:bookmarkEnd w:id="89e83481-6cd0-4133-8e8f-f7bdb53566fb"/>
       <w:r>
         <w:rPr/>
         <w:t xml:space="preserve">. </w:t>

</xml_diff>